<commit_message>
updated readme direact link
</commit_message>
<xml_diff>
--- a/Khalid_Alnuaim_Resume.docx
+++ b/Khalid_Alnuaim_Resume.docx
@@ -474,7 +474,6 @@
               <w:t xml:space="preserve">   /</w:t>
             </w:r>
             <w:hyperlink r:id="rId13" w:history="1">
-              <w:proofErr w:type="spellStart"/>
               <w:r>
                 <w:rPr>
                   <w:rStyle w:val="Hyperlink"/>
@@ -485,7 +484,6 @@
                 </w:rPr>
                 <w:t>khalidalnuaim</w:t>
               </w:r>
-              <w:proofErr w:type="spellEnd"/>
             </w:hyperlink>
             <w:r>
               <w:rPr>
@@ -496,7 +494,6 @@
               <w:t xml:space="preserve">     /</w:t>
             </w:r>
             <w:hyperlink r:id="rId14" w:history="1">
-              <w:proofErr w:type="spellStart"/>
               <w:r>
                 <w:rPr>
                   <w:rStyle w:val="Hyperlink"/>
@@ -507,7 +504,6 @@
                 </w:rPr>
                 <w:t>kaluaim</w:t>
               </w:r>
-              <w:proofErr w:type="spellEnd"/>
             </w:hyperlink>
           </w:p>
         </w:tc>
@@ -595,9 +591,6 @@
                     <w:szCs w:val="17"/>
                   </w:rPr>
                   <w:id w:val="221802691"/>
-                  <w:placeholder>
-                    <w:docPart w:val="226F17353D42412798302B0DC4A55271"/>
-                  </w:placeholder>
                   <w15:color w:val="C0C0C0"/>
                   <w15:repeatingSectionItem/>
                 </w:sdtPr>
@@ -1950,7 +1943,6 @@
               </w:rPr>
               <w:t xml:space="preserve">, </w:t>
             </w:r>
-            <w:proofErr w:type="spellStart"/>
             <w:r>
               <w:rPr>
                 <w:rFonts w:ascii="Consolas" w:hAnsi="Consolas" w:cs="Consolas"/>
@@ -1958,17 +1950,7 @@
                 <w:color w:val="808080" w:themeColor="background1" w:themeShade="80"/>
                 <w:kern w:val="0"/>
               </w:rPr>
-              <w:t>ImamU</w:t>
-            </w:r>
-            <w:proofErr w:type="spellEnd"/>
-            <w:r>
-              <w:rPr>
-                <w:rFonts w:ascii="Consolas" w:hAnsi="Consolas" w:cs="Consolas"/>
-                <w:caps w:val="0"/>
-                <w:color w:val="808080" w:themeColor="background1" w:themeShade="80"/>
-                <w:kern w:val="0"/>
-              </w:rPr>
-              <w:t xml:space="preserve"> (</w:t>
+              <w:t>ImamU (</w:t>
             </w:r>
             <w:r>
               <w:rPr>
@@ -2253,7 +2235,6 @@
               </w:rPr>
               <w:t xml:space="preserve">, </w:t>
             </w:r>
-            <w:proofErr w:type="spellStart"/>
             <w:r>
               <w:rPr>
                 <w:rFonts w:ascii="Consolas" w:hAnsi="Consolas" w:cs="Consolas"/>
@@ -2263,7 +2244,6 @@
               </w:rPr>
               <w:t>Udacity</w:t>
             </w:r>
-            <w:proofErr w:type="spellEnd"/>
             <w:r>
               <w:rPr>
                 <w:color w:val="A6A6A6" w:themeColor="background1" w:themeShade="A6"/>
@@ -2347,9 +2327,6 @@
                     <w:kern w:val="0"/>
                   </w:rPr>
                   <w:id w:val="-1126388115"/>
-                  <w:placeholder>
-                    <w:docPart w:val="226F17353D42412798302B0DC4A55271"/>
-                  </w:placeholder>
                   <w15:repeatingSectionItem/>
                 </w:sdtPr>
                 <w:sdtEndPr/>
@@ -2407,6 +2384,7 @@
                       <w:spacing w:line="240" w:lineRule="auto"/>
                     </w:pPr>
                     <w:r>
+                      <w:lastRenderedPageBreak/>
                       <w:t xml:space="preserve">GPA: 4.01 </w:t>
                     </w:r>
                     <w:r>
@@ -2779,11 +2757,14 @@
           <w:szCs w:val="16"/>
         </w:rPr>
       </w:pPr>
-      <w:bookmarkStart w:id="0" w:name="_GoBack"/>
-      <w:bookmarkEnd w:id="0"/>
     </w:p>
     <w:sectPr>
-      <w:footerReference w:type="default" r:id="rId21"/>
+      <w:headerReference w:type="even" r:id="rId21"/>
+      <w:headerReference w:type="default" r:id="rId22"/>
+      <w:footerReference w:type="even" r:id="rId23"/>
+      <w:footerReference w:type="default" r:id="rId24"/>
+      <w:headerReference w:type="first" r:id="rId25"/>
+      <w:footerReference w:type="first" r:id="rId26"/>
       <w:pgSz w:w="11906" w:h="16838" w:code="9"/>
       <w:pgMar w:top="720" w:right="720" w:bottom="720" w:left="720" w:header="720" w:footer="720" w:gutter="0"/>
       <w:cols w:space="720"/>
@@ -2823,6 +2804,16 @@
 <w:ftr xmlns:wpc="http://schemas.microsoft.com/office/word/2010/wordprocessingCanvas" xmlns:mo="http://schemas.microsoft.com/office/mac/office/2008/main" xmlns:mc="http://schemas.openxmlformats.org/markup-compatibility/2006" xmlns:mv="urn:schemas-microsoft-com:mac:vml" xmlns:o="urn:schemas-microsoft-com:office:office" xmlns:r="http://schemas.openxmlformats.org/officeDocument/2006/relationships" xmlns:m="http://schemas.openxmlformats.org/officeDocument/2006/math" xmlns:v="urn:schemas-microsoft-com:vml" xmlns:wp14="http://schemas.microsoft.com/office/word/2010/wordprocessingDrawing" xmlns:wp="http://schemas.openxmlformats.org/drawingml/2006/wordprocessingDrawing" xmlns:w10="urn:schemas-microsoft-com:office:word" xmlns:w="http://schemas.openxmlformats.org/wordprocessingml/2006/main" xmlns:w14="http://schemas.microsoft.com/office/word/2010/wordml" xmlns:w15="http://schemas.microsoft.com/office/word/2012/wordml" xmlns:wpg="http://schemas.microsoft.com/office/word/2010/wordprocessingGroup" xmlns:wpi="http://schemas.microsoft.com/office/word/2010/wordprocessingInk" xmlns:wne="http://schemas.microsoft.com/office/word/2006/wordml" xmlns:wps="http://schemas.microsoft.com/office/word/2010/wordprocessingShape" mc:Ignorable="w14 w15 wp14">
   <w:p>
     <w:pPr>
+      <w:pStyle w:val="Footer"/>
+    </w:pPr>
+  </w:p>
+</w:ftr>
+</file>
+
+<file path=word/footer2.xml><?xml version="1.0" encoding="utf-8"?>
+<w:ftr xmlns:wpc="http://schemas.microsoft.com/office/word/2010/wordprocessingCanvas" xmlns:mo="http://schemas.microsoft.com/office/mac/office/2008/main" xmlns:mc="http://schemas.openxmlformats.org/markup-compatibility/2006" xmlns:mv="urn:schemas-microsoft-com:mac:vml" xmlns:o="urn:schemas-microsoft-com:office:office" xmlns:r="http://schemas.openxmlformats.org/officeDocument/2006/relationships" xmlns:m="http://schemas.openxmlformats.org/officeDocument/2006/math" xmlns:v="urn:schemas-microsoft-com:vml" xmlns:wp14="http://schemas.microsoft.com/office/word/2010/wordprocessingDrawing" xmlns:wp="http://schemas.openxmlformats.org/drawingml/2006/wordprocessingDrawing" xmlns:w10="urn:schemas-microsoft-com:office:word" xmlns:w="http://schemas.openxmlformats.org/wordprocessingml/2006/main" xmlns:w14="http://schemas.microsoft.com/office/word/2010/wordml" xmlns:w15="http://schemas.microsoft.com/office/word/2012/wordml" xmlns:wpg="http://schemas.microsoft.com/office/word/2010/wordprocessingGroup" xmlns:wpi="http://schemas.microsoft.com/office/word/2010/wordprocessingInk" xmlns:wne="http://schemas.microsoft.com/office/word/2006/wordml" xmlns:wps="http://schemas.microsoft.com/office/word/2010/wordprocessingShape" mc:Ignorable="w14 w15 wp14">
+  <w:p>
+    <w:pPr>
       <w:jc w:val="center"/>
       <w:rPr>
         <w:rFonts w:ascii="Consolas" w:hAnsi="Consolas" w:cs="Consolas"/>
@@ -2856,16 +2847,7 @@
         <w:sz w:val="16"/>
         <w:szCs w:val="16"/>
       </w:rPr>
-      <w:t>J</w:t>
-    </w:r>
-    <w:r>
-      <w:rPr>
-        <w:rFonts w:ascii="Consolas" w:hAnsi="Consolas" w:cs="Consolas"/>
-        <w:color w:val="A6A6A6" w:themeColor="background1" w:themeShade="A6"/>
-        <w:sz w:val="16"/>
-        <w:szCs w:val="16"/>
-      </w:rPr>
-      <w:t>anuary</w:t>
+      <w:t>February</w:t>
     </w:r>
     <w:r>
       <w:rPr>
@@ -2876,6 +2858,8 @@
       </w:rPr>
       <w:t xml:space="preserve"> </w:t>
     </w:r>
+    <w:bookmarkStart w:id="0" w:name="_GoBack"/>
+    <w:bookmarkEnd w:id="0"/>
     <w:r>
       <w:rPr>
         <w:rFonts w:ascii="Consolas" w:hAnsi="Consolas" w:cs="Consolas"/>
@@ -2919,6 +2903,16 @@
 </w:ftr>
 </file>
 
+<file path=word/footer3.xml><?xml version="1.0" encoding="utf-8"?>
+<w:ftr xmlns:wpc="http://schemas.microsoft.com/office/word/2010/wordprocessingCanvas" xmlns:mo="http://schemas.microsoft.com/office/mac/office/2008/main" xmlns:mc="http://schemas.openxmlformats.org/markup-compatibility/2006" xmlns:mv="urn:schemas-microsoft-com:mac:vml" xmlns:o="urn:schemas-microsoft-com:office:office" xmlns:r="http://schemas.openxmlformats.org/officeDocument/2006/relationships" xmlns:m="http://schemas.openxmlformats.org/officeDocument/2006/math" xmlns:v="urn:schemas-microsoft-com:vml" xmlns:wp14="http://schemas.microsoft.com/office/word/2010/wordprocessingDrawing" xmlns:wp="http://schemas.openxmlformats.org/drawingml/2006/wordprocessingDrawing" xmlns:w10="urn:schemas-microsoft-com:office:word" xmlns:w="http://schemas.openxmlformats.org/wordprocessingml/2006/main" xmlns:w14="http://schemas.microsoft.com/office/word/2010/wordml" xmlns:w15="http://schemas.microsoft.com/office/word/2012/wordml" xmlns:wpg="http://schemas.microsoft.com/office/word/2010/wordprocessingGroup" xmlns:wpi="http://schemas.microsoft.com/office/word/2010/wordprocessingInk" xmlns:wne="http://schemas.microsoft.com/office/word/2006/wordml" xmlns:wps="http://schemas.microsoft.com/office/word/2010/wordprocessingShape" mc:Ignorable="w14 w15 wp14">
+  <w:p>
+    <w:pPr>
+      <w:pStyle w:val="Footer"/>
+    </w:pPr>
+  </w:p>
+</w:ftr>
+</file>
+
 <file path=word/footnotes.xml><?xml version="1.0" encoding="utf-8"?>
 <w:footnotes xmlns:wpc="http://schemas.microsoft.com/office/word/2010/wordprocessingCanvas" xmlns:mo="http://schemas.microsoft.com/office/mac/office/2008/main" xmlns:mc="http://schemas.openxmlformats.org/markup-compatibility/2006" xmlns:mv="urn:schemas-microsoft-com:mac:vml" xmlns:o="urn:schemas-microsoft-com:office:office" xmlns:r="http://schemas.openxmlformats.org/officeDocument/2006/relationships" xmlns:m="http://schemas.openxmlformats.org/officeDocument/2006/math" xmlns:v="urn:schemas-microsoft-com:vml" xmlns:wp14="http://schemas.microsoft.com/office/word/2010/wordprocessingDrawing" xmlns:wp="http://schemas.openxmlformats.org/drawingml/2006/wordprocessingDrawing" xmlns:w10="urn:schemas-microsoft-com:office:word" xmlns:w="http://schemas.openxmlformats.org/wordprocessingml/2006/main" xmlns:w14="http://schemas.microsoft.com/office/word/2010/wordml" xmlns:w15="http://schemas.microsoft.com/office/word/2012/wordml" xmlns:wpg="http://schemas.microsoft.com/office/word/2010/wordprocessingGroup" xmlns:wpi="http://schemas.microsoft.com/office/word/2010/wordprocessingInk" xmlns:wne="http://schemas.microsoft.com/office/word/2006/wordml" xmlns:wps="http://schemas.microsoft.com/office/word/2010/wordprocessingShape" mc:Ignorable="w14 w15 wp14">
   <w:footnote w:type="separator" w:id="-1">
@@ -2942,6 +2936,36 @@
     </w:p>
   </w:footnote>
 </w:footnotes>
+</file>
+
+<file path=word/header1.xml><?xml version="1.0" encoding="utf-8"?>
+<w:hdr xmlns:wpc="http://schemas.microsoft.com/office/word/2010/wordprocessingCanvas" xmlns:mo="http://schemas.microsoft.com/office/mac/office/2008/main" xmlns:mc="http://schemas.openxmlformats.org/markup-compatibility/2006" xmlns:mv="urn:schemas-microsoft-com:mac:vml" xmlns:o="urn:schemas-microsoft-com:office:office" xmlns:r="http://schemas.openxmlformats.org/officeDocument/2006/relationships" xmlns:m="http://schemas.openxmlformats.org/officeDocument/2006/math" xmlns:v="urn:schemas-microsoft-com:vml" xmlns:wp14="http://schemas.microsoft.com/office/word/2010/wordprocessingDrawing" xmlns:wp="http://schemas.openxmlformats.org/drawingml/2006/wordprocessingDrawing" xmlns:w10="urn:schemas-microsoft-com:office:word" xmlns:w="http://schemas.openxmlformats.org/wordprocessingml/2006/main" xmlns:w14="http://schemas.microsoft.com/office/word/2010/wordml" xmlns:w15="http://schemas.microsoft.com/office/word/2012/wordml" xmlns:wpg="http://schemas.microsoft.com/office/word/2010/wordprocessingGroup" xmlns:wpi="http://schemas.microsoft.com/office/word/2010/wordprocessingInk" xmlns:wne="http://schemas.microsoft.com/office/word/2006/wordml" xmlns:wps="http://schemas.microsoft.com/office/word/2010/wordprocessingShape" mc:Ignorable="w14 w15 wp14">
+  <w:p>
+    <w:pPr>
+      <w:pStyle w:val="Header"/>
+    </w:pPr>
+  </w:p>
+</w:hdr>
+</file>
+
+<file path=word/header2.xml><?xml version="1.0" encoding="utf-8"?>
+<w:hdr xmlns:wpc="http://schemas.microsoft.com/office/word/2010/wordprocessingCanvas" xmlns:mo="http://schemas.microsoft.com/office/mac/office/2008/main" xmlns:mc="http://schemas.openxmlformats.org/markup-compatibility/2006" xmlns:mv="urn:schemas-microsoft-com:mac:vml" xmlns:o="urn:schemas-microsoft-com:office:office" xmlns:r="http://schemas.openxmlformats.org/officeDocument/2006/relationships" xmlns:m="http://schemas.openxmlformats.org/officeDocument/2006/math" xmlns:v="urn:schemas-microsoft-com:vml" xmlns:wp14="http://schemas.microsoft.com/office/word/2010/wordprocessingDrawing" xmlns:wp="http://schemas.openxmlformats.org/drawingml/2006/wordprocessingDrawing" xmlns:w10="urn:schemas-microsoft-com:office:word" xmlns:w="http://schemas.openxmlformats.org/wordprocessingml/2006/main" xmlns:w14="http://schemas.microsoft.com/office/word/2010/wordml" xmlns:w15="http://schemas.microsoft.com/office/word/2012/wordml" xmlns:wpg="http://schemas.microsoft.com/office/word/2010/wordprocessingGroup" xmlns:wpi="http://schemas.microsoft.com/office/word/2010/wordprocessingInk" xmlns:wne="http://schemas.microsoft.com/office/word/2006/wordml" xmlns:wps="http://schemas.microsoft.com/office/word/2010/wordprocessingShape" mc:Ignorable="w14 w15 wp14">
+  <w:p>
+    <w:pPr>
+      <w:pStyle w:val="Header"/>
+    </w:pPr>
+  </w:p>
+</w:hdr>
+</file>
+
+<file path=word/header3.xml><?xml version="1.0" encoding="utf-8"?>
+<w:hdr xmlns:wpc="http://schemas.microsoft.com/office/word/2010/wordprocessingCanvas" xmlns:mo="http://schemas.microsoft.com/office/mac/office/2008/main" xmlns:mc="http://schemas.openxmlformats.org/markup-compatibility/2006" xmlns:mv="urn:schemas-microsoft-com:mac:vml" xmlns:o="urn:schemas-microsoft-com:office:office" xmlns:r="http://schemas.openxmlformats.org/officeDocument/2006/relationships" xmlns:m="http://schemas.openxmlformats.org/officeDocument/2006/math" xmlns:v="urn:schemas-microsoft-com:vml" xmlns:wp14="http://schemas.microsoft.com/office/word/2010/wordprocessingDrawing" xmlns:wp="http://schemas.openxmlformats.org/drawingml/2006/wordprocessingDrawing" xmlns:w10="urn:schemas-microsoft-com:office:word" xmlns:w="http://schemas.openxmlformats.org/wordprocessingml/2006/main" xmlns:w14="http://schemas.microsoft.com/office/word/2010/wordml" xmlns:w15="http://schemas.microsoft.com/office/word/2012/wordml" xmlns:wpg="http://schemas.microsoft.com/office/word/2010/wordprocessingGroup" xmlns:wpi="http://schemas.microsoft.com/office/word/2010/wordprocessingInk" xmlns:wne="http://schemas.microsoft.com/office/word/2006/wordml" xmlns:wps="http://schemas.microsoft.com/office/word/2010/wordprocessingShape" mc:Ignorable="w14 w15 wp14">
+  <w:p>
+    <w:pPr>
+      <w:pStyle w:val="Header"/>
+    </w:pPr>
+  </w:p>
+</w:hdr>
 </file>
 
 <file path=word/numbering.xml><?xml version="1.0" encoding="utf-8"?>
@@ -4092,6 +4116,7 @@
     <w:rsid w:val="003C1536"/>
     <w:rsid w:val="0041050B"/>
     <w:rsid w:val="004B1888"/>
+    <w:rsid w:val="004E319F"/>
     <w:rsid w:val="005D626F"/>
     <w:rsid w:val="007E165F"/>
     <w:rsid w:val="00804262"/>
@@ -5067,7 +5092,7 @@
 </file>
 
 <file path=customXml/itemProps2.xml><?xml version="1.0" encoding="utf-8"?>
-<ds:datastoreItem xmlns:ds="http://schemas.openxmlformats.org/officeDocument/2006/customXml" ds:itemID="{3687B7B5-6152-A748-ADC1-D48838B31C85}">
+<ds:datastoreItem xmlns:ds="http://schemas.openxmlformats.org/officeDocument/2006/customXml" ds:itemID="{F5B14976-EC6B-044B-B509-A8C1C944131E}">
   <ds:schemaRefs>
     <ds:schemaRef ds:uri="http://schemas.openxmlformats.org/officeDocument/2006/bibliography"/>
   </ds:schemaRefs>

</xml_diff>

<commit_message>
updated links inside doc
</commit_message>
<xml_diff>
--- a/Khalid_Alnuaim_Resume.docx
+++ b/Khalid_Alnuaim_Resume.docx
@@ -186,17 +186,7 @@
                   <w:sz w:val="16"/>
                   <w:szCs w:val="16"/>
                 </w:rPr>
-                <w:t>k</w:t>
-              </w:r>
-              <w:r>
-                <w:rPr>
-                  <w:rStyle w:val="Hyperlink"/>
-                  <w:rFonts w:ascii="Consolas" w:hAnsi="Consolas" w:cs="Consolas"/>
-                  <w:color w:val="7F7F7F" w:themeColor="text1" w:themeTint="80"/>
-                  <w:sz w:val="16"/>
-                  <w:szCs w:val="16"/>
-                </w:rPr>
-                <w:t>nuaim</w:t>
+                <w:t>knuaim</w:t>
               </w:r>
               <w:proofErr w:type="spellEnd"/>
               <w:r>
@@ -207,39 +197,11 @@
                   <w:sz w:val="16"/>
                   <w:szCs w:val="16"/>
                 </w:rPr>
-                <w:t xml:space="preserve"> </w:t>
-              </w:r>
-              <w:r>
-                <w:rPr>
-                  <w:rStyle w:val="Hyperlink"/>
-                  <w:rFonts w:ascii="Consolas" w:hAnsi="Consolas" w:cs="Consolas"/>
-                  <w:color w:val="7F7F7F" w:themeColor="text1" w:themeTint="80"/>
-                  <w:sz w:val="16"/>
-                  <w:szCs w:val="16"/>
-                </w:rPr>
-                <w:t>@</w:t>
-              </w:r>
-              <w:r>
-                <w:rPr>
-                  <w:rStyle w:val="Hyperlink"/>
-                  <w:rFonts w:ascii="Consolas" w:hAnsi="Consolas" w:cs="Consolas"/>
-                  <w:color w:val="7F7F7F" w:themeColor="text1" w:themeTint="80"/>
-                  <w:sz w:val="16"/>
-                  <w:szCs w:val="16"/>
-                </w:rPr>
-                <w:t xml:space="preserve"> </w:t>
-              </w:r>
-              <w:r>
-                <w:rPr>
-                  <w:rStyle w:val="Hyperlink"/>
-                  <w:rFonts w:ascii="Consolas" w:hAnsi="Consolas" w:cs="Consolas"/>
-                  <w:color w:val="7F7F7F" w:themeColor="text1" w:themeTint="80"/>
-                  <w:sz w:val="16"/>
-                  <w:szCs w:val="16"/>
-                </w:rPr>
-                <w:t>gmail.com</w:t>
+                <w:t xml:space="preserve"> @ gmail.com</w:t>
               </w:r>
             </w:hyperlink>
+            <w:bookmarkStart w:id="0" w:name="_GoBack"/>
+            <w:bookmarkEnd w:id="0"/>
             <w:r>
               <w:rPr>
                 <w:rFonts w:ascii="Consolas" w:hAnsi="Consolas" w:cs="Consolas"/>
@@ -362,7 +324,7 @@
                 <w:lang w:eastAsia="en-US"/>
               </w:rPr>
               <w:drawing>
-                <wp:anchor distT="0" distB="0" distL="114300" distR="114300" simplePos="0" relativeHeight="251659264" behindDoc="0" locked="0" layoutInCell="1" allowOverlap="1" wp14:anchorId="0890A908" wp14:editId="3C90BBFA">
+                <wp:anchor distT="0" distB="0" distL="114300" distR="114300" simplePos="0" relativeHeight="251659264" behindDoc="0" locked="0" layoutInCell="1" allowOverlap="1" wp14:anchorId="0890A908" wp14:editId="673422BF">
                   <wp:simplePos x="0" y="0"/>
                   <wp:positionH relativeFrom="column">
                     <wp:posOffset>1089660</wp:posOffset>
@@ -373,7 +335,9 @@
                   <wp:extent cx="132080" cy="132080"/>
                   <wp:effectExtent l="0" t="0" r="1270" b="1270"/>
                   <wp:wrapNone/>
-                  <wp:docPr id="3" name="Picture 3"/>
+                  <wp:docPr id="3" name="Picture 3">
+                    <a:hlinkClick xmlns:a="http://schemas.openxmlformats.org/drawingml/2006/main" r:id="rId11"/>
+                  </wp:docPr>
                   <wp:cNvGraphicFramePr>
                     <a:graphicFrameLocks xmlns:a="http://schemas.openxmlformats.org/drawingml/2006/main" noChangeAspect="1"/>
                   </wp:cNvGraphicFramePr>
@@ -385,7 +349,7 @@
                           <pic:cNvPicPr/>
                         </pic:nvPicPr>
                         <pic:blipFill>
-                          <a:blip r:embed="rId11" cstate="print">
+                          <a:blip r:embed="rId12" cstate="print">
                             <a:extLst>
                               <a:ext uri="{28A0092B-C50C-407E-A947-70E740481C1C}">
                                 <a14:useLocalDpi xmlns:a14="http://schemas.microsoft.com/office/drawing/2010/main" val="0"/>
@@ -426,7 +390,7 @@
                 <w:lang w:eastAsia="en-US"/>
               </w:rPr>
               <w:drawing>
-                <wp:anchor distT="0" distB="0" distL="114300" distR="114300" simplePos="0" relativeHeight="251658240" behindDoc="0" locked="0" layoutInCell="1" allowOverlap="1" wp14:anchorId="61B96C41" wp14:editId="06A6DF9A">
+                <wp:anchor distT="0" distB="0" distL="114300" distR="114300" simplePos="0" relativeHeight="251658240" behindDoc="0" locked="0" layoutInCell="1" allowOverlap="1" wp14:anchorId="61B96C41" wp14:editId="59ED14E6">
                   <wp:simplePos x="0" y="0"/>
                   <wp:positionH relativeFrom="column">
                     <wp:posOffset>26670</wp:posOffset>
@@ -437,7 +401,9 @@
                   <wp:extent cx="132080" cy="132080"/>
                   <wp:effectExtent l="0" t="0" r="1270" b="1270"/>
                   <wp:wrapNone/>
-                  <wp:docPr id="1" name="Picture 1"/>
+                  <wp:docPr id="1" name="Picture 1">
+                    <a:hlinkClick xmlns:a="http://schemas.openxmlformats.org/drawingml/2006/main" r:id="rId13"/>
+                  </wp:docPr>
                   <wp:cNvGraphicFramePr>
                     <a:graphicFrameLocks xmlns:a="http://schemas.openxmlformats.org/drawingml/2006/main" noChangeAspect="1"/>
                   </wp:cNvGraphicFramePr>
@@ -449,7 +415,7 @@
                           <pic:cNvPicPr/>
                         </pic:nvPicPr>
                         <pic:blipFill>
-                          <a:blip r:embed="rId12" cstate="print">
+                          <a:blip r:embed="rId14" cstate="print">
                             <a:extLst>
                               <a:ext uri="{28A0092B-C50C-407E-A947-70E740481C1C}">
                                 <a14:useLocalDpi xmlns:a14="http://schemas.microsoft.com/office/drawing/2010/main" val="0"/>
@@ -497,9 +463,27 @@
                 <w:sz w:val="16"/>
                 <w:szCs w:val="16"/>
               </w:rPr>
-              <w:t xml:space="preserve">   /</w:t>
-            </w:r>
-            <w:hyperlink r:id="rId13" w:history="1">
+              <w:t xml:space="preserve">  </w:t>
+            </w:r>
+            <w:r>
+              <w:rPr>
+                <w:rFonts w:ascii="Consolas" w:hAnsi="Consolas" w:cs="Consolas"/>
+                <w:sz w:val="16"/>
+                <w:szCs w:val="16"/>
+              </w:rPr>
+              <w:t xml:space="preserve"> </w:t>
+            </w:r>
+            <w:hyperlink r:id="rId15" w:history="1">
+              <w:r>
+                <w:rPr>
+                  <w:rStyle w:val="Hyperlink"/>
+                  <w:rFonts w:ascii="Consolas" w:hAnsi="Consolas" w:cs="Consolas"/>
+                  <w:color w:val="000000" w:themeColor="text1"/>
+                  <w:sz w:val="16"/>
+                  <w:szCs w:val="16"/>
+                </w:rPr>
+                <w:t>/</w:t>
+              </w:r>
               <w:proofErr w:type="spellStart"/>
               <w:r>
                 <w:rPr>
@@ -519,9 +503,27 @@
                 <w:sz w:val="16"/>
                 <w:szCs w:val="16"/>
               </w:rPr>
-              <w:t xml:space="preserve">     /</w:t>
-            </w:r>
-            <w:hyperlink r:id="rId14" w:history="1">
+              <w:t xml:space="preserve">    </w:t>
+            </w:r>
+            <w:r>
+              <w:rPr>
+                <w:rFonts w:ascii="Consolas" w:hAnsi="Consolas" w:cs="Consolas"/>
+                <w:sz w:val="16"/>
+                <w:szCs w:val="16"/>
+              </w:rPr>
+              <w:t xml:space="preserve"> </w:t>
+            </w:r>
+            <w:hyperlink r:id="rId16" w:history="1">
+              <w:r>
+                <w:rPr>
+                  <w:rStyle w:val="Hyperlink"/>
+                  <w:rFonts w:ascii="Consolas" w:hAnsi="Consolas" w:cs="Consolas"/>
+                  <w:color w:val="000000" w:themeColor="text1"/>
+                  <w:sz w:val="16"/>
+                  <w:szCs w:val="16"/>
+                </w:rPr>
+                <w:t>/</w:t>
+              </w:r>
               <w:proofErr w:type="spellStart"/>
               <w:r>
                 <w:rPr>
@@ -531,7 +533,27 @@
                   <w:sz w:val="16"/>
                   <w:szCs w:val="16"/>
                 </w:rPr>
-                <w:t>kaluaim</w:t>
+                <w:t>kalua</w:t>
+              </w:r>
+              <w:r>
+                <w:rPr>
+                  <w:rStyle w:val="Hyperlink"/>
+                  <w:rFonts w:ascii="Consolas" w:hAnsi="Consolas" w:cs="Consolas"/>
+                  <w:color w:val="000000" w:themeColor="text1"/>
+                  <w:sz w:val="16"/>
+                  <w:szCs w:val="16"/>
+                </w:rPr>
+                <w:t>i</w:t>
+              </w:r>
+              <w:r>
+                <w:rPr>
+                  <w:rStyle w:val="Hyperlink"/>
+                  <w:rFonts w:ascii="Consolas" w:hAnsi="Consolas" w:cs="Consolas"/>
+                  <w:color w:val="000000" w:themeColor="text1"/>
+                  <w:sz w:val="16"/>
+                  <w:szCs w:val="16"/>
+                </w:rPr>
+                <w:t>m</w:t>
               </w:r>
               <w:proofErr w:type="spellEnd"/>
             </w:hyperlink>
@@ -1251,7 +1273,7 @@
               </w:rPr>
               <w:t xml:space="preserve">Details: </w:t>
             </w:r>
-            <w:hyperlink r:id="rId15" w:history="1">
+            <w:hyperlink r:id="rId17" w:history="1">
               <w:r>
                 <w:rPr>
                   <w:rStyle w:val="Hyperlink"/>
@@ -1282,7 +1304,7 @@
               </w:rPr>
               <w:t xml:space="preserve">App Store: </w:t>
             </w:r>
-            <w:hyperlink r:id="rId16" w:history="1">
+            <w:hyperlink r:id="rId18" w:history="1">
               <w:r>
                 <w:rPr>
                   <w:rStyle w:val="Hyperlink"/>
@@ -1593,7 +1615,7 @@
               </w:rPr>
               <w:t xml:space="preserve">Details: </w:t>
             </w:r>
-            <w:hyperlink r:id="rId17" w:history="1">
+            <w:hyperlink r:id="rId19" w:history="1">
               <w:r>
                 <w:rPr>
                   <w:rStyle w:val="Hyperlink"/>
@@ -1660,8 +1682,6 @@
               </w:rPr>
               <w:t>HealthKit</w:t>
             </w:r>
-            <w:bookmarkStart w:id="0" w:name="_GoBack"/>
-            <w:bookmarkEnd w:id="0"/>
             <w:r>
               <w:t>.</w:t>
             </w:r>
@@ -1798,7 +1818,7 @@
               </w:rPr>
               <w:t xml:space="preserve">Details: </w:t>
             </w:r>
-            <w:hyperlink r:id="rId18" w:history="1">
+            <w:hyperlink r:id="rId20" w:history="1">
               <w:r>
                 <w:rPr>
                   <w:rStyle w:val="Hyperlink"/>
@@ -2003,7 +2023,7 @@
               </w:rPr>
               <w:t xml:space="preserve">Details: </w:t>
             </w:r>
-            <w:hyperlink r:id="rId19" w:history="1">
+            <w:hyperlink r:id="rId21" w:history="1">
               <w:r>
                 <w:rPr>
                   <w:rStyle w:val="Hyperlink"/>
@@ -2181,14 +2201,21 @@
           </w:p>
           <w:p>
             <w:pPr>
-              <w:pStyle w:val="Heading2"/>
+              <w:spacing w:after="0"/>
               <w:jc w:val="both"/>
               <w:rPr>
-                <w:b/>
-                <w:bCs/>
-                <w:caps w:val="0"/>
-                <w:color w:val="auto"/>
-                <w:kern w:val="0"/>
+                <w:rFonts w:ascii="Helvetica" w:hAnsi="Helvetica"/>
+                <w:color w:val="595959" w:themeColor="text1" w:themeTint="A6"/>
+              </w:rPr>
+            </w:pPr>
+          </w:p>
+          <w:p>
+            <w:pPr>
+              <w:spacing w:after="0"/>
+              <w:jc w:val="both"/>
+              <w:rPr>
+                <w:rFonts w:ascii="Helvetica" w:hAnsi="Helvetica"/>
+                <w:color w:val="595959" w:themeColor="text1" w:themeTint="A6"/>
               </w:rPr>
             </w:pPr>
           </w:p>
@@ -2197,22 +2224,34 @@
               <w:pStyle w:val="Heading2"/>
               <w:jc w:val="both"/>
               <w:rPr>
-                <w:rFonts w:ascii="Consolas" w:hAnsi="Consolas" w:cs="Consolas"/>
-                <w:caps w:val="0"/>
-                <w:color w:val="808080" w:themeColor="background1" w:themeShade="80"/>
-                <w:kern w:val="0"/>
-              </w:rPr>
-            </w:pPr>
-            <w:r>
-              <w:rPr>
-                <w:rFonts w:ascii="Helvetica" w:hAnsi="Helvetica"/>
                 <w:b/>
                 <w:bCs/>
                 <w:caps w:val="0"/>
                 <w:color w:val="auto"/>
                 <w:kern w:val="0"/>
               </w:rPr>
-              <w:lastRenderedPageBreak/>
+            </w:pPr>
+          </w:p>
+          <w:p>
+            <w:pPr>
+              <w:pStyle w:val="Heading2"/>
+              <w:jc w:val="both"/>
+              <w:rPr>
+                <w:rFonts w:ascii="Consolas" w:hAnsi="Consolas" w:cs="Consolas"/>
+                <w:caps w:val="0"/>
+                <w:color w:val="808080" w:themeColor="background1" w:themeShade="80"/>
+                <w:kern w:val="0"/>
+              </w:rPr>
+            </w:pPr>
+            <w:r>
+              <w:rPr>
+                <w:rFonts w:ascii="Helvetica" w:hAnsi="Helvetica"/>
+                <w:b/>
+                <w:bCs/>
+                <w:caps w:val="0"/>
+                <w:color w:val="auto"/>
+                <w:kern w:val="0"/>
+              </w:rPr>
               <w:t>ARABIC TWEETS CLASSIFIER AND ASSESSMENT,</w:t>
             </w:r>
             <w:r>
@@ -2350,7 +2389,7 @@
               </w:rPr>
               <w:t xml:space="preserve">Details: </w:t>
             </w:r>
-            <w:hyperlink r:id="rId20" w:history="1">
+            <w:hyperlink r:id="rId22" w:history="1">
               <w:r>
                 <w:rPr>
                   <w:rStyle w:val="Hyperlink"/>
@@ -2430,7 +2469,7 @@
               </w:rPr>
               <w:t xml:space="preserve">For more projects: </w:t>
             </w:r>
-            <w:hyperlink r:id="rId21" w:history="1">
+            <w:hyperlink r:id="rId23" w:history="1">
               <w:r>
                 <w:rPr>
                   <w:rStyle w:val="Hyperlink"/>
@@ -3182,7 +3221,7 @@
       </w:pPr>
     </w:p>
     <w:sectPr>
-      <w:footerReference w:type="default" r:id="rId22"/>
+      <w:footerReference w:type="default" r:id="rId24"/>
       <w:pgSz w:w="11906" w:h="16838" w:code="9"/>
       <w:pgMar w:top="720" w:right="720" w:bottom="720" w:left="720" w:header="720" w:footer="720" w:gutter="0"/>
       <w:cols w:space="720"/>
@@ -4475,7 +4514,7 @@
     <w:sig w:usb0="00000287" w:usb1="00000000" w:usb2="00000000" w:usb3="00000000" w:csb0="0000009F" w:csb1="00000000"/>
   </w:font>
   <w:font w:name="Segoe UI">
-    <w:altName w:val="Courier New"/>
+    <w:altName w:val="Calibri"/>
     <w:charset w:val="00"/>
     <w:family w:val="swiss"/>
     <w:pitch w:val="variable"/>
@@ -4537,12 +4576,14 @@
     <w:rsid w:val="004B1888"/>
     <w:rsid w:val="00595D0F"/>
     <w:rsid w:val="005D626F"/>
+    <w:rsid w:val="007219D3"/>
     <w:rsid w:val="007E165F"/>
     <w:rsid w:val="00804262"/>
     <w:rsid w:val="008C4C1E"/>
     <w:rsid w:val="009117C9"/>
     <w:rsid w:val="009150B5"/>
     <w:rsid w:val="00933C69"/>
+    <w:rsid w:val="00A613A0"/>
     <w:rsid w:val="00A72306"/>
     <w:rsid w:val="00B44779"/>
     <w:rsid w:val="00BA4C5B"/>
@@ -5513,7 +5554,7 @@
 </file>
 
 <file path=customXml/itemProps2.xml><?xml version="1.0" encoding="utf-8"?>
-<ds:datastoreItem xmlns:ds="http://schemas.openxmlformats.org/officeDocument/2006/customXml" ds:itemID="{F4509BEA-8EB4-1341-BE7A-324861D55C47}">
+<ds:datastoreItem xmlns:ds="http://schemas.openxmlformats.org/officeDocument/2006/customXml" ds:itemID="{FE310ED7-88CB-554A-98C2-23F89AEFD5AE}">
   <ds:schemaRefs>
     <ds:schemaRef ds:uri="http://schemas.openxmlformats.org/officeDocument/2006/bibliography"/>
   </ds:schemaRefs>

</xml_diff>

<commit_message>
updated to ver. 2017.03.002
</commit_message>
<xml_diff>
--- a/Khalid_Alnuaim_Resume.docx
+++ b/Khalid_Alnuaim_Resume.docx
@@ -10,18 +10,18 @@
         <mc:AlternateContent>
           <mc:Choice Requires="wps">
             <w:drawing>
-              <wp:anchor distT="0" distB="0" distL="114300" distR="114300" simplePos="0" relativeHeight="251664384" behindDoc="0" locked="0" layoutInCell="1" allowOverlap="1" wp14:anchorId="384BCF1D" wp14:editId="103DABE2">
+              <wp:anchor distT="0" distB="0" distL="114300" distR="114300" simplePos="0" relativeHeight="251661312" behindDoc="0" locked="0" layoutInCell="1" allowOverlap="1" wp14:anchorId="5FA23F48" wp14:editId="4F86AAD6">
                 <wp:simplePos x="0" y="0"/>
                 <wp:positionH relativeFrom="column">
-                  <wp:posOffset>69850</wp:posOffset>
+                  <wp:posOffset>167640</wp:posOffset>
                 </wp:positionH>
                 <wp:positionV relativeFrom="paragraph">
-                  <wp:posOffset>1141583</wp:posOffset>
+                  <wp:posOffset>801370</wp:posOffset>
                 </wp:positionV>
-                <wp:extent cx="3051810" cy="8805398"/>
-                <wp:effectExtent l="0" t="0" r="0" b="8890"/>
+                <wp:extent cx="2893695" cy="227623"/>
+                <wp:effectExtent l="0" t="0" r="0" b="1270"/>
                 <wp:wrapSquare wrapText="bothSides"/>
-                <wp:docPr id="5" name="Text Box 5"/>
+                <wp:docPr id="4" name="Text Box 4"/>
                 <wp:cNvGraphicFramePr/>
                 <a:graphic xmlns:a="http://schemas.openxmlformats.org/drawingml/2006/main">
                   <a:graphicData uri="http://schemas.microsoft.com/office/word/2010/wordprocessingShape">
@@ -30,7 +30,7 @@
                       <wps:spPr>
                         <a:xfrm>
                           <a:off x="0" y="0"/>
-                          <a:ext cx="3051810" cy="8805398"/>
+                          <a:ext cx="2893695" cy="227623"/>
                         </a:xfrm>
                         <a:prstGeom prst="rect">
                           <a:avLst/>
@@ -59,6 +59,237 @@
                         <w:txbxContent>
                           <w:p>
                             <w:pPr>
+                              <w:pStyle w:val="NoSpacing"/>
+                              <w:suppressOverlap/>
+                              <w:rPr>
+                                <w:rFonts w:ascii="Consolas" w:hAnsi="Consolas" w:cs="Consolas"/>
+                                <w:color w:val="7F7F7F" w:themeColor="text1" w:themeTint="80"/>
+                              </w:rPr>
+                            </w:pPr>
+                            <w:r>
+                              <w:rPr>
+                                <w:rFonts w:ascii="Consolas" w:hAnsi="Consolas" w:cs="Consolas"/>
+                                <w:color w:val="7F7F7F" w:themeColor="text1" w:themeTint="80"/>
+                              </w:rPr>
+                              <w:t xml:space="preserve">New York, NY, USA    </w:t>
+                            </w:r>
+                            <w:r>
+                              <w:rPr>
+                                <w:rStyle w:val="Emphasis"/>
+                                <w:rFonts w:ascii="Consolas" w:hAnsi="Consolas" w:cs="Consolas"/>
+                                <w:b/>
+                                <w:bCs/>
+                                <w:color w:val="000000" w:themeColor="text1"/>
+                              </w:rPr>
+                              <w:t>|</w:t>
+                            </w:r>
+                            <w:r>
+                              <w:rPr>
+                                <w:rFonts w:ascii="Consolas" w:hAnsi="Consolas" w:cs="Consolas"/>
+                                <w:color w:val="7F7F7F" w:themeColor="text1" w:themeTint="80"/>
+                              </w:rPr>
+                              <w:t xml:space="preserve"> </w:t>
+                            </w:r>
+                            <w:r>
+                              <w:rPr>
+                                <w:rFonts w:ascii="Consolas" w:hAnsi="Consolas" w:cs="Consolas"/>
+                                <w:color w:val="7F7F7F" w:themeColor="text1" w:themeTint="80"/>
+                              </w:rPr>
+                              <w:t>+</w:t>
+                            </w:r>
+                            <w:r>
+                              <w:rPr>
+                                <w:rFonts w:ascii="Consolas" w:hAnsi="Consolas" w:cs="Consolas"/>
+                                <w:color w:val="7F7F7F" w:themeColor="text1" w:themeTint="80"/>
+                              </w:rPr>
+                              <w:t>1</w:t>
+                            </w:r>
+                            <w:r>
+                              <w:rPr>
+                                <w:rFonts w:ascii="Consolas" w:hAnsi="Consolas" w:cs="Consolas"/>
+                                <w:color w:val="7F7F7F" w:themeColor="text1" w:themeTint="80"/>
+                              </w:rPr>
+                              <w:t xml:space="preserve"> </w:t>
+                            </w:r>
+                            <w:r>
+                              <w:rPr>
+                                <w:rFonts w:ascii="Consolas" w:hAnsi="Consolas" w:cs="Consolas"/>
+                                <w:color w:val="7F7F7F" w:themeColor="text1" w:themeTint="80"/>
+                              </w:rPr>
+                              <w:t xml:space="preserve">(312) 286 - 2828 </w:t>
+                            </w:r>
+                          </w:p>
+                          <w:p>
+                            <w:pPr>
+                              <w:rPr>
+                                <w:sz w:val="26"/>
+                                <w:szCs w:val="26"/>
+                              </w:rPr>
+                            </w:pPr>
+                          </w:p>
+                        </w:txbxContent>
+                      </wps:txbx>
+                      <wps:bodyPr rot="0" spcFirstLastPara="0" vertOverflow="overflow" horzOverflow="overflow" vert="horz" wrap="square" lIns="91440" tIns="45720" rIns="91440" bIns="45720" numCol="1" spcCol="0" rtlCol="0" fromWordArt="0" anchor="t" anchorCtr="0" forceAA="0" compatLnSpc="1">
+                        <a:prstTxWarp prst="textNoShape">
+                          <a:avLst/>
+                        </a:prstTxWarp>
+                        <a:noAutofit/>
+                      </wps:bodyPr>
+                    </wps:wsp>
+                  </a:graphicData>
+                </a:graphic>
+                <wp14:sizeRelH relativeFrom="margin">
+                  <wp14:pctWidth>0</wp14:pctWidth>
+                </wp14:sizeRelH>
+                <wp14:sizeRelV relativeFrom="margin">
+                  <wp14:pctHeight>0</wp14:pctHeight>
+                </wp14:sizeRelV>
+              </wp:anchor>
+            </w:drawing>
+          </mc:Choice>
+          <mc:Fallback>
+            <w:pict>
+              <v:shapetype w14:anchorId="5FA23F48" id="_x0000_t202" coordsize="21600,21600" o:spt="202" path="m0,0l0,21600,21600,21600,21600,0xe">
+                <v:stroke joinstyle="miter"/>
+                <v:path gradientshapeok="t" o:connecttype="rect"/>
+              </v:shapetype>
+              <v:shape id="Text Box 4" o:spid="_x0000_s1026" type="#_x0000_t202" style="position:absolute;margin-left:13.2pt;margin-top:63.1pt;width:227.85pt;height:17.9pt;z-index:251661312;visibility:visible;mso-wrap-style:square;mso-width-percent:0;mso-height-percent:0;mso-wrap-distance-left:9pt;mso-wrap-distance-top:0;mso-wrap-distance-right:9pt;mso-wrap-distance-bottom:0;mso-position-horizontal:absolute;mso-position-horizontal-relative:text;mso-position-vertical:absolute;mso-position-vertical-relative:text;mso-width-percent:0;mso-height-percent:0;mso-width-relative:margin;mso-height-relative:margin;v-text-anchor:top" o:gfxdata="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" filled="f" stroked="f">
+                <v:textbox>
+                  <w:txbxContent>
+                    <w:p>
+                      <w:pPr>
+                        <w:pStyle w:val="NoSpacing"/>
+                        <w:suppressOverlap/>
+                        <w:rPr>
+                          <w:rFonts w:ascii="Consolas" w:hAnsi="Consolas" w:cs="Consolas"/>
+                          <w:color w:val="7F7F7F" w:themeColor="text1" w:themeTint="80"/>
+                        </w:rPr>
+                      </w:pPr>
+                      <w:r>
+                        <w:rPr>
+                          <w:rFonts w:ascii="Consolas" w:hAnsi="Consolas" w:cs="Consolas"/>
+                          <w:color w:val="7F7F7F" w:themeColor="text1" w:themeTint="80"/>
+                        </w:rPr>
+                        <w:t xml:space="preserve">New York, NY, USA    </w:t>
+                      </w:r>
+                      <w:r>
+                        <w:rPr>
+                          <w:rStyle w:val="Emphasis"/>
+                          <w:rFonts w:ascii="Consolas" w:hAnsi="Consolas" w:cs="Consolas"/>
+                          <w:b/>
+                          <w:bCs/>
+                          <w:color w:val="000000" w:themeColor="text1"/>
+                        </w:rPr>
+                        <w:t>|</w:t>
+                      </w:r>
+                      <w:r>
+                        <w:rPr>
+                          <w:rFonts w:ascii="Consolas" w:hAnsi="Consolas" w:cs="Consolas"/>
+                          <w:color w:val="7F7F7F" w:themeColor="text1" w:themeTint="80"/>
+                        </w:rPr>
+                        <w:t xml:space="preserve"> </w:t>
+                      </w:r>
+                      <w:r>
+                        <w:rPr>
+                          <w:rFonts w:ascii="Consolas" w:hAnsi="Consolas" w:cs="Consolas"/>
+                          <w:color w:val="7F7F7F" w:themeColor="text1" w:themeTint="80"/>
+                        </w:rPr>
+                        <w:t>+</w:t>
+                      </w:r>
+                      <w:r>
+                        <w:rPr>
+                          <w:rFonts w:ascii="Consolas" w:hAnsi="Consolas" w:cs="Consolas"/>
+                          <w:color w:val="7F7F7F" w:themeColor="text1" w:themeTint="80"/>
+                        </w:rPr>
+                        <w:t>1</w:t>
+                      </w:r>
+                      <w:r>
+                        <w:rPr>
+                          <w:rFonts w:ascii="Consolas" w:hAnsi="Consolas" w:cs="Consolas"/>
+                          <w:color w:val="7F7F7F" w:themeColor="text1" w:themeTint="80"/>
+                        </w:rPr>
+                        <w:t xml:space="preserve"> </w:t>
+                      </w:r>
+                      <w:r>
+                        <w:rPr>
+                          <w:rFonts w:ascii="Consolas" w:hAnsi="Consolas" w:cs="Consolas"/>
+                          <w:color w:val="7F7F7F" w:themeColor="text1" w:themeTint="80"/>
+                        </w:rPr>
+                        <w:t xml:space="preserve">(312) 286 - 2828 </w:t>
+                      </w:r>
+                    </w:p>
+                    <w:p>
+                      <w:pPr>
+                        <w:rPr>
+                          <w:sz w:val="26"/>
+                          <w:szCs w:val="26"/>
+                        </w:rPr>
+                      </w:pPr>
+                    </w:p>
+                  </w:txbxContent>
+                </v:textbox>
+                <w10:wrap type="square"/>
+              </v:shape>
+            </w:pict>
+          </mc:Fallback>
+        </mc:AlternateContent>
+      </w:r>
+      <w:r>
+        <w:rPr>
+          <w:noProof/>
+        </w:rPr>
+        <mc:AlternateContent>
+          <mc:Choice Requires="wps">
+            <w:drawing>
+              <wp:anchor distT="0" distB="0" distL="114300" distR="114300" simplePos="0" relativeHeight="251664384" behindDoc="0" locked="0" layoutInCell="1" allowOverlap="1" wp14:anchorId="384BCF1D" wp14:editId="1E2FFDF8">
+                <wp:simplePos x="0" y="0"/>
+                <wp:positionH relativeFrom="column">
+                  <wp:posOffset>67733</wp:posOffset>
+                </wp:positionH>
+                <wp:positionV relativeFrom="paragraph">
+                  <wp:posOffset>1145539</wp:posOffset>
+                </wp:positionV>
+                <wp:extent cx="3051810" cy="8683837"/>
+                <wp:effectExtent l="0" t="0" r="0" b="3175"/>
+                <wp:wrapSquare wrapText="bothSides"/>
+                <wp:docPr id="5" name="Text Box 5"/>
+                <wp:cNvGraphicFramePr/>
+                <a:graphic xmlns:a="http://schemas.openxmlformats.org/drawingml/2006/main">
+                  <a:graphicData uri="http://schemas.microsoft.com/office/word/2010/wordprocessingShape">
+                    <wps:wsp>
+                      <wps:cNvSpPr txBox="1"/>
+                      <wps:spPr>
+                        <a:xfrm>
+                          <a:off x="0" y="0"/>
+                          <a:ext cx="3051810" cy="8683837"/>
+                        </a:xfrm>
+                        <a:prstGeom prst="rect">
+                          <a:avLst/>
+                        </a:prstGeom>
+                        <a:noFill/>
+                        <a:ln>
+                          <a:noFill/>
+                        </a:ln>
+                        <a:effectLst/>
+                      </wps:spPr>
+                      <wps:style>
+                        <a:lnRef idx="0">
+                          <a:schemeClr val="accent1"/>
+                        </a:lnRef>
+                        <a:fillRef idx="0">
+                          <a:schemeClr val="accent1"/>
+                        </a:fillRef>
+                        <a:effectRef idx="0">
+                          <a:schemeClr val="accent1"/>
+                        </a:effectRef>
+                        <a:fontRef idx="minor">
+                          <a:schemeClr val="dk1"/>
+                        </a:fontRef>
+                      </wps:style>
+                      <wps:txbx>
+                        <w:txbxContent>
+                          <w:p>
+                            <w:pPr>
                               <w:rPr>
                                 <w:rStyle w:val="Strong"/>
                                 <w:rFonts w:ascii="Consolas" w:hAnsi="Consolas" w:cs="Consolas"/>
@@ -106,23 +337,6 @@
                                 <w:szCs w:val="18"/>
                               </w:rPr>
                             </w:pPr>
-                            <w:r>
-                              <w:rPr>
-                                <w:rFonts w:ascii="Helvetica" w:hAnsi="Helvetica"/>
-                                <w:color w:val="808080" w:themeColor="background1" w:themeShade="80"/>
-                                <w:sz w:val="18"/>
-                                <w:szCs w:val="18"/>
-                              </w:rPr>
-                              <w:t>at</w:t>
-                            </w:r>
-                            <w:r>
-                              <w:rPr>
-                                <w:rFonts w:ascii="Helvetica" w:hAnsi="Helvetica"/>
-                                <w:sz w:val="18"/>
-                                <w:szCs w:val="18"/>
-                              </w:rPr>
-                              <w:t xml:space="preserve"> </w:t>
-                            </w:r>
                             <w:r>
                               <w:rPr>
                                 <w:rFonts w:ascii="Helvetica" w:hAnsi="Helvetica"/>
@@ -173,7 +387,44 @@
                                 <w:sz w:val="18"/>
                                 <w:szCs w:val="18"/>
                               </w:rPr>
-                              <w:t>Present (Fulltime)</w:t>
+                              <w:t xml:space="preserve">August </w:t>
+                            </w:r>
+                            <w:r>
+                              <w:rPr>
+                                <w:rFonts w:ascii="Consolas" w:hAnsi="Consolas" w:cs="Consolas"/>
+                                <w:color w:val="A6A6A6" w:themeColor="background1" w:themeShade="A6"/>
+                                <w:sz w:val="18"/>
+                                <w:szCs w:val="18"/>
+                              </w:rPr>
+                              <w:t>201</w:t>
+                            </w:r>
+                            <w:r>
+                              <w:rPr>
+                                <w:rFonts w:ascii="Consolas" w:hAnsi="Consolas" w:cs="Consolas"/>
+                                <w:color w:val="A6A6A6" w:themeColor="background1" w:themeShade="A6"/>
+                                <w:sz w:val="18"/>
+                                <w:szCs w:val="18"/>
+                              </w:rPr>
+                              <w:t>6</w:t>
+                            </w:r>
+                            <w:r>
+                              <w:rPr>
+                                <w:rFonts w:ascii="Consolas" w:hAnsi="Consolas" w:cs="Consolas"/>
+                                <w:color w:val="A6A6A6" w:themeColor="background1" w:themeShade="A6"/>
+                                <w:sz w:val="18"/>
+                                <w:szCs w:val="18"/>
+                              </w:rPr>
+                              <w:t xml:space="preserve"> </w:t>
+                            </w:r>
+                            <w:r>
+                              <w:rPr>
+                                <w:rFonts w:ascii="Consolas" w:hAnsi="Consolas" w:cs="Consolas"/>
+                                <w:caps w:val="0"/>
+                                <w:color w:val="A6A6A6" w:themeColor="background1" w:themeShade="A6"/>
+                                <w:sz w:val="18"/>
+                                <w:szCs w:val="18"/>
+                              </w:rPr>
+                              <w:t>(Fulltime)</w:t>
                             </w:r>
                           </w:p>
                           <w:p>
@@ -200,7 +451,7 @@
                                 <w:sz w:val="20"/>
                                 <w:szCs w:val="20"/>
                               </w:rPr>
-                              <w:t xml:space="preserve">Working with the system development team in developing applications for different platforms: Web applications using </w:t>
+                              <w:t>Developed</w:t>
                             </w:r>
                             <w:r>
                               <w:rPr>
@@ -210,7 +461,7 @@
                                 <w:sz w:val="20"/>
                                 <w:szCs w:val="20"/>
                               </w:rPr>
-                              <w:t xml:space="preserve">JavaServer </w:t>
+                              <w:t xml:space="preserve"> </w:t>
                             </w:r>
                             <w:r>
                               <w:rPr>
@@ -220,7 +471,7 @@
                                 <w:sz w:val="20"/>
                                 <w:szCs w:val="20"/>
                               </w:rPr>
-                              <w:t xml:space="preserve">Faces (JSF), console applications using (Java) and </w:t>
+                              <w:t xml:space="preserve">applications for different platforms: Web applications using </w:t>
                             </w:r>
                             <w:r>
                               <w:rPr>
@@ -230,7 +481,7 @@
                                 <w:sz w:val="20"/>
                                 <w:szCs w:val="20"/>
                               </w:rPr>
-                              <w:t xml:space="preserve">iOS </w:t>
+                              <w:t xml:space="preserve">JavaServer </w:t>
                             </w:r>
                             <w:r>
                               <w:rPr>
@@ -240,7 +491,67 @@
                                 <w:sz w:val="20"/>
                                 <w:szCs w:val="20"/>
                               </w:rPr>
-                              <w:t>applications using (Objective-C).</w:t>
+                              <w:t xml:space="preserve">Faces </w:t>
+                            </w:r>
+                            <w:r>
+                              <w:rPr>
+                                <w:rFonts w:ascii="Helvetica" w:hAnsi="Helvetica"/>
+                                <w:caps w:val="0"/>
+                                <w:color w:val="595959" w:themeColor="text1" w:themeTint="A6"/>
+                                <w:sz w:val="20"/>
+                                <w:szCs w:val="20"/>
+                              </w:rPr>
+                              <w:t>JS</w:t>
+                            </w:r>
+                            <w:r>
+                              <w:rPr>
+                                <w:rFonts w:ascii="Helvetica" w:hAnsi="Helvetica"/>
+                                <w:caps w:val="0"/>
+                                <w:color w:val="595959" w:themeColor="text1" w:themeTint="A6"/>
+                                <w:sz w:val="20"/>
+                                <w:szCs w:val="20"/>
+                              </w:rPr>
+                              <w:t xml:space="preserve">F, console applications using </w:t>
+                            </w:r>
+                            <w:r>
+                              <w:rPr>
+                                <w:rFonts w:ascii="Helvetica" w:hAnsi="Helvetica"/>
+                                <w:caps w:val="0"/>
+                                <w:color w:val="595959" w:themeColor="text1" w:themeTint="A6"/>
+                                <w:sz w:val="20"/>
+                                <w:szCs w:val="20"/>
+                              </w:rPr>
+                              <w:t xml:space="preserve">Java and </w:t>
+                            </w:r>
+                            <w:r>
+                              <w:rPr>
+                                <w:rFonts w:ascii="Helvetica" w:hAnsi="Helvetica"/>
+                                <w:caps w:val="0"/>
+                                <w:color w:val="595959" w:themeColor="text1" w:themeTint="A6"/>
+                                <w:sz w:val="20"/>
+                                <w:szCs w:val="20"/>
+                              </w:rPr>
+                              <w:t xml:space="preserve">iOS </w:t>
+                            </w:r>
+                            <w:r>
+                              <w:rPr>
+                                <w:rFonts w:ascii="Helvetica" w:hAnsi="Helvetica"/>
+                                <w:caps w:val="0"/>
+                                <w:color w:val="595959" w:themeColor="text1" w:themeTint="A6"/>
+                                <w:sz w:val="20"/>
+                                <w:szCs w:val="20"/>
+                              </w:rPr>
+                              <w:t>applications using Objective-C</w:t>
+                            </w:r>
+                            <w:r>
+                              <w:rPr>
+                                <w:rFonts w:ascii="Helvetica" w:hAnsi="Helvetica"/>
+                                <w:caps w:val="0"/>
+                                <w:color w:val="595959" w:themeColor="text1" w:themeTint="A6"/>
+                                <w:sz w:val="20"/>
+                                <w:szCs w:val="20"/>
+                              </w:rPr>
+                              <w:t>.</w:t>
                             </w:r>
                           </w:p>
                           <w:p>
@@ -280,20 +591,6 @@
                               <w:rPr>
                                 <w:rFonts w:ascii="Helvetica" w:hAnsi="Helvetica"/>
                                 <w:caps w:val="0"/>
-                                <w:color w:val="808080" w:themeColor="background1" w:themeShade="80"/>
-                              </w:rPr>
-                              <w:t>at</w:t>
-                            </w:r>
-                            <w:r>
-                              <w:rPr>
-                                <w:rFonts w:ascii="Helvetica" w:hAnsi="Helvetica"/>
-                              </w:rPr>
-                              <w:t xml:space="preserve"> </w:t>
-                            </w:r>
-                            <w:r>
-                              <w:rPr>
-                                <w:rFonts w:ascii="Helvetica" w:hAnsi="Helvetica"/>
-                                <w:caps w:val="0"/>
                               </w:rPr>
                               <w:t>King Faisal Specialist Hospital and Research Centre</w:t>
                             </w:r>
@@ -387,7 +684,27 @@
                                 <w:sz w:val="20"/>
                                 <w:szCs w:val="20"/>
                               </w:rPr>
-                              <w:t>Worked on one of the hospital's Web applications; Emergency Management System (EMS) by enhancing the application and adding administrative features to it, that allow the administrator to configure and setup the emergency unit.</w:t>
+                              <w:t>Developed features for</w:t>
+                            </w:r>
+                            <w:r>
+                              <w:rPr>
+                                <w:rFonts w:ascii="Helvetica" w:hAnsi="Helvetica"/>
+                                <w:caps w:val="0"/>
+                                <w:color w:val="595959" w:themeColor="text1" w:themeTint="A6"/>
+                                <w:sz w:val="20"/>
+                                <w:szCs w:val="20"/>
+                              </w:rPr>
+                              <w:t xml:space="preserve"> </w:t>
+                            </w:r>
+                            <w:r>
+                              <w:rPr>
+                                <w:rFonts w:ascii="Helvetica" w:hAnsi="Helvetica"/>
+                                <w:caps w:val="0"/>
+                                <w:color w:val="595959" w:themeColor="text1" w:themeTint="A6"/>
+                                <w:sz w:val="20"/>
+                                <w:szCs w:val="20"/>
+                              </w:rPr>
+                              <w:t>one of the hospital's Web applications; Emergency Management System (EMS) enhancing the application and adding administrative features to allow the administrator to configure and setup the emergency unit.</w:t>
                             </w:r>
                           </w:p>
                           <w:p>
@@ -407,7 +724,7 @@
                                 <w:sz w:val="32"/>
                                 <w:szCs w:val="32"/>
                               </w:rPr>
-                              <w:t>Educations</w:t>
+                              <w:t>Education</w:t>
                             </w:r>
                           </w:p>
                           <w:p>
@@ -533,27 +850,11 @@
                             <w:r>
                               <w:rPr>
                                 <w:rFonts w:ascii="Consolas" w:hAnsi="Consolas" w:cs="Consolas"/>
-                                <w:sz w:val="18"/>
-                                <w:szCs w:val="18"/>
-                              </w:rPr>
-                              <w:t>2018</w:t>
-                            </w:r>
-                            <w:r>
-                              <w:rPr>
-                                <w:rFonts w:ascii="Consolas" w:hAnsi="Consolas" w:cs="Consolas"/>
-                                <w:sz w:val="16"/>
-                                <w:szCs w:val="16"/>
-                              </w:rPr>
-                              <w:t xml:space="preserve"> </w:t>
-                            </w:r>
-                            <w:r>
-                              <w:rPr>
-                                <w:rFonts w:ascii="Consolas" w:hAnsi="Consolas" w:cs="Consolas"/>
-                                <w:caps w:val="0"/>
-                                <w:sz w:val="15"/>
-                                <w:szCs w:val="15"/>
-                              </w:rPr>
-                              <w:t>Expedite</w:t>
+                                <w:caps w:val="0"/>
+                                <w:sz w:val="18"/>
+                                <w:szCs w:val="18"/>
+                              </w:rPr>
+                              <w:t>Present</w:t>
                             </w:r>
                             <w:r>
                               <w:rPr>
@@ -562,47 +863,6 @@
                                 <w:szCs w:val="18"/>
                               </w:rPr>
                               <w:t xml:space="preserve">) </w:t>
-                            </w:r>
-                          </w:p>
-                          <w:p>
-                            <w:pPr>
-                              <w:pStyle w:val="Heading3"/>
-                              <w:tabs>
-                                <w:tab w:val="left" w:pos="2790"/>
-                              </w:tabs>
-                              <w:suppressOverlap/>
-                              <w:rPr>
-                                <w:caps w:val="0"/>
-                                <w:color w:val="595959" w:themeColor="text1" w:themeTint="A6"/>
-                                <w:sz w:val="18"/>
-                                <w:szCs w:val="18"/>
-                              </w:rPr>
-                            </w:pPr>
-                            <w:r>
-                              <w:t xml:space="preserve">GPA: </w:t>
-                            </w:r>
-                            <w:r>
-                              <w:rPr>
-                                <w:b/>
-                                <w:bCs/>
-                              </w:rPr>
-                              <w:t>-</w:t>
-                            </w:r>
-                            <w:r>
-                              <w:t xml:space="preserve"> </w:t>
-                            </w:r>
-                            <w:r>
-                              <w:rPr>
-                                <w:caps w:val="0"/>
-                              </w:rPr>
-                              <w:t xml:space="preserve">out of </w:t>
-                            </w:r>
-                            <w:r>
-                              <w:rPr>
-                                <w:b/>
-                                <w:bCs/>
-                              </w:rPr>
-                              <w:t>4</w:t>
                             </w:r>
                           </w:p>
                           <w:p>
@@ -612,8 +872,8 @@
                               <w:suppressOverlap/>
                               <w:rPr>
                                 <w:rFonts w:ascii="Helvetica" w:hAnsi="Helvetica"/>
-                                <w:sz w:val="20"/>
-                                <w:szCs w:val="20"/>
+                                <w:sz w:val="22"/>
+                                <w:szCs w:val="22"/>
                               </w:rPr>
                             </w:pPr>
                             <w:r>
@@ -621,10 +881,10 @@
                                 <w:rStyle w:val="Strong"/>
                                 <w:rFonts w:ascii="Helvetica" w:hAnsi="Helvetica"/>
                                 <w:caps w:val="0"/>
-                                <w:sz w:val="20"/>
-                                <w:szCs w:val="20"/>
-                              </w:rPr>
-                              <w:t>Imam Muhammad ibn Saud Islamic University</w:t>
+                                <w:sz w:val="22"/>
+                                <w:szCs w:val="22"/>
+                              </w:rPr>
+                              <w:t>Imam University</w:t>
                             </w:r>
                           </w:p>
                           <w:p>
@@ -767,103 +1027,7 @@
                                 <w:sz w:val="32"/>
                                 <w:szCs w:val="32"/>
                               </w:rPr>
-                              <w:t>Certifications</w:t>
-                            </w:r>
-                          </w:p>
-                          <w:p>
-                            <w:pPr>
-                              <w:spacing w:line="276" w:lineRule="auto"/>
-                              <w:suppressOverlap/>
-                              <w:rPr>
-                                <w:b/>
-                                <w:bCs/>
-                                <w:sz w:val="22"/>
-                                <w:szCs w:val="22"/>
-                              </w:rPr>
-                            </w:pPr>
-                            <w:r>
-                              <w:rPr>
-                                <w:rFonts w:ascii="Helvetica" w:hAnsi="Helvetica"/>
-                                <w:b/>
-                                <w:bCs/>
-                                <w:sz w:val="22"/>
-                                <w:szCs w:val="22"/>
-                              </w:rPr>
-                              <w:t>Red Hat Certified System Administrator</w:t>
-                            </w:r>
-                            <w:r>
-                              <w:rPr>
-                                <w:b/>
-                                <w:bCs/>
-                                <w:sz w:val="22"/>
-                                <w:szCs w:val="22"/>
-                              </w:rPr>
-                              <w:t xml:space="preserve"> </w:t>
-                            </w:r>
-                          </w:p>
-                          <w:p>
-                            <w:pPr>
-                              <w:spacing w:line="276" w:lineRule="auto"/>
-                              <w:suppressOverlap/>
-                              <w:rPr>
-                                <w:sz w:val="18"/>
-                                <w:szCs w:val="18"/>
-                              </w:rPr>
-                            </w:pPr>
-                            <w:r>
-                              <w:rPr>
-                                <w:rFonts w:ascii="Consolas" w:hAnsi="Consolas" w:cs="Consolas"/>
-                                <w:b/>
-                                <w:bCs/>
-                                <w:color w:val="A6A6A6" w:themeColor="background1" w:themeShade="A6"/>
-                                <w:sz w:val="18"/>
-                                <w:szCs w:val="18"/>
-                              </w:rPr>
-                              <w:t>Red Hat</w:t>
-                            </w:r>
-                            <w:r>
-                              <w:rPr>
-                                <w:sz w:val="18"/>
-                                <w:szCs w:val="18"/>
-                              </w:rPr>
-                              <w:t xml:space="preserve"> </w:t>
-                            </w:r>
-                            <w:r>
-                              <w:rPr>
-                                <w:rFonts w:ascii="Consolas" w:hAnsi="Consolas" w:cs="Consolas"/>
-                                <w:sz w:val="18"/>
-                                <w:szCs w:val="18"/>
-                              </w:rPr>
-                              <w:t>(140-006-149)</w:t>
-                            </w:r>
-                            <w:r>
-                              <w:rPr>
-                                <w:rFonts w:ascii="Consolas" w:hAnsi="Consolas" w:cs="Consolas"/>
-                                <w:color w:val="808080" w:themeColor="background1" w:themeShade="80"/>
-                                <w:sz w:val="18"/>
-                                <w:szCs w:val="18"/>
-                              </w:rPr>
-                              <w:t xml:space="preserve"> January 2014 – 2017.</w:t>
-                            </w:r>
-                          </w:p>
-                          <w:p>
-                            <w:pPr>
-                              <w:spacing w:before="240"/>
-                              <w:rPr>
-                                <w:rFonts w:ascii="Consolas" w:hAnsi="Consolas" w:cs="Consolas"/>
-                                <w:color w:val="000000" w:themeColor="text1"/>
-                                <w:sz w:val="32"/>
-                                <w:szCs w:val="32"/>
-                              </w:rPr>
-                            </w:pPr>
-                            <w:r>
-                              <w:rPr>
-                                <w:rFonts w:ascii="Consolas" w:hAnsi="Consolas" w:cs="Consolas"/>
-                                <w:color w:val="000000" w:themeColor="text1"/>
-                                <w:sz w:val="32"/>
-                                <w:szCs w:val="32"/>
-                              </w:rPr>
-                              <w:t>Awards</w:t>
+                              <w:t>Awards &amp; Achievements</w:t>
                             </w:r>
                           </w:p>
                           <w:p>
@@ -877,19 +1041,19 @@
                                 <w:caps w:val="0"/>
                                 <w:color w:val="auto"/>
                                 <w:kern w:val="0"/>
+                                <w:sz w:val="28"/>
+                                <w:szCs w:val="28"/>
+                              </w:rPr>
+                            </w:pPr>
+                            <w:r>
+                              <w:rPr>
+                                <w:rStyle w:val="Strong"/>
+                                <w:rFonts w:ascii="Helvetica" w:hAnsi="Helvetica"/>
+                                <w:caps w:val="0"/>
                                 <w:sz w:val="22"/>
                                 <w:szCs w:val="22"/>
                               </w:rPr>
-                            </w:pPr>
-                            <w:r>
-                              <w:rPr>
-                                <w:rStyle w:val="Strong"/>
-                                <w:rFonts w:ascii="Helvetica" w:hAnsi="Helvetica"/>
-                                <w:caps w:val="0"/>
-                                <w:sz w:val="16"/>
-                                <w:szCs w:val="16"/>
-                              </w:rPr>
-                              <w:t xml:space="preserve">[Winner Most Original] </w:t>
+                              <w:t>Winner Most Original</w:t>
                             </w:r>
                             <w:r>
                               <w:rPr>
@@ -899,43 +1063,52 @@
                                 <w:sz w:val="22"/>
                                 <w:szCs w:val="22"/>
                               </w:rPr>
-                              <w:t>Share Your Taste</w:t>
+                              <w:t xml:space="preserve"> Project</w:t>
                             </w:r>
                           </w:p>
                           <w:p>
                             <w:pPr>
                               <w:pStyle w:val="Heading2"/>
-                              <w:suppressOverlap/>
-                              <w:rPr>
-                                <w:rFonts w:ascii="Helvetica" w:hAnsi="Helvetica"/>
-                                <w:caps w:val="0"/>
+                              <w:rPr>
+                                <w:rFonts w:ascii="Helvetica" w:hAnsi="Helvetica"/>
+                                <w:caps w:val="0"/>
+                                <w:sz w:val="16"/>
+                                <w:szCs w:val="16"/>
                               </w:rPr>
                             </w:pPr>
                             <w:r>
                               <w:rPr>
                                 <w:rFonts w:ascii="Helvetica" w:hAnsi="Helvetica"/>
                                 <w:caps w:val="0"/>
-                                <w:color w:val="808080" w:themeColor="background1" w:themeShade="80"/>
-                              </w:rPr>
-                              <w:t>from</w:t>
-                            </w:r>
-                            <w:r>
-                              <w:rPr>
-                                <w:rFonts w:ascii="Helvetica" w:hAnsi="Helvetica"/>
-                              </w:rPr>
-                              <w:t xml:space="preserve"> </w:t>
-                            </w:r>
-                            <w:r>
-                              <w:rPr>
-                                <w:rFonts w:ascii="Helvetica" w:hAnsi="Helvetica"/>
-                                <w:caps w:val="0"/>
-                              </w:rPr>
-                              <w:t>DuckHacks' Hackathon 2017</w:t>
-                            </w:r>
-                            <w:r>
-                              <w:rPr>
-                                <w:rFonts w:ascii="Helvetica" w:hAnsi="Helvetica"/>
-                                <w:caps w:val="0"/>
+                                <w:sz w:val="16"/>
+                                <w:szCs w:val="16"/>
+                              </w:rPr>
+                              <w:t xml:space="preserve">Stevens Institute of Technology </w:t>
+                            </w:r>
+                            <w:r>
+                              <w:rPr>
+                                <w:rFonts w:ascii="Helvetica" w:hAnsi="Helvetica"/>
+                                <w:caps w:val="0"/>
+                                <w:sz w:val="16"/>
+                                <w:szCs w:val="16"/>
+                              </w:rPr>
+                              <w:t>- DuckHacks</w:t>
+                            </w:r>
+                            <w:r>
+                              <w:rPr>
+                                <w:rFonts w:ascii="Helvetica" w:hAnsi="Helvetica"/>
+                                <w:caps w:val="0"/>
+                                <w:sz w:val="16"/>
+                                <w:szCs w:val="16"/>
+                              </w:rPr>
+                              <w:t xml:space="preserve"> Hackathon 2017</w:t>
+                            </w:r>
+                            <w:r>
+                              <w:rPr>
+                                <w:rFonts w:ascii="Helvetica" w:hAnsi="Helvetica"/>
+                                <w:caps w:val="0"/>
+                                <w:sz w:val="16"/>
+                                <w:szCs w:val="16"/>
                               </w:rPr>
                               <w:t xml:space="preserve"> </w:t>
                             </w:r>
@@ -943,46 +1116,26 @@
                           <w:p>
                             <w:pPr>
                               <w:rPr>
+                                <w:sz w:val="18"/>
+                                <w:szCs w:val="18"/>
                                 <w:lang w:eastAsia="ja-JP"/>
                               </w:rPr>
                             </w:pPr>
                             <w:r>
                               <w:rPr>
-                                <w:rFonts w:ascii="Helvetica" w:hAnsi="Helvetica"/>
-                                <w:color w:val="808080" w:themeColor="background1" w:themeShade="80"/>
-                                <w:sz w:val="18"/>
-                                <w:szCs w:val="18"/>
-                              </w:rPr>
-                              <w:t>l</w:t>
-                            </w:r>
-                            <w:r>
-                              <w:rPr>
-                                <w:rFonts w:ascii="Helvetica" w:hAnsi="Helvetica"/>
-                                <w:color w:val="808080" w:themeColor="background1" w:themeShade="80"/>
-                                <w:sz w:val="18"/>
-                                <w:szCs w:val="18"/>
-                              </w:rPr>
-                              <w:t>ink</w:t>
-                            </w:r>
-                            <w:r>
-                              <w:rPr>
-                                <w:rFonts w:ascii="Helvetica" w:hAnsi="Helvetica"/>
-                                <w:color w:val="808080" w:themeColor="background1" w:themeShade="80"/>
-                                <w:sz w:val="18"/>
-                                <w:szCs w:val="18"/>
-                              </w:rPr>
-                              <w:t xml:space="preserve">  </w:t>
-                            </w:r>
-                            <w:bookmarkStart w:id="0" w:name="_GoBack"/>
-                            <w:bookmarkEnd w:id="0"/>
-                            <w:r>
-                              <w:rPr>
-                                <w:rFonts w:ascii="Helvetica" w:hAnsi="Helvetica"/>
-                                <w:sz w:val="18"/>
-                                <w:szCs w:val="18"/>
-                              </w:rPr>
-                              <w:t xml:space="preserve"> </w:t>
-                            </w:r>
+                                <w:sz w:val="18"/>
+                                <w:szCs w:val="18"/>
+                                <w:lang w:eastAsia="ja-JP"/>
+                              </w:rPr>
+                              <w:t>Google and JPMorgan Chase &amp; Co.</w:t>
+                            </w:r>
+                          </w:p>
+                          <w:p>
+                            <w:pPr>
+                              <w:rPr>
+                                <w:lang w:eastAsia="ja-JP"/>
+                              </w:rPr>
+                            </w:pPr>
                             <w:hyperlink r:id="rId7" w:history="1">
                               <w:r>
                                 <w:rPr>
@@ -1078,20 +1231,6 @@
                               <w:rPr>
                                 <w:rFonts w:ascii="Helvetica" w:hAnsi="Helvetica"/>
                                 <w:caps w:val="0"/>
-                                <w:color w:val="808080" w:themeColor="background1" w:themeShade="80"/>
-                              </w:rPr>
-                              <w:t>from</w:t>
-                            </w:r>
-                            <w:r>
-                              <w:rPr>
-                                <w:rFonts w:ascii="Helvetica" w:hAnsi="Helvetica"/>
-                              </w:rPr>
-                              <w:t xml:space="preserve"> </w:t>
-                            </w:r>
-                            <w:r>
-                              <w:rPr>
-                                <w:rFonts w:ascii="Helvetica" w:hAnsi="Helvetica"/>
-                                <w:caps w:val="0"/>
                                 <w:sz w:val="16"/>
                                 <w:szCs w:val="16"/>
                               </w:rPr>
@@ -1103,23 +1242,90 @@
                               <w:pStyle w:val="Heading2"/>
                               <w:suppressOverlap/>
                               <w:rPr>
-                                <w:rStyle w:val="Strong"/>
-                                <w:rFonts w:ascii="Helvetica" w:hAnsi="Helvetica"/>
-                                <w:b w:val="0"/>
-                                <w:bCs w:val="0"/>
-                                <w:color w:val="808080" w:themeColor="background1" w:themeShade="80"/>
-                                <w:sz w:val="16"/>
-                                <w:szCs w:val="16"/>
-                              </w:rPr>
-                            </w:pPr>
-                            <w:r>
-                              <w:rPr>
                                 <w:rFonts w:ascii="Consolas" w:hAnsi="Consolas" w:cs="Consolas"/>
                                 <w:caps w:val="0"/>
                                 <w:color w:val="808080" w:themeColor="background1" w:themeShade="80"/>
                                 <w:kern w:val="0"/>
                               </w:rPr>
+                            </w:pPr>
+                            <w:r>
+                              <w:rPr>
+                                <w:rFonts w:ascii="Consolas" w:hAnsi="Consolas" w:cs="Consolas"/>
+                                <w:caps w:val="0"/>
+                                <w:color w:val="808080" w:themeColor="background1" w:themeShade="80"/>
+                                <w:kern w:val="0"/>
+                              </w:rPr>
                               <w:t>August 2016.</w:t>
+                            </w:r>
+                          </w:p>
+                          <w:p>
+                            <w:pPr>
+                              <w:spacing w:before="120" w:line="276" w:lineRule="auto"/>
+                              <w:suppressOverlap/>
+                              <w:rPr>
+                                <w:b/>
+                                <w:bCs/>
+                                <w:sz w:val="22"/>
+                                <w:szCs w:val="22"/>
+                              </w:rPr>
+                            </w:pPr>
+                            <w:r>
+                              <w:rPr>
+                                <w:rFonts w:ascii="Helvetica" w:hAnsi="Helvetica"/>
+                                <w:b/>
+                                <w:bCs/>
+                                <w:sz w:val="22"/>
+                                <w:szCs w:val="22"/>
+                              </w:rPr>
+                              <w:t>Red Hat Certified System Administrator</w:t>
+                            </w:r>
+                            <w:r>
+                              <w:rPr>
+                                <w:b/>
+                                <w:bCs/>
+                                <w:sz w:val="22"/>
+                                <w:szCs w:val="22"/>
+                              </w:rPr>
+                              <w:t xml:space="preserve"> </w:t>
+                            </w:r>
+                          </w:p>
+                          <w:p>
+                            <w:pPr>
+                              <w:spacing w:line="276" w:lineRule="auto"/>
+                              <w:suppressOverlap/>
+                              <w:rPr>
+                                <w:color w:val="808080" w:themeColor="background1" w:themeShade="80"/>
+                                <w:sz w:val="18"/>
+                                <w:szCs w:val="18"/>
+                              </w:rPr>
+                            </w:pPr>
+                            <w:r>
+                              <w:rPr>
+                                <w:rFonts w:ascii="Consolas" w:hAnsi="Consolas" w:cs="Consolas"/>
+                                <w:b/>
+                                <w:bCs/>
+                                <w:color w:val="808080" w:themeColor="background1" w:themeShade="80"/>
+                                <w:sz w:val="18"/>
+                                <w:szCs w:val="18"/>
+                              </w:rPr>
+                              <w:t>Red Hat</w:t>
+                            </w:r>
+                            <w:r>
+                              <w:rPr>
+                                <w:color w:val="808080" w:themeColor="background1" w:themeShade="80"/>
+                                <w:sz w:val="18"/>
+                                <w:szCs w:val="18"/>
+                              </w:rPr>
+                              <w:t xml:space="preserve"> </w:t>
+                            </w:r>
+                            <w:r>
+                              <w:rPr>
+                                <w:rFonts w:ascii="Consolas" w:hAnsi="Consolas" w:cs="Consolas"/>
+                                <w:color w:val="808080" w:themeColor="background1" w:themeShade="80"/>
+                                <w:sz w:val="18"/>
+                                <w:szCs w:val="18"/>
+                              </w:rPr>
+                              <w:t>(140-006-149) January 2014 – 2017</w:t>
                             </w:r>
                           </w:p>
                           <w:p>
@@ -1219,7 +1425,25 @@
                                 <w:sz w:val="16"/>
                                 <w:szCs w:val="16"/>
                               </w:rPr>
-                              <w:t>(Professional).</w:t>
+                              <w:t>(</w:t>
+                            </w:r>
+                            <w:r>
+                              <w:rPr>
+                                <w:rFonts w:ascii="Consolas" w:hAnsi="Consolas" w:cs="Consolas"/>
+                                <w:color w:val="808080" w:themeColor="background1" w:themeShade="80"/>
+                                <w:sz w:val="16"/>
+                                <w:szCs w:val="16"/>
+                              </w:rPr>
+                              <w:t>Fluent</w:t>
+                            </w:r>
+                            <w:r>
+                              <w:rPr>
+                                <w:rFonts w:ascii="Consolas" w:hAnsi="Consolas" w:cs="Consolas"/>
+                                <w:color w:val="808080" w:themeColor="background1" w:themeShade="80"/>
+                                <w:sz w:val="16"/>
+                                <w:szCs w:val="16"/>
+                              </w:rPr>
+                              <w:t>).</w:t>
                             </w:r>
                           </w:p>
                           <w:p>
@@ -1255,6 +1479,24 @@
                             <w:r>
                               <w:rPr>
                                 <w:rFonts w:ascii="Consolas" w:hAnsi="Consolas" w:cs="Consolas"/>
+                                <w:b/>
+                                <w:bCs/>
+                                <w:sz w:val="16"/>
+                                <w:szCs w:val="16"/>
+                              </w:rPr>
+                              <w:t>Languages:</w:t>
+                            </w:r>
+                            <w:r>
+                              <w:rPr>
+                                <w:rFonts w:ascii="Consolas" w:hAnsi="Consolas" w:cs="Consolas"/>
+                                <w:sz w:val="16"/>
+                                <w:szCs w:val="16"/>
+                              </w:rPr>
+                              <w:t xml:space="preserve"> </w:t>
+                            </w:r>
+                            <w:r>
+                              <w:rPr>
+                                <w:rFonts w:ascii="Consolas" w:hAnsi="Consolas" w:cs="Consolas"/>
                                 <w:sz w:val="16"/>
                                 <w:szCs w:val="16"/>
                               </w:rPr>
@@ -1290,10 +1532,44 @@
                             <w:r>
                               <w:rPr>
                                 <w:rFonts w:ascii="Consolas" w:hAnsi="Consolas"/>
+                                <w:b/>
+                                <w:bCs/>
                                 <w:sz w:val="16"/>
                                 <w:szCs w:val="16"/>
                               </w:rPr>
-                              <w:t>Node.js, Express.js, React, GlassFish, Flask, JSF2.</w:t>
+                              <w:t>Frameworks:</w:t>
+                            </w:r>
+                            <w:r>
+                              <w:rPr>
+                                <w:rFonts w:ascii="Consolas" w:hAnsi="Consolas"/>
+                                <w:sz w:val="16"/>
+                                <w:szCs w:val="16"/>
+                              </w:rPr>
+                              <w:t xml:space="preserve"> </w:t>
+                            </w:r>
+                            <w:r>
+                              <w:rPr>
+                                <w:rFonts w:ascii="Consolas" w:hAnsi="Consolas"/>
+                                <w:sz w:val="16"/>
+                                <w:szCs w:val="16"/>
+                              </w:rPr>
+                              <w:t xml:space="preserve">Node.js, </w:t>
+                            </w:r>
+                            <w:r>
+                              <w:rPr>
+                                <w:rFonts w:ascii="Consolas" w:hAnsi="Consolas"/>
+                                <w:sz w:val="16"/>
+                                <w:szCs w:val="16"/>
+                              </w:rPr>
+                              <w:t>Express.js</w:t>
+                            </w:r>
+                            <w:r>
+                              <w:rPr>
+                                <w:rFonts w:ascii="Consolas" w:hAnsi="Consolas"/>
+                                <w:sz w:val="16"/>
+                                <w:szCs w:val="16"/>
+                              </w:rPr>
+                              <w:t>, GlassFish, Flask, JSF2.</w:t>
                             </w:r>
                           </w:p>
                           <w:p>
@@ -1309,18 +1585,100 @@
                             <w:r>
                               <w:rPr>
                                 <w:rFonts w:ascii="Consolas" w:hAnsi="Consolas" w:cs="Consolas"/>
+                                <w:b/>
+                                <w:bCs/>
                                 <w:sz w:val="16"/>
                                 <w:szCs w:val="16"/>
                               </w:rPr>
-                              <w:t xml:space="preserve">HTML5, CSS3, Pelican </w:t>
-                            </w:r>
-                            <w:r>
-                              <w:rPr>
-                                <w:rFonts w:ascii="Consolas" w:hAnsi="Consolas" w:cs="Consolas"/>
-                                <w:sz w:val="14"/>
-                                <w:szCs w:val="14"/>
-                              </w:rPr>
-                              <w:t>(Static Site Generator).</w:t>
+                              <w:t>Front-end:</w:t>
+                            </w:r>
+                            <w:r>
+                              <w:rPr>
+                                <w:rFonts w:ascii="Consolas" w:hAnsi="Consolas" w:cs="Consolas"/>
+                                <w:sz w:val="16"/>
+                                <w:szCs w:val="16"/>
+                              </w:rPr>
+                              <w:t xml:space="preserve"> </w:t>
+                            </w:r>
+                            <w:r>
+                              <w:rPr>
+                                <w:rFonts w:ascii="Consolas" w:hAnsi="Consolas" w:cs="Consolas"/>
+                                <w:sz w:val="16"/>
+                                <w:szCs w:val="16"/>
+                              </w:rPr>
+                              <w:t>HTML5, CSS3</w:t>
+                            </w:r>
+                            <w:r>
+                              <w:rPr>
+                                <w:rFonts w:ascii="Consolas" w:hAnsi="Consolas" w:cs="Consolas"/>
+                                <w:sz w:val="16"/>
+                                <w:szCs w:val="16"/>
+                              </w:rPr>
+                              <w:t>,</w:t>
+                            </w:r>
+                            <w:r>
+                              <w:rPr>
+                                <w:rFonts w:ascii="Consolas" w:hAnsi="Consolas" w:cs="Consolas"/>
+                                <w:sz w:val="16"/>
+                                <w:szCs w:val="16"/>
+                              </w:rPr>
+                              <w:t xml:space="preserve"> </w:t>
+                            </w:r>
+                            <w:r>
+                              <w:rPr>
+                                <w:rFonts w:ascii="Consolas" w:hAnsi="Consolas"/>
+                                <w:sz w:val="16"/>
+                                <w:szCs w:val="16"/>
+                              </w:rPr>
+                              <w:t>React</w:t>
+                            </w:r>
+                            <w:r>
+                              <w:rPr>
+                                <w:rFonts w:ascii="Consolas" w:hAnsi="Consolas"/>
+                                <w:sz w:val="16"/>
+                                <w:szCs w:val="16"/>
+                              </w:rPr>
+                              <w:t>,</w:t>
+                            </w:r>
+                            <w:r>
+                              <w:rPr>
+                                <w:rFonts w:ascii="Consolas" w:hAnsi="Consolas" w:cs="Consolas"/>
+                                <w:sz w:val="16"/>
+                                <w:szCs w:val="16"/>
+                              </w:rPr>
+                              <w:t xml:space="preserve"> </w:t>
+                            </w:r>
+                            <w:r>
+                              <w:rPr>
+                                <w:rFonts w:ascii="Consolas" w:hAnsi="Consolas" w:cs="Consolas"/>
+                                <w:sz w:val="16"/>
+                                <w:szCs w:val="16"/>
+                              </w:rPr>
+                              <w:t>jQuery</w:t>
+                            </w:r>
+                            <w:r>
+                              <w:rPr>
+                                <w:rFonts w:ascii="Consolas" w:hAnsi="Consolas" w:cs="Consolas"/>
+                                <w:sz w:val="16"/>
+                                <w:szCs w:val="16"/>
+                              </w:rPr>
+                              <w:t xml:space="preserve">, </w:t>
+                            </w:r>
+                            <w:r>
+                              <w:rPr>
+                                <w:rFonts w:ascii="Consolas" w:hAnsi="Consolas" w:cs="Consolas"/>
+                                <w:sz w:val="16"/>
+                                <w:szCs w:val="16"/>
+                              </w:rPr>
+                              <w:t>Bootstrap</w:t>
+                            </w:r>
+                            <w:r>
+                              <w:rPr>
+                                <w:rFonts w:ascii="Consolas" w:hAnsi="Consolas" w:cs="Consolas"/>
+                                <w:sz w:val="16"/>
+                                <w:szCs w:val="16"/>
+                              </w:rPr>
+                              <w:t>.</w:t>
                             </w:r>
                           </w:p>
                           <w:p>
@@ -1336,10 +1694,86 @@
                             <w:r>
                               <w:rPr>
                                 <w:rFonts w:ascii="Consolas" w:hAnsi="Consolas"/>
+                                <w:b/>
+                                <w:bCs/>
                                 <w:sz w:val="16"/>
                                 <w:szCs w:val="16"/>
                               </w:rPr>
-                              <w:t>SQL, NoSQL, Redis.</w:t>
+                              <w:t>Data:</w:t>
+                            </w:r>
+                            <w:r>
+                              <w:rPr>
+                                <w:rFonts w:ascii="Consolas" w:hAnsi="Consolas"/>
+                                <w:sz w:val="16"/>
+                                <w:szCs w:val="16"/>
+                              </w:rPr>
+                              <w:t xml:space="preserve"> </w:t>
+                            </w:r>
+                            <w:r>
+                              <w:rPr>
+                                <w:rFonts w:ascii="Consolas" w:hAnsi="Consolas"/>
+                                <w:sz w:val="16"/>
+                                <w:szCs w:val="16"/>
+                              </w:rPr>
+                              <w:t>SQL, NoSQL</w:t>
+                            </w:r>
+                            <w:r>
+                              <w:rPr>
+                                <w:rFonts w:ascii="Consolas" w:hAnsi="Consolas"/>
+                                <w:sz w:val="16"/>
+                                <w:szCs w:val="16"/>
+                              </w:rPr>
+                              <w:t xml:space="preserve"> </w:t>
+                            </w:r>
+                            <w:r>
+                              <w:rPr>
+                                <w:rFonts w:ascii="Consolas" w:hAnsi="Consolas"/>
+                                <w:sz w:val="16"/>
+                                <w:szCs w:val="16"/>
+                              </w:rPr>
+                              <w:t>(</w:t>
+                            </w:r>
+                            <w:r>
+                              <w:rPr>
+                                <w:rFonts w:ascii="Consolas" w:hAnsi="Consolas"/>
+                                <w:sz w:val="16"/>
+                                <w:szCs w:val="16"/>
+                              </w:rPr>
+                              <w:t>MongoDB</w:t>
+                            </w:r>
+                            <w:r>
+                              <w:rPr>
+                                <w:rFonts w:ascii="Consolas" w:hAnsi="Consolas"/>
+                                <w:sz w:val="16"/>
+                                <w:szCs w:val="16"/>
+                              </w:rPr>
+                              <w:t>)</w:t>
+                            </w:r>
+                            <w:r>
+                              <w:rPr>
+                                <w:rFonts w:ascii="Consolas" w:hAnsi="Consolas"/>
+                                <w:sz w:val="16"/>
+                                <w:szCs w:val="16"/>
+                              </w:rPr>
+                              <w:t xml:space="preserve">, </w:t>
+                            </w:r>
+                            <w:proofErr w:type="spellStart"/>
+                            <w:r>
+                              <w:rPr>
+                                <w:rFonts w:ascii="Consolas" w:hAnsi="Consolas"/>
+                                <w:sz w:val="16"/>
+                                <w:szCs w:val="16"/>
+                              </w:rPr>
+                              <w:t>Redis</w:t>
+                            </w:r>
+                            <w:proofErr w:type="spellEnd"/>
+                            <w:r>
+                              <w:rPr>
+                                <w:rFonts w:ascii="Consolas" w:hAnsi="Consolas"/>
+                                <w:sz w:val="16"/>
+                                <w:szCs w:val="16"/>
+                              </w:rPr>
+                              <w:t>.</w:t>
                             </w:r>
                           </w:p>
                           <w:p>
@@ -1355,10 +1789,64 @@
                             <w:r>
                               <w:rPr>
                                 <w:rFonts w:ascii="Consolas" w:hAnsi="Consolas"/>
+                                <w:b/>
+                                <w:bCs/>
                                 <w:sz w:val="16"/>
                                 <w:szCs w:val="16"/>
                               </w:rPr>
-                              <w:t>Git, Mercurial, Perforce.</w:t>
+                              <w:t>Continuous delivery:</w:t>
+                            </w:r>
+                            <w:r>
+                              <w:rPr>
+                                <w:rFonts w:ascii="Consolas" w:hAnsi="Consolas"/>
+                                <w:sz w:val="16"/>
+                                <w:szCs w:val="16"/>
+                              </w:rPr>
+                              <w:t xml:space="preserve"> </w:t>
+                            </w:r>
+                            <w:proofErr w:type="spellStart"/>
+                            <w:r>
+                              <w:rPr>
+                                <w:rFonts w:ascii="Consolas" w:hAnsi="Consolas"/>
+                                <w:sz w:val="16"/>
+                                <w:szCs w:val="16"/>
+                              </w:rPr>
+                              <w:t>Git</w:t>
+                            </w:r>
+                            <w:proofErr w:type="spellEnd"/>
+                            <w:r>
+                              <w:rPr>
+                                <w:rFonts w:ascii="Consolas" w:hAnsi="Consolas"/>
+                                <w:sz w:val="16"/>
+                                <w:szCs w:val="16"/>
+                              </w:rPr>
+                              <w:t>, Mercurial, Perfo</w:t>
+                            </w:r>
+                            <w:bookmarkStart w:id="0" w:name="_GoBack"/>
+                            <w:bookmarkEnd w:id="0"/>
+                            <w:r>
+                              <w:rPr>
+                                <w:rFonts w:ascii="Consolas" w:hAnsi="Consolas"/>
+                                <w:sz w:val="16"/>
+                                <w:szCs w:val="16"/>
+                              </w:rPr>
+                              <w:t xml:space="preserve">rce, </w:t>
+                            </w:r>
+                            <w:r>
+                              <w:rPr>
+                                <w:rFonts w:ascii="Consolas" w:hAnsi="Consolas"/>
+                                <w:sz w:val="16"/>
+                                <w:szCs w:val="16"/>
+                              </w:rPr>
+                              <w:t>Jenkins</w:t>
+                            </w:r>
+                            <w:r>
+                              <w:rPr>
+                                <w:rFonts w:ascii="Consolas" w:hAnsi="Consolas"/>
+                                <w:sz w:val="16"/>
+                                <w:szCs w:val="16"/>
+                              </w:rPr>
+                              <w:t>.</w:t>
                             </w:r>
                           </w:p>
                           <w:p>
@@ -1374,10 +1862,12 @@
                             <w:r>
                               <w:rPr>
                                 <w:rFonts w:ascii="Consolas" w:hAnsi="Consolas" w:cs="Consolas"/>
+                                <w:b/>
+                                <w:bCs/>
                                 <w:sz w:val="16"/>
                                 <w:szCs w:val="16"/>
                               </w:rPr>
-                              <w:t>npm</w:t>
+                              <w:t>Miscellaneous:</w:t>
                             </w:r>
                             <w:r>
                               <w:rPr>
@@ -1385,23 +1875,25 @@
                                 <w:sz w:val="16"/>
                                 <w:szCs w:val="16"/>
                               </w:rPr>
-                              <w:t>, p</w:t>
-                            </w:r>
+                              <w:t xml:space="preserve"> </w:t>
+                            </w:r>
+                            <w:proofErr w:type="spellStart"/>
                             <w:r>
                               <w:rPr>
                                 <w:rFonts w:ascii="Consolas" w:hAnsi="Consolas" w:cs="Consolas"/>
                                 <w:sz w:val="16"/>
                                 <w:szCs w:val="16"/>
                               </w:rPr>
-                              <w:t xml:space="preserve">ip, </w:t>
-                            </w:r>
+                              <w:t>npm</w:t>
+                            </w:r>
+                            <w:proofErr w:type="spellEnd"/>
                             <w:r>
                               <w:rPr>
                                 <w:rFonts w:ascii="Consolas" w:hAnsi="Consolas" w:cs="Consolas"/>
                                 <w:sz w:val="16"/>
                                 <w:szCs w:val="16"/>
                               </w:rPr>
-                              <w:t xml:space="preserve">APT, </w:t>
+                              <w:t>, p</w:t>
                             </w:r>
                             <w:r>
                               <w:rPr>
@@ -1409,7 +1901,39 @@
                                 <w:sz w:val="16"/>
                                 <w:szCs w:val="16"/>
                               </w:rPr>
-                              <w:t>Homebrew, gulp.js, Linux.</w:t>
+                              <w:t xml:space="preserve">ip, </w:t>
+                            </w:r>
+                            <w:r>
+                              <w:rPr>
+                                <w:rFonts w:ascii="Consolas" w:hAnsi="Consolas" w:cs="Consolas"/>
+                                <w:sz w:val="16"/>
+                                <w:szCs w:val="16"/>
+                              </w:rPr>
+                              <w:t xml:space="preserve">APT, </w:t>
+                            </w:r>
+                            <w:r>
+                              <w:rPr>
+                                <w:rFonts w:ascii="Consolas" w:hAnsi="Consolas" w:cs="Consolas"/>
+                                <w:sz w:val="16"/>
+                                <w:szCs w:val="16"/>
+                              </w:rPr>
+                              <w:t xml:space="preserve">Homebrew, gulp.js, Linux, </w:t>
+                            </w:r>
+                            <w:r>
+                              <w:rPr>
+                                <w:rFonts w:ascii="Consolas" w:hAnsi="Consolas" w:cs="Consolas"/>
+                                <w:sz w:val="16"/>
+                                <w:szCs w:val="16"/>
+                              </w:rPr>
+                              <w:t xml:space="preserve">Pelican </w:t>
+                            </w:r>
+                            <w:r>
+                              <w:rPr>
+                                <w:rFonts w:ascii="Consolas" w:hAnsi="Consolas" w:cs="Consolas"/>
+                                <w:sz w:val="14"/>
+                                <w:szCs w:val="14"/>
+                              </w:rPr>
+                              <w:t>(Static Site Generator).</w:t>
                             </w:r>
                           </w:p>
                           <w:p/>
@@ -1435,11 +1959,7 @@
           </mc:Choice>
           <mc:Fallback>
             <w:pict>
-              <v:shapetype w14:anchorId="384BCF1D" id="_x0000_t202" coordsize="21600,21600" o:spt="202" path="m0,0l0,21600,21600,21600,21600,0xe">
-                <v:stroke joinstyle="miter"/>
-                <v:path gradientshapeok="t" o:connecttype="rect"/>
-              </v:shapetype>
-              <v:shape id="Text Box 5" o:spid="_x0000_s1026" type="#_x0000_t202" style="position:absolute;margin-left:5.5pt;margin-top:89.9pt;width:240.3pt;height:693.35pt;z-index:251664384;visibility:visible;mso-wrap-style:square;mso-width-percent:0;mso-height-percent:0;mso-wrap-distance-left:9pt;mso-wrap-distance-top:0;mso-wrap-distance-right:9pt;mso-wrap-distance-bottom:0;mso-position-horizontal:absolute;mso-position-horizontal-relative:text;mso-position-vertical:absolute;mso-position-vertical-relative:text;mso-width-percent:0;mso-height-percent:0;mso-width-relative:margin;mso-height-relative:margin;v-text-anchor:top" o:gfxdata="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" filled="f" stroked="f">
+              <v:shape w14:anchorId="384BCF1D" id="Text Box 5" o:spid="_x0000_s1027" type="#_x0000_t202" style="position:absolute;margin-left:5.35pt;margin-top:90.2pt;width:240.3pt;height:683.75pt;z-index:251664384;visibility:visible;mso-wrap-style:square;mso-width-percent:0;mso-height-percent:0;mso-wrap-distance-left:9pt;mso-wrap-distance-top:0;mso-wrap-distance-right:9pt;mso-wrap-distance-bottom:0;mso-position-horizontal:absolute;mso-position-horizontal-relative:text;mso-position-vertical:absolute;mso-position-vertical-relative:text;mso-width-percent:0;mso-height-percent:0;mso-width-relative:margin;mso-height-relative:margin;v-text-anchor:top" o:gfxdata="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" filled="f" stroked="f">
                 <v:textbox>
                   <w:txbxContent>
                     <w:p>
@@ -1491,23 +2011,6 @@
                           <w:szCs w:val="18"/>
                         </w:rPr>
                       </w:pPr>
-                      <w:r>
-                        <w:rPr>
-                          <w:rFonts w:ascii="Helvetica" w:hAnsi="Helvetica"/>
-                          <w:color w:val="808080" w:themeColor="background1" w:themeShade="80"/>
-                          <w:sz w:val="18"/>
-                          <w:szCs w:val="18"/>
-                        </w:rPr>
-                        <w:t>at</w:t>
-                      </w:r>
-                      <w:r>
-                        <w:rPr>
-                          <w:rFonts w:ascii="Helvetica" w:hAnsi="Helvetica"/>
-                          <w:sz w:val="18"/>
-                          <w:szCs w:val="18"/>
-                        </w:rPr>
-                        <w:t xml:space="preserve"> </w:t>
-                      </w:r>
                       <w:r>
                         <w:rPr>
                           <w:rFonts w:ascii="Helvetica" w:hAnsi="Helvetica"/>
@@ -1558,7 +2061,44 @@
                           <w:sz w:val="18"/>
                           <w:szCs w:val="18"/>
                         </w:rPr>
-                        <w:t>Present (Fulltime)</w:t>
+                        <w:t xml:space="preserve">August </w:t>
+                      </w:r>
+                      <w:r>
+                        <w:rPr>
+                          <w:rFonts w:ascii="Consolas" w:hAnsi="Consolas" w:cs="Consolas"/>
+                          <w:color w:val="A6A6A6" w:themeColor="background1" w:themeShade="A6"/>
+                          <w:sz w:val="18"/>
+                          <w:szCs w:val="18"/>
+                        </w:rPr>
+                        <w:t>201</w:t>
+                      </w:r>
+                      <w:r>
+                        <w:rPr>
+                          <w:rFonts w:ascii="Consolas" w:hAnsi="Consolas" w:cs="Consolas"/>
+                          <w:color w:val="A6A6A6" w:themeColor="background1" w:themeShade="A6"/>
+                          <w:sz w:val="18"/>
+                          <w:szCs w:val="18"/>
+                        </w:rPr>
+                        <w:t>6</w:t>
+                      </w:r>
+                      <w:r>
+                        <w:rPr>
+                          <w:rFonts w:ascii="Consolas" w:hAnsi="Consolas" w:cs="Consolas"/>
+                          <w:color w:val="A6A6A6" w:themeColor="background1" w:themeShade="A6"/>
+                          <w:sz w:val="18"/>
+                          <w:szCs w:val="18"/>
+                        </w:rPr>
+                        <w:t xml:space="preserve"> </w:t>
+                      </w:r>
+                      <w:r>
+                        <w:rPr>
+                          <w:rFonts w:ascii="Consolas" w:hAnsi="Consolas" w:cs="Consolas"/>
+                          <w:caps w:val="0"/>
+                          <w:color w:val="A6A6A6" w:themeColor="background1" w:themeShade="A6"/>
+                          <w:sz w:val="18"/>
+                          <w:szCs w:val="18"/>
+                        </w:rPr>
+                        <w:t>(Fulltime)</w:t>
                       </w:r>
                     </w:p>
                     <w:p>
@@ -1585,7 +2125,7 @@
                           <w:sz w:val="20"/>
                           <w:szCs w:val="20"/>
                         </w:rPr>
-                        <w:t xml:space="preserve">Working with the system development team in developing applications for different platforms: Web applications using </w:t>
+                        <w:t>Developed</w:t>
                       </w:r>
                       <w:r>
                         <w:rPr>
@@ -1595,7 +2135,7 @@
                           <w:sz w:val="20"/>
                           <w:szCs w:val="20"/>
                         </w:rPr>
-                        <w:t xml:space="preserve">JavaServer </w:t>
+                        <w:t xml:space="preserve"> </w:t>
                       </w:r>
                       <w:r>
                         <w:rPr>
@@ -1605,7 +2145,7 @@
                           <w:sz w:val="20"/>
                           <w:szCs w:val="20"/>
                         </w:rPr>
-                        <w:t xml:space="preserve">Faces (JSF), console applications using (Java) and </w:t>
+                        <w:t xml:space="preserve">applications for different platforms: Web applications using </w:t>
                       </w:r>
                       <w:r>
                         <w:rPr>
@@ -1615,7 +2155,7 @@
                           <w:sz w:val="20"/>
                           <w:szCs w:val="20"/>
                         </w:rPr>
-                        <w:t xml:space="preserve">iOS </w:t>
+                        <w:t xml:space="preserve">JavaServer </w:t>
                       </w:r>
                       <w:r>
                         <w:rPr>
@@ -1625,7 +2165,67 @@
                           <w:sz w:val="20"/>
                           <w:szCs w:val="20"/>
                         </w:rPr>
-                        <w:t>applications using (Objective-C).</w:t>
+                        <w:t xml:space="preserve">Faces </w:t>
+                      </w:r>
+                      <w:r>
+                        <w:rPr>
+                          <w:rFonts w:ascii="Helvetica" w:hAnsi="Helvetica"/>
+                          <w:caps w:val="0"/>
+                          <w:color w:val="595959" w:themeColor="text1" w:themeTint="A6"/>
+                          <w:sz w:val="20"/>
+                          <w:szCs w:val="20"/>
+                        </w:rPr>
+                        <w:t>JS</w:t>
+                      </w:r>
+                      <w:r>
+                        <w:rPr>
+                          <w:rFonts w:ascii="Helvetica" w:hAnsi="Helvetica"/>
+                          <w:caps w:val="0"/>
+                          <w:color w:val="595959" w:themeColor="text1" w:themeTint="A6"/>
+                          <w:sz w:val="20"/>
+                          <w:szCs w:val="20"/>
+                        </w:rPr>
+                        <w:t xml:space="preserve">F, console applications using </w:t>
+                      </w:r>
+                      <w:r>
+                        <w:rPr>
+                          <w:rFonts w:ascii="Helvetica" w:hAnsi="Helvetica"/>
+                          <w:caps w:val="0"/>
+                          <w:color w:val="595959" w:themeColor="text1" w:themeTint="A6"/>
+                          <w:sz w:val="20"/>
+                          <w:szCs w:val="20"/>
+                        </w:rPr>
+                        <w:t xml:space="preserve">Java and </w:t>
+                      </w:r>
+                      <w:r>
+                        <w:rPr>
+                          <w:rFonts w:ascii="Helvetica" w:hAnsi="Helvetica"/>
+                          <w:caps w:val="0"/>
+                          <w:color w:val="595959" w:themeColor="text1" w:themeTint="A6"/>
+                          <w:sz w:val="20"/>
+                          <w:szCs w:val="20"/>
+                        </w:rPr>
+                        <w:t xml:space="preserve">iOS </w:t>
+                      </w:r>
+                      <w:r>
+                        <w:rPr>
+                          <w:rFonts w:ascii="Helvetica" w:hAnsi="Helvetica"/>
+                          <w:caps w:val="0"/>
+                          <w:color w:val="595959" w:themeColor="text1" w:themeTint="A6"/>
+                          <w:sz w:val="20"/>
+                          <w:szCs w:val="20"/>
+                        </w:rPr>
+                        <w:t>applications using Objective-C</w:t>
+                      </w:r>
+                      <w:r>
+                        <w:rPr>
+                          <w:rFonts w:ascii="Helvetica" w:hAnsi="Helvetica"/>
+                          <w:caps w:val="0"/>
+                          <w:color w:val="595959" w:themeColor="text1" w:themeTint="A6"/>
+                          <w:sz w:val="20"/>
+                          <w:szCs w:val="20"/>
+                        </w:rPr>
+                        <w:t>.</w:t>
                       </w:r>
                     </w:p>
                     <w:p>
@@ -1665,20 +2265,6 @@
                         <w:rPr>
                           <w:rFonts w:ascii="Helvetica" w:hAnsi="Helvetica"/>
                           <w:caps w:val="0"/>
-                          <w:color w:val="808080" w:themeColor="background1" w:themeShade="80"/>
-                        </w:rPr>
-                        <w:t>at</w:t>
-                      </w:r>
-                      <w:r>
-                        <w:rPr>
-                          <w:rFonts w:ascii="Helvetica" w:hAnsi="Helvetica"/>
-                        </w:rPr>
-                        <w:t xml:space="preserve"> </w:t>
-                      </w:r>
-                      <w:r>
-                        <w:rPr>
-                          <w:rFonts w:ascii="Helvetica" w:hAnsi="Helvetica"/>
-                          <w:caps w:val="0"/>
                         </w:rPr>
                         <w:t>King Faisal Specialist Hospital and Research Centre</w:t>
                       </w:r>
@@ -1772,7 +2358,27 @@
                           <w:sz w:val="20"/>
                           <w:szCs w:val="20"/>
                         </w:rPr>
-                        <w:t>Worked on one of the hospital's Web applications; Emergency Management System (EMS) by enhancing the application and adding administrative features to it, that allow the administrator to configure and setup the emergency unit.</w:t>
+                        <w:t>Developed features for</w:t>
+                      </w:r>
+                      <w:r>
+                        <w:rPr>
+                          <w:rFonts w:ascii="Helvetica" w:hAnsi="Helvetica"/>
+                          <w:caps w:val="0"/>
+                          <w:color w:val="595959" w:themeColor="text1" w:themeTint="A6"/>
+                          <w:sz w:val="20"/>
+                          <w:szCs w:val="20"/>
+                        </w:rPr>
+                        <w:t xml:space="preserve"> </w:t>
+                      </w:r>
+                      <w:r>
+                        <w:rPr>
+                          <w:rFonts w:ascii="Helvetica" w:hAnsi="Helvetica"/>
+                          <w:caps w:val="0"/>
+                          <w:color w:val="595959" w:themeColor="text1" w:themeTint="A6"/>
+                          <w:sz w:val="20"/>
+                          <w:szCs w:val="20"/>
+                        </w:rPr>
+                        <w:t>one of the hospital's Web applications; Emergency Management System (EMS) enhancing the application and adding administrative features to allow the administrator to configure and setup the emergency unit.</w:t>
                       </w:r>
                     </w:p>
                     <w:p>
@@ -1792,7 +2398,7 @@
                           <w:sz w:val="32"/>
                           <w:szCs w:val="32"/>
                         </w:rPr>
-                        <w:t>Educations</w:t>
+                        <w:t>Education</w:t>
                       </w:r>
                     </w:p>
                     <w:p>
@@ -1918,27 +2524,11 @@
                       <w:r>
                         <w:rPr>
                           <w:rFonts w:ascii="Consolas" w:hAnsi="Consolas" w:cs="Consolas"/>
-                          <w:sz w:val="18"/>
-                          <w:szCs w:val="18"/>
-                        </w:rPr>
-                        <w:t>2018</w:t>
-                      </w:r>
-                      <w:r>
-                        <w:rPr>
-                          <w:rFonts w:ascii="Consolas" w:hAnsi="Consolas" w:cs="Consolas"/>
-                          <w:sz w:val="16"/>
-                          <w:szCs w:val="16"/>
-                        </w:rPr>
-                        <w:t xml:space="preserve"> </w:t>
-                      </w:r>
-                      <w:r>
-                        <w:rPr>
-                          <w:rFonts w:ascii="Consolas" w:hAnsi="Consolas" w:cs="Consolas"/>
-                          <w:caps w:val="0"/>
-                          <w:sz w:val="15"/>
-                          <w:szCs w:val="15"/>
-                        </w:rPr>
-                        <w:t>Expedite</w:t>
+                          <w:caps w:val="0"/>
+                          <w:sz w:val="18"/>
+                          <w:szCs w:val="18"/>
+                        </w:rPr>
+                        <w:t>Present</w:t>
                       </w:r>
                       <w:r>
                         <w:rPr>
@@ -1947,47 +2537,6 @@
                           <w:szCs w:val="18"/>
                         </w:rPr>
                         <w:t xml:space="preserve">) </w:t>
-                      </w:r>
-                    </w:p>
-                    <w:p>
-                      <w:pPr>
-                        <w:pStyle w:val="Heading3"/>
-                        <w:tabs>
-                          <w:tab w:val="left" w:pos="2790"/>
-                        </w:tabs>
-                        <w:suppressOverlap/>
-                        <w:rPr>
-                          <w:caps w:val="0"/>
-                          <w:color w:val="595959" w:themeColor="text1" w:themeTint="A6"/>
-                          <w:sz w:val="18"/>
-                          <w:szCs w:val="18"/>
-                        </w:rPr>
-                      </w:pPr>
-                      <w:r>
-                        <w:t xml:space="preserve">GPA: </w:t>
-                      </w:r>
-                      <w:r>
-                        <w:rPr>
-                          <w:b/>
-                          <w:bCs/>
-                        </w:rPr>
-                        <w:t>-</w:t>
-                      </w:r>
-                      <w:r>
-                        <w:t xml:space="preserve"> </w:t>
-                      </w:r>
-                      <w:r>
-                        <w:rPr>
-                          <w:caps w:val="0"/>
-                        </w:rPr>
-                        <w:t xml:space="preserve">out of </w:t>
-                      </w:r>
-                      <w:r>
-                        <w:rPr>
-                          <w:b/>
-                          <w:bCs/>
-                        </w:rPr>
-                        <w:t>4</w:t>
                       </w:r>
                     </w:p>
                     <w:p>
@@ -1997,8 +2546,8 @@
                         <w:suppressOverlap/>
                         <w:rPr>
                           <w:rFonts w:ascii="Helvetica" w:hAnsi="Helvetica"/>
-                          <w:sz w:val="20"/>
-                          <w:szCs w:val="20"/>
+                          <w:sz w:val="22"/>
+                          <w:szCs w:val="22"/>
                         </w:rPr>
                       </w:pPr>
                       <w:r>
@@ -2006,10 +2555,10 @@
                           <w:rStyle w:val="Strong"/>
                           <w:rFonts w:ascii="Helvetica" w:hAnsi="Helvetica"/>
                           <w:caps w:val="0"/>
-                          <w:sz w:val="20"/>
-                          <w:szCs w:val="20"/>
-                        </w:rPr>
-                        <w:t>Imam Muhammad ibn Saud Islamic University</w:t>
+                          <w:sz w:val="22"/>
+                          <w:szCs w:val="22"/>
+                        </w:rPr>
+                        <w:t>Imam University</w:t>
                       </w:r>
                     </w:p>
                     <w:p>
@@ -2152,103 +2701,7 @@
                           <w:sz w:val="32"/>
                           <w:szCs w:val="32"/>
                         </w:rPr>
-                        <w:t>Certifications</w:t>
-                      </w:r>
-                    </w:p>
-                    <w:p>
-                      <w:pPr>
-                        <w:spacing w:line="276" w:lineRule="auto"/>
-                        <w:suppressOverlap/>
-                        <w:rPr>
-                          <w:b/>
-                          <w:bCs/>
-                          <w:sz w:val="22"/>
-                          <w:szCs w:val="22"/>
-                        </w:rPr>
-                      </w:pPr>
-                      <w:r>
-                        <w:rPr>
-                          <w:rFonts w:ascii="Helvetica" w:hAnsi="Helvetica"/>
-                          <w:b/>
-                          <w:bCs/>
-                          <w:sz w:val="22"/>
-                          <w:szCs w:val="22"/>
-                        </w:rPr>
-                        <w:t>Red Hat Certified System Administrator</w:t>
-                      </w:r>
-                      <w:r>
-                        <w:rPr>
-                          <w:b/>
-                          <w:bCs/>
-                          <w:sz w:val="22"/>
-                          <w:szCs w:val="22"/>
-                        </w:rPr>
-                        <w:t xml:space="preserve"> </w:t>
-                      </w:r>
-                    </w:p>
-                    <w:p>
-                      <w:pPr>
-                        <w:spacing w:line="276" w:lineRule="auto"/>
-                        <w:suppressOverlap/>
-                        <w:rPr>
-                          <w:sz w:val="18"/>
-                          <w:szCs w:val="18"/>
-                        </w:rPr>
-                      </w:pPr>
-                      <w:r>
-                        <w:rPr>
-                          <w:rFonts w:ascii="Consolas" w:hAnsi="Consolas" w:cs="Consolas"/>
-                          <w:b/>
-                          <w:bCs/>
-                          <w:color w:val="A6A6A6" w:themeColor="background1" w:themeShade="A6"/>
-                          <w:sz w:val="18"/>
-                          <w:szCs w:val="18"/>
-                        </w:rPr>
-                        <w:t>Red Hat</w:t>
-                      </w:r>
-                      <w:r>
-                        <w:rPr>
-                          <w:sz w:val="18"/>
-                          <w:szCs w:val="18"/>
-                        </w:rPr>
-                        <w:t xml:space="preserve"> </w:t>
-                      </w:r>
-                      <w:r>
-                        <w:rPr>
-                          <w:rFonts w:ascii="Consolas" w:hAnsi="Consolas" w:cs="Consolas"/>
-                          <w:sz w:val="18"/>
-                          <w:szCs w:val="18"/>
-                        </w:rPr>
-                        <w:t>(140-006-149)</w:t>
-                      </w:r>
-                      <w:r>
-                        <w:rPr>
-                          <w:rFonts w:ascii="Consolas" w:hAnsi="Consolas" w:cs="Consolas"/>
-                          <w:color w:val="808080" w:themeColor="background1" w:themeShade="80"/>
-                          <w:sz w:val="18"/>
-                          <w:szCs w:val="18"/>
-                        </w:rPr>
-                        <w:t xml:space="preserve"> January 2014 – 2017.</w:t>
-                      </w:r>
-                    </w:p>
-                    <w:p>
-                      <w:pPr>
-                        <w:spacing w:before="240"/>
-                        <w:rPr>
-                          <w:rFonts w:ascii="Consolas" w:hAnsi="Consolas" w:cs="Consolas"/>
-                          <w:color w:val="000000" w:themeColor="text1"/>
-                          <w:sz w:val="32"/>
-                          <w:szCs w:val="32"/>
-                        </w:rPr>
-                      </w:pPr>
-                      <w:r>
-                        <w:rPr>
-                          <w:rFonts w:ascii="Consolas" w:hAnsi="Consolas" w:cs="Consolas"/>
-                          <w:color w:val="000000" w:themeColor="text1"/>
-                          <w:sz w:val="32"/>
-                          <w:szCs w:val="32"/>
-                        </w:rPr>
-                        <w:t>Awards</w:t>
+                        <w:t>Awards &amp; Achievements</w:t>
                       </w:r>
                     </w:p>
                     <w:p>
@@ -2262,19 +2715,19 @@
                           <w:caps w:val="0"/>
                           <w:color w:val="auto"/>
                           <w:kern w:val="0"/>
+                          <w:sz w:val="28"/>
+                          <w:szCs w:val="28"/>
+                        </w:rPr>
+                      </w:pPr>
+                      <w:r>
+                        <w:rPr>
+                          <w:rStyle w:val="Strong"/>
+                          <w:rFonts w:ascii="Helvetica" w:hAnsi="Helvetica"/>
+                          <w:caps w:val="0"/>
                           <w:sz w:val="22"/>
                           <w:szCs w:val="22"/>
                         </w:rPr>
-                      </w:pPr>
-                      <w:r>
-                        <w:rPr>
-                          <w:rStyle w:val="Strong"/>
-                          <w:rFonts w:ascii="Helvetica" w:hAnsi="Helvetica"/>
-                          <w:caps w:val="0"/>
-                          <w:sz w:val="16"/>
-                          <w:szCs w:val="16"/>
-                        </w:rPr>
-                        <w:t xml:space="preserve">[Winner Most Original] </w:t>
+                        <w:t>Winner Most Original</w:t>
                       </w:r>
                       <w:r>
                         <w:rPr>
@@ -2284,43 +2737,52 @@
                           <w:sz w:val="22"/>
                           <w:szCs w:val="22"/>
                         </w:rPr>
-                        <w:t>Share Your Taste</w:t>
+                        <w:t xml:space="preserve"> Project</w:t>
                       </w:r>
                     </w:p>
                     <w:p>
                       <w:pPr>
                         <w:pStyle w:val="Heading2"/>
-                        <w:suppressOverlap/>
-                        <w:rPr>
-                          <w:rFonts w:ascii="Helvetica" w:hAnsi="Helvetica"/>
-                          <w:caps w:val="0"/>
+                        <w:rPr>
+                          <w:rFonts w:ascii="Helvetica" w:hAnsi="Helvetica"/>
+                          <w:caps w:val="0"/>
+                          <w:sz w:val="16"/>
+                          <w:szCs w:val="16"/>
                         </w:rPr>
                       </w:pPr>
                       <w:r>
                         <w:rPr>
                           <w:rFonts w:ascii="Helvetica" w:hAnsi="Helvetica"/>
                           <w:caps w:val="0"/>
-                          <w:color w:val="808080" w:themeColor="background1" w:themeShade="80"/>
-                        </w:rPr>
-                        <w:t>from</w:t>
-                      </w:r>
-                      <w:r>
-                        <w:rPr>
-                          <w:rFonts w:ascii="Helvetica" w:hAnsi="Helvetica"/>
-                        </w:rPr>
-                        <w:t xml:space="preserve"> </w:t>
-                      </w:r>
-                      <w:r>
-                        <w:rPr>
-                          <w:rFonts w:ascii="Helvetica" w:hAnsi="Helvetica"/>
-                          <w:caps w:val="0"/>
-                        </w:rPr>
-                        <w:t>DuckHacks' Hackathon 2017</w:t>
-                      </w:r>
-                      <w:r>
-                        <w:rPr>
-                          <w:rFonts w:ascii="Helvetica" w:hAnsi="Helvetica"/>
-                          <w:caps w:val="0"/>
+                          <w:sz w:val="16"/>
+                          <w:szCs w:val="16"/>
+                        </w:rPr>
+                        <w:t xml:space="preserve">Stevens Institute of Technology </w:t>
+                      </w:r>
+                      <w:r>
+                        <w:rPr>
+                          <w:rFonts w:ascii="Helvetica" w:hAnsi="Helvetica"/>
+                          <w:caps w:val="0"/>
+                          <w:sz w:val="16"/>
+                          <w:szCs w:val="16"/>
+                        </w:rPr>
+                        <w:t>- DuckHacks</w:t>
+                      </w:r>
+                      <w:r>
+                        <w:rPr>
+                          <w:rFonts w:ascii="Helvetica" w:hAnsi="Helvetica"/>
+                          <w:caps w:val="0"/>
+                          <w:sz w:val="16"/>
+                          <w:szCs w:val="16"/>
+                        </w:rPr>
+                        <w:t xml:space="preserve"> Hackathon 2017</w:t>
+                      </w:r>
+                      <w:r>
+                        <w:rPr>
+                          <w:rFonts w:ascii="Helvetica" w:hAnsi="Helvetica"/>
+                          <w:caps w:val="0"/>
+                          <w:sz w:val="16"/>
+                          <w:szCs w:val="16"/>
                         </w:rPr>
                         <w:t xml:space="preserve"> </w:t>
                       </w:r>
@@ -2328,46 +2790,26 @@
                     <w:p>
                       <w:pPr>
                         <w:rPr>
+                          <w:sz w:val="18"/>
+                          <w:szCs w:val="18"/>
                           <w:lang w:eastAsia="ja-JP"/>
                         </w:rPr>
                       </w:pPr>
                       <w:r>
                         <w:rPr>
-                          <w:rFonts w:ascii="Helvetica" w:hAnsi="Helvetica"/>
-                          <w:color w:val="808080" w:themeColor="background1" w:themeShade="80"/>
-                          <w:sz w:val="18"/>
-                          <w:szCs w:val="18"/>
-                        </w:rPr>
-                        <w:t>l</w:t>
-                      </w:r>
-                      <w:r>
-                        <w:rPr>
-                          <w:rFonts w:ascii="Helvetica" w:hAnsi="Helvetica"/>
-                          <w:color w:val="808080" w:themeColor="background1" w:themeShade="80"/>
-                          <w:sz w:val="18"/>
-                          <w:szCs w:val="18"/>
-                        </w:rPr>
-                        <w:t>ink</w:t>
-                      </w:r>
-                      <w:r>
-                        <w:rPr>
-                          <w:rFonts w:ascii="Helvetica" w:hAnsi="Helvetica"/>
-                          <w:color w:val="808080" w:themeColor="background1" w:themeShade="80"/>
-                          <w:sz w:val="18"/>
-                          <w:szCs w:val="18"/>
-                        </w:rPr>
-                        <w:t xml:space="preserve">  </w:t>
-                      </w:r>
-                      <w:bookmarkStart w:id="1" w:name="_GoBack"/>
-                      <w:bookmarkEnd w:id="1"/>
-                      <w:r>
-                        <w:rPr>
-                          <w:rFonts w:ascii="Helvetica" w:hAnsi="Helvetica"/>
-                          <w:sz w:val="18"/>
-                          <w:szCs w:val="18"/>
-                        </w:rPr>
-                        <w:t xml:space="preserve"> </w:t>
-                      </w:r>
+                          <w:sz w:val="18"/>
+                          <w:szCs w:val="18"/>
+                          <w:lang w:eastAsia="ja-JP"/>
+                        </w:rPr>
+                        <w:t>Google and JPMorgan Chase &amp; Co.</w:t>
+                      </w:r>
+                    </w:p>
+                    <w:p>
+                      <w:pPr>
+                        <w:rPr>
+                          <w:lang w:eastAsia="ja-JP"/>
+                        </w:rPr>
+                      </w:pPr>
                       <w:hyperlink r:id="rId8" w:history="1">
                         <w:r>
                           <w:rPr>
@@ -2463,20 +2905,6 @@
                         <w:rPr>
                           <w:rFonts w:ascii="Helvetica" w:hAnsi="Helvetica"/>
                           <w:caps w:val="0"/>
-                          <w:color w:val="808080" w:themeColor="background1" w:themeShade="80"/>
-                        </w:rPr>
-                        <w:t>from</w:t>
-                      </w:r>
-                      <w:r>
-                        <w:rPr>
-                          <w:rFonts w:ascii="Helvetica" w:hAnsi="Helvetica"/>
-                        </w:rPr>
-                        <w:t xml:space="preserve"> </w:t>
-                      </w:r>
-                      <w:r>
-                        <w:rPr>
-                          <w:rFonts w:ascii="Helvetica" w:hAnsi="Helvetica"/>
-                          <w:caps w:val="0"/>
                           <w:sz w:val="16"/>
                           <w:szCs w:val="16"/>
                         </w:rPr>
@@ -2488,23 +2916,90 @@
                         <w:pStyle w:val="Heading2"/>
                         <w:suppressOverlap/>
                         <w:rPr>
-                          <w:rStyle w:val="Strong"/>
-                          <w:rFonts w:ascii="Helvetica" w:hAnsi="Helvetica"/>
-                          <w:b w:val="0"/>
-                          <w:bCs w:val="0"/>
-                          <w:color w:val="808080" w:themeColor="background1" w:themeShade="80"/>
-                          <w:sz w:val="16"/>
-                          <w:szCs w:val="16"/>
-                        </w:rPr>
-                      </w:pPr>
-                      <w:r>
-                        <w:rPr>
                           <w:rFonts w:ascii="Consolas" w:hAnsi="Consolas" w:cs="Consolas"/>
                           <w:caps w:val="0"/>
                           <w:color w:val="808080" w:themeColor="background1" w:themeShade="80"/>
                           <w:kern w:val="0"/>
                         </w:rPr>
+                      </w:pPr>
+                      <w:r>
+                        <w:rPr>
+                          <w:rFonts w:ascii="Consolas" w:hAnsi="Consolas" w:cs="Consolas"/>
+                          <w:caps w:val="0"/>
+                          <w:color w:val="808080" w:themeColor="background1" w:themeShade="80"/>
+                          <w:kern w:val="0"/>
+                        </w:rPr>
                         <w:t>August 2016.</w:t>
+                      </w:r>
+                    </w:p>
+                    <w:p>
+                      <w:pPr>
+                        <w:spacing w:before="120" w:line="276" w:lineRule="auto"/>
+                        <w:suppressOverlap/>
+                        <w:rPr>
+                          <w:b/>
+                          <w:bCs/>
+                          <w:sz w:val="22"/>
+                          <w:szCs w:val="22"/>
+                        </w:rPr>
+                      </w:pPr>
+                      <w:r>
+                        <w:rPr>
+                          <w:rFonts w:ascii="Helvetica" w:hAnsi="Helvetica"/>
+                          <w:b/>
+                          <w:bCs/>
+                          <w:sz w:val="22"/>
+                          <w:szCs w:val="22"/>
+                        </w:rPr>
+                        <w:t>Red Hat Certified System Administrator</w:t>
+                      </w:r>
+                      <w:r>
+                        <w:rPr>
+                          <w:b/>
+                          <w:bCs/>
+                          <w:sz w:val="22"/>
+                          <w:szCs w:val="22"/>
+                        </w:rPr>
+                        <w:t xml:space="preserve"> </w:t>
+                      </w:r>
+                    </w:p>
+                    <w:p>
+                      <w:pPr>
+                        <w:spacing w:line="276" w:lineRule="auto"/>
+                        <w:suppressOverlap/>
+                        <w:rPr>
+                          <w:color w:val="808080" w:themeColor="background1" w:themeShade="80"/>
+                          <w:sz w:val="18"/>
+                          <w:szCs w:val="18"/>
+                        </w:rPr>
+                      </w:pPr>
+                      <w:r>
+                        <w:rPr>
+                          <w:rFonts w:ascii="Consolas" w:hAnsi="Consolas" w:cs="Consolas"/>
+                          <w:b/>
+                          <w:bCs/>
+                          <w:color w:val="808080" w:themeColor="background1" w:themeShade="80"/>
+                          <w:sz w:val="18"/>
+                          <w:szCs w:val="18"/>
+                        </w:rPr>
+                        <w:t>Red Hat</w:t>
+                      </w:r>
+                      <w:r>
+                        <w:rPr>
+                          <w:color w:val="808080" w:themeColor="background1" w:themeShade="80"/>
+                          <w:sz w:val="18"/>
+                          <w:szCs w:val="18"/>
+                        </w:rPr>
+                        <w:t xml:space="preserve"> </w:t>
+                      </w:r>
+                      <w:r>
+                        <w:rPr>
+                          <w:rFonts w:ascii="Consolas" w:hAnsi="Consolas" w:cs="Consolas"/>
+                          <w:color w:val="808080" w:themeColor="background1" w:themeShade="80"/>
+                          <w:sz w:val="18"/>
+                          <w:szCs w:val="18"/>
+                        </w:rPr>
+                        <w:t>(140-006-149) January 2014 – 2017</w:t>
                       </w:r>
                     </w:p>
                     <w:p>
@@ -2604,7 +3099,25 @@
                           <w:sz w:val="16"/>
                           <w:szCs w:val="16"/>
                         </w:rPr>
-                        <w:t>(Professional).</w:t>
+                        <w:t>(</w:t>
+                      </w:r>
+                      <w:r>
+                        <w:rPr>
+                          <w:rFonts w:ascii="Consolas" w:hAnsi="Consolas" w:cs="Consolas"/>
+                          <w:color w:val="808080" w:themeColor="background1" w:themeShade="80"/>
+                          <w:sz w:val="16"/>
+                          <w:szCs w:val="16"/>
+                        </w:rPr>
+                        <w:t>Fluent</w:t>
+                      </w:r>
+                      <w:r>
+                        <w:rPr>
+                          <w:rFonts w:ascii="Consolas" w:hAnsi="Consolas" w:cs="Consolas"/>
+                          <w:color w:val="808080" w:themeColor="background1" w:themeShade="80"/>
+                          <w:sz w:val="16"/>
+                          <w:szCs w:val="16"/>
+                        </w:rPr>
+                        <w:t>).</w:t>
                       </w:r>
                     </w:p>
                     <w:p>
@@ -2640,6 +3153,24 @@
                       <w:r>
                         <w:rPr>
                           <w:rFonts w:ascii="Consolas" w:hAnsi="Consolas" w:cs="Consolas"/>
+                          <w:b/>
+                          <w:bCs/>
+                          <w:sz w:val="16"/>
+                          <w:szCs w:val="16"/>
+                        </w:rPr>
+                        <w:t>Languages:</w:t>
+                      </w:r>
+                      <w:r>
+                        <w:rPr>
+                          <w:rFonts w:ascii="Consolas" w:hAnsi="Consolas" w:cs="Consolas"/>
+                          <w:sz w:val="16"/>
+                          <w:szCs w:val="16"/>
+                        </w:rPr>
+                        <w:t xml:space="preserve"> </w:t>
+                      </w:r>
+                      <w:r>
+                        <w:rPr>
+                          <w:rFonts w:ascii="Consolas" w:hAnsi="Consolas" w:cs="Consolas"/>
                           <w:sz w:val="16"/>
                           <w:szCs w:val="16"/>
                         </w:rPr>
@@ -2675,10 +3206,44 @@
                       <w:r>
                         <w:rPr>
                           <w:rFonts w:ascii="Consolas" w:hAnsi="Consolas"/>
+                          <w:b/>
+                          <w:bCs/>
                           <w:sz w:val="16"/>
                           <w:szCs w:val="16"/>
                         </w:rPr>
-                        <w:t>Node.js, Express.js, React, GlassFish, Flask, JSF2.</w:t>
+                        <w:t>Frameworks:</w:t>
+                      </w:r>
+                      <w:r>
+                        <w:rPr>
+                          <w:rFonts w:ascii="Consolas" w:hAnsi="Consolas"/>
+                          <w:sz w:val="16"/>
+                          <w:szCs w:val="16"/>
+                        </w:rPr>
+                        <w:t xml:space="preserve"> </w:t>
+                      </w:r>
+                      <w:r>
+                        <w:rPr>
+                          <w:rFonts w:ascii="Consolas" w:hAnsi="Consolas"/>
+                          <w:sz w:val="16"/>
+                          <w:szCs w:val="16"/>
+                        </w:rPr>
+                        <w:t xml:space="preserve">Node.js, </w:t>
+                      </w:r>
+                      <w:r>
+                        <w:rPr>
+                          <w:rFonts w:ascii="Consolas" w:hAnsi="Consolas"/>
+                          <w:sz w:val="16"/>
+                          <w:szCs w:val="16"/>
+                        </w:rPr>
+                        <w:t>Express.js</w:t>
+                      </w:r>
+                      <w:r>
+                        <w:rPr>
+                          <w:rFonts w:ascii="Consolas" w:hAnsi="Consolas"/>
+                          <w:sz w:val="16"/>
+                          <w:szCs w:val="16"/>
+                        </w:rPr>
+                        <w:t>, GlassFish, Flask, JSF2.</w:t>
                       </w:r>
                     </w:p>
                     <w:p>
@@ -2694,18 +3259,100 @@
                       <w:r>
                         <w:rPr>
                           <w:rFonts w:ascii="Consolas" w:hAnsi="Consolas" w:cs="Consolas"/>
+                          <w:b/>
+                          <w:bCs/>
                           <w:sz w:val="16"/>
                           <w:szCs w:val="16"/>
                         </w:rPr>
-                        <w:t xml:space="preserve">HTML5, CSS3, Pelican </w:t>
-                      </w:r>
-                      <w:r>
-                        <w:rPr>
-                          <w:rFonts w:ascii="Consolas" w:hAnsi="Consolas" w:cs="Consolas"/>
-                          <w:sz w:val="14"/>
-                          <w:szCs w:val="14"/>
-                        </w:rPr>
-                        <w:t>(Static Site Generator).</w:t>
+                        <w:t>Front-end:</w:t>
+                      </w:r>
+                      <w:r>
+                        <w:rPr>
+                          <w:rFonts w:ascii="Consolas" w:hAnsi="Consolas" w:cs="Consolas"/>
+                          <w:sz w:val="16"/>
+                          <w:szCs w:val="16"/>
+                        </w:rPr>
+                        <w:t xml:space="preserve"> </w:t>
+                      </w:r>
+                      <w:r>
+                        <w:rPr>
+                          <w:rFonts w:ascii="Consolas" w:hAnsi="Consolas" w:cs="Consolas"/>
+                          <w:sz w:val="16"/>
+                          <w:szCs w:val="16"/>
+                        </w:rPr>
+                        <w:t>HTML5, CSS3</w:t>
+                      </w:r>
+                      <w:r>
+                        <w:rPr>
+                          <w:rFonts w:ascii="Consolas" w:hAnsi="Consolas" w:cs="Consolas"/>
+                          <w:sz w:val="16"/>
+                          <w:szCs w:val="16"/>
+                        </w:rPr>
+                        <w:t>,</w:t>
+                      </w:r>
+                      <w:r>
+                        <w:rPr>
+                          <w:rFonts w:ascii="Consolas" w:hAnsi="Consolas" w:cs="Consolas"/>
+                          <w:sz w:val="16"/>
+                          <w:szCs w:val="16"/>
+                        </w:rPr>
+                        <w:t xml:space="preserve"> </w:t>
+                      </w:r>
+                      <w:r>
+                        <w:rPr>
+                          <w:rFonts w:ascii="Consolas" w:hAnsi="Consolas"/>
+                          <w:sz w:val="16"/>
+                          <w:szCs w:val="16"/>
+                        </w:rPr>
+                        <w:t>React</w:t>
+                      </w:r>
+                      <w:r>
+                        <w:rPr>
+                          <w:rFonts w:ascii="Consolas" w:hAnsi="Consolas"/>
+                          <w:sz w:val="16"/>
+                          <w:szCs w:val="16"/>
+                        </w:rPr>
+                        <w:t>,</w:t>
+                      </w:r>
+                      <w:r>
+                        <w:rPr>
+                          <w:rFonts w:ascii="Consolas" w:hAnsi="Consolas" w:cs="Consolas"/>
+                          <w:sz w:val="16"/>
+                          <w:szCs w:val="16"/>
+                        </w:rPr>
+                        <w:t xml:space="preserve"> </w:t>
+                      </w:r>
+                      <w:r>
+                        <w:rPr>
+                          <w:rFonts w:ascii="Consolas" w:hAnsi="Consolas" w:cs="Consolas"/>
+                          <w:sz w:val="16"/>
+                          <w:szCs w:val="16"/>
+                        </w:rPr>
+                        <w:t>jQuery</w:t>
+                      </w:r>
+                      <w:r>
+                        <w:rPr>
+                          <w:rFonts w:ascii="Consolas" w:hAnsi="Consolas" w:cs="Consolas"/>
+                          <w:sz w:val="16"/>
+                          <w:szCs w:val="16"/>
+                        </w:rPr>
+                        <w:t xml:space="preserve">, </w:t>
+                      </w:r>
+                      <w:r>
+                        <w:rPr>
+                          <w:rFonts w:ascii="Consolas" w:hAnsi="Consolas" w:cs="Consolas"/>
+                          <w:sz w:val="16"/>
+                          <w:szCs w:val="16"/>
+                        </w:rPr>
+                        <w:t>Bootstrap</w:t>
+                      </w:r>
+                      <w:r>
+                        <w:rPr>
+                          <w:rFonts w:ascii="Consolas" w:hAnsi="Consolas" w:cs="Consolas"/>
+                          <w:sz w:val="16"/>
+                          <w:szCs w:val="16"/>
+                        </w:rPr>
+                        <w:t>.</w:t>
                       </w:r>
                     </w:p>
                     <w:p>
@@ -2721,10 +3368,86 @@
                       <w:r>
                         <w:rPr>
                           <w:rFonts w:ascii="Consolas" w:hAnsi="Consolas"/>
+                          <w:b/>
+                          <w:bCs/>
                           <w:sz w:val="16"/>
                           <w:szCs w:val="16"/>
                         </w:rPr>
-                        <w:t>SQL, NoSQL, Redis.</w:t>
+                        <w:t>Data:</w:t>
+                      </w:r>
+                      <w:r>
+                        <w:rPr>
+                          <w:rFonts w:ascii="Consolas" w:hAnsi="Consolas"/>
+                          <w:sz w:val="16"/>
+                          <w:szCs w:val="16"/>
+                        </w:rPr>
+                        <w:t xml:space="preserve"> </w:t>
+                      </w:r>
+                      <w:r>
+                        <w:rPr>
+                          <w:rFonts w:ascii="Consolas" w:hAnsi="Consolas"/>
+                          <w:sz w:val="16"/>
+                          <w:szCs w:val="16"/>
+                        </w:rPr>
+                        <w:t>SQL, NoSQL</w:t>
+                      </w:r>
+                      <w:r>
+                        <w:rPr>
+                          <w:rFonts w:ascii="Consolas" w:hAnsi="Consolas"/>
+                          <w:sz w:val="16"/>
+                          <w:szCs w:val="16"/>
+                        </w:rPr>
+                        <w:t xml:space="preserve"> </w:t>
+                      </w:r>
+                      <w:r>
+                        <w:rPr>
+                          <w:rFonts w:ascii="Consolas" w:hAnsi="Consolas"/>
+                          <w:sz w:val="16"/>
+                          <w:szCs w:val="16"/>
+                        </w:rPr>
+                        <w:t>(</w:t>
+                      </w:r>
+                      <w:r>
+                        <w:rPr>
+                          <w:rFonts w:ascii="Consolas" w:hAnsi="Consolas"/>
+                          <w:sz w:val="16"/>
+                          <w:szCs w:val="16"/>
+                        </w:rPr>
+                        <w:t>MongoDB</w:t>
+                      </w:r>
+                      <w:r>
+                        <w:rPr>
+                          <w:rFonts w:ascii="Consolas" w:hAnsi="Consolas"/>
+                          <w:sz w:val="16"/>
+                          <w:szCs w:val="16"/>
+                        </w:rPr>
+                        <w:t>)</w:t>
+                      </w:r>
+                      <w:r>
+                        <w:rPr>
+                          <w:rFonts w:ascii="Consolas" w:hAnsi="Consolas"/>
+                          <w:sz w:val="16"/>
+                          <w:szCs w:val="16"/>
+                        </w:rPr>
+                        <w:t xml:space="preserve">, </w:t>
+                      </w:r>
+                      <w:proofErr w:type="spellStart"/>
+                      <w:r>
+                        <w:rPr>
+                          <w:rFonts w:ascii="Consolas" w:hAnsi="Consolas"/>
+                          <w:sz w:val="16"/>
+                          <w:szCs w:val="16"/>
+                        </w:rPr>
+                        <w:t>Redis</w:t>
+                      </w:r>
+                      <w:proofErr w:type="spellEnd"/>
+                      <w:r>
+                        <w:rPr>
+                          <w:rFonts w:ascii="Consolas" w:hAnsi="Consolas"/>
+                          <w:sz w:val="16"/>
+                          <w:szCs w:val="16"/>
+                        </w:rPr>
+                        <w:t>.</w:t>
                       </w:r>
                     </w:p>
                     <w:p>
@@ -2740,10 +3463,64 @@
                       <w:r>
                         <w:rPr>
                           <w:rFonts w:ascii="Consolas" w:hAnsi="Consolas"/>
+                          <w:b/>
+                          <w:bCs/>
                           <w:sz w:val="16"/>
                           <w:szCs w:val="16"/>
                         </w:rPr>
-                        <w:t>Git, Mercurial, Perforce.</w:t>
+                        <w:t>Continuous delivery:</w:t>
+                      </w:r>
+                      <w:r>
+                        <w:rPr>
+                          <w:rFonts w:ascii="Consolas" w:hAnsi="Consolas"/>
+                          <w:sz w:val="16"/>
+                          <w:szCs w:val="16"/>
+                        </w:rPr>
+                        <w:t xml:space="preserve"> </w:t>
+                      </w:r>
+                      <w:proofErr w:type="spellStart"/>
+                      <w:r>
+                        <w:rPr>
+                          <w:rFonts w:ascii="Consolas" w:hAnsi="Consolas"/>
+                          <w:sz w:val="16"/>
+                          <w:szCs w:val="16"/>
+                        </w:rPr>
+                        <w:t>Git</w:t>
+                      </w:r>
+                      <w:proofErr w:type="spellEnd"/>
+                      <w:r>
+                        <w:rPr>
+                          <w:rFonts w:ascii="Consolas" w:hAnsi="Consolas"/>
+                          <w:sz w:val="16"/>
+                          <w:szCs w:val="16"/>
+                        </w:rPr>
+                        <w:t>, Mercurial, Perfo</w:t>
+                      </w:r>
+                      <w:bookmarkStart w:id="1" w:name="_GoBack"/>
+                      <w:bookmarkEnd w:id="1"/>
+                      <w:r>
+                        <w:rPr>
+                          <w:rFonts w:ascii="Consolas" w:hAnsi="Consolas"/>
+                          <w:sz w:val="16"/>
+                          <w:szCs w:val="16"/>
+                        </w:rPr>
+                        <w:t xml:space="preserve">rce, </w:t>
+                      </w:r>
+                      <w:r>
+                        <w:rPr>
+                          <w:rFonts w:ascii="Consolas" w:hAnsi="Consolas"/>
+                          <w:sz w:val="16"/>
+                          <w:szCs w:val="16"/>
+                        </w:rPr>
+                        <w:t>Jenkins</w:t>
+                      </w:r>
+                      <w:r>
+                        <w:rPr>
+                          <w:rFonts w:ascii="Consolas" w:hAnsi="Consolas"/>
+                          <w:sz w:val="16"/>
+                          <w:szCs w:val="16"/>
+                        </w:rPr>
+                        <w:t>.</w:t>
                       </w:r>
                     </w:p>
                     <w:p>
@@ -2759,10 +3536,12 @@
                       <w:r>
                         <w:rPr>
                           <w:rFonts w:ascii="Consolas" w:hAnsi="Consolas" w:cs="Consolas"/>
+                          <w:b/>
+                          <w:bCs/>
                           <w:sz w:val="16"/>
                           <w:szCs w:val="16"/>
                         </w:rPr>
-                        <w:t>npm</w:t>
+                        <w:t>Miscellaneous:</w:t>
                       </w:r>
                       <w:r>
                         <w:rPr>
@@ -2770,23 +3549,25 @@
                           <w:sz w:val="16"/>
                           <w:szCs w:val="16"/>
                         </w:rPr>
-                        <w:t>, p</w:t>
-                      </w:r>
+                        <w:t xml:space="preserve"> </w:t>
+                      </w:r>
+                      <w:proofErr w:type="spellStart"/>
                       <w:r>
                         <w:rPr>
                           <w:rFonts w:ascii="Consolas" w:hAnsi="Consolas" w:cs="Consolas"/>
                           <w:sz w:val="16"/>
                           <w:szCs w:val="16"/>
                         </w:rPr>
-                        <w:t xml:space="preserve">ip, </w:t>
-                      </w:r>
+                        <w:t>npm</w:t>
+                      </w:r>
+                      <w:proofErr w:type="spellEnd"/>
                       <w:r>
                         <w:rPr>
                           <w:rFonts w:ascii="Consolas" w:hAnsi="Consolas" w:cs="Consolas"/>
                           <w:sz w:val="16"/>
                           <w:szCs w:val="16"/>
                         </w:rPr>
-                        <w:t xml:space="preserve">APT, </w:t>
+                        <w:t>, p</w:t>
                       </w:r>
                       <w:r>
                         <w:rPr>
@@ -2794,7 +3575,373 @@
                           <w:sz w:val="16"/>
                           <w:szCs w:val="16"/>
                         </w:rPr>
-                        <w:t>Homebrew, gulp.js, Linux.</w:t>
+                        <w:t xml:space="preserve">ip, </w:t>
+                      </w:r>
+                      <w:r>
+                        <w:rPr>
+                          <w:rFonts w:ascii="Consolas" w:hAnsi="Consolas" w:cs="Consolas"/>
+                          <w:sz w:val="16"/>
+                          <w:szCs w:val="16"/>
+                        </w:rPr>
+                        <w:t xml:space="preserve">APT, </w:t>
+                      </w:r>
+                      <w:r>
+                        <w:rPr>
+                          <w:rFonts w:ascii="Consolas" w:hAnsi="Consolas" w:cs="Consolas"/>
+                          <w:sz w:val="16"/>
+                          <w:szCs w:val="16"/>
+                        </w:rPr>
+                        <w:t xml:space="preserve">Homebrew, gulp.js, Linux, </w:t>
+                      </w:r>
+                      <w:r>
+                        <w:rPr>
+                          <w:rFonts w:ascii="Consolas" w:hAnsi="Consolas" w:cs="Consolas"/>
+                          <w:sz w:val="16"/>
+                          <w:szCs w:val="16"/>
+                        </w:rPr>
+                        <w:t xml:space="preserve">Pelican </w:t>
+                      </w:r>
+                      <w:r>
+                        <w:rPr>
+                          <w:rFonts w:ascii="Consolas" w:hAnsi="Consolas" w:cs="Consolas"/>
+                          <w:sz w:val="14"/>
+                          <w:szCs w:val="14"/>
+                        </w:rPr>
+                        <w:t>(Static Site Generator).</w:t>
+                      </w:r>
+                    </w:p>
+                    <w:p/>
+                  </w:txbxContent>
+                </v:textbox>
+                <w10:wrap type="square"/>
+              </v:shape>
+            </w:pict>
+          </mc:Fallback>
+        </mc:AlternateContent>
+      </w:r>
+      <w:r>
+        <w:rPr>
+          <w:noProof/>
+        </w:rPr>
+        <mc:AlternateContent>
+          <mc:Choice Requires="wps">
+            <w:drawing>
+              <wp:anchor distT="0" distB="0" distL="114300" distR="114300" simplePos="0" relativeHeight="251666432" behindDoc="0" locked="0" layoutInCell="1" allowOverlap="1" wp14:anchorId="5D9414C7" wp14:editId="51A3C472">
+                <wp:simplePos x="0" y="0"/>
+                <wp:positionH relativeFrom="column">
+                  <wp:posOffset>3358515</wp:posOffset>
+                </wp:positionH>
+                <wp:positionV relativeFrom="paragraph">
+                  <wp:posOffset>9533227</wp:posOffset>
+                </wp:positionV>
+                <wp:extent cx="1596390" cy="342900"/>
+                <wp:effectExtent l="0" t="0" r="0" b="12700"/>
+                <wp:wrapSquare wrapText="bothSides"/>
+                <wp:docPr id="7" name="Text Box 7"/>
+                <wp:cNvGraphicFramePr/>
+                <a:graphic xmlns:a="http://schemas.openxmlformats.org/drawingml/2006/main">
+                  <a:graphicData uri="http://schemas.microsoft.com/office/word/2010/wordprocessingShape">
+                    <wps:wsp>
+                      <wps:cNvSpPr txBox="1"/>
+                      <wps:spPr>
+                        <a:xfrm>
+                          <a:off x="0" y="0"/>
+                          <a:ext cx="1596390" cy="342900"/>
+                        </a:xfrm>
+                        <a:prstGeom prst="rect">
+                          <a:avLst/>
+                        </a:prstGeom>
+                        <a:noFill/>
+                        <a:ln>
+                          <a:noFill/>
+                        </a:ln>
+                        <a:effectLst/>
+                      </wps:spPr>
+                      <wps:style>
+                        <a:lnRef idx="0">
+                          <a:schemeClr val="accent1"/>
+                        </a:lnRef>
+                        <a:fillRef idx="0">
+                          <a:schemeClr val="accent1"/>
+                        </a:fillRef>
+                        <a:effectRef idx="0">
+                          <a:schemeClr val="accent1"/>
+                        </a:effectRef>
+                        <a:fontRef idx="minor">
+                          <a:schemeClr val="dk1"/>
+                        </a:fontRef>
+                      </wps:style>
+                      <wps:txbx>
+                        <w:txbxContent>
+                          <w:p>
+                            <w:pPr>
+                              <w:rPr>
+                                <w:rFonts w:ascii="Consolas" w:hAnsi="Consolas" w:cs="Consolas"/>
+                                <w:color w:val="A6A6A6" w:themeColor="background1" w:themeShade="A6"/>
+                                <w:sz w:val="16"/>
+                                <w:szCs w:val="16"/>
+                              </w:rPr>
+                            </w:pPr>
+                            <w:r>
+                              <w:rPr>
+                                <w:rFonts w:ascii="Consolas" w:hAnsi="Consolas" w:cs="Consolas"/>
+                                <w:color w:val="A6A6A6" w:themeColor="background1" w:themeShade="A6"/>
+                                <w:sz w:val="16"/>
+                                <w:szCs w:val="16"/>
+                              </w:rPr>
+                              <w:t xml:space="preserve">For digital copy: </w:t>
+                            </w:r>
+                            <w:hyperlink r:id="rId9" w:history="1">
+                              <w:r>
+                                <w:rPr>
+                                  <w:rStyle w:val="Hyperlink"/>
+                                  <w:rFonts w:ascii="Consolas" w:hAnsi="Consolas" w:cs="Consolas"/>
+                                  <w:color w:val="262626" w:themeColor="text1" w:themeTint="D9"/>
+                                  <w:sz w:val="16"/>
+                                  <w:szCs w:val="16"/>
+                                </w:rPr>
+                                <w:t>http://kalua.im/resume</w:t>
+                              </w:r>
+                              <w:r>
+                                <w:rPr>
+                                  <w:rStyle w:val="Hyperlink"/>
+                                  <w:rFonts w:ascii="Consolas" w:hAnsi="Consolas" w:cs="Consolas"/>
+                                  <w:color w:val="262626" w:themeColor="text1" w:themeTint="D9"/>
+                                  <w:sz w:val="16"/>
+                                  <w:szCs w:val="16"/>
+                                </w:rPr>
+                                <w:t>/</w:t>
+                              </w:r>
+                            </w:hyperlink>
+                          </w:p>
+                          <w:p>
+                            <w:pPr>
+                              <w:rPr>
+                                <w:sz w:val="16"/>
+                                <w:szCs w:val="16"/>
+                              </w:rPr>
+                            </w:pPr>
+                          </w:p>
+                        </w:txbxContent>
+                      </wps:txbx>
+                      <wps:bodyPr rot="0" spcFirstLastPara="0" vertOverflow="overflow" horzOverflow="overflow" vert="horz" wrap="square" lIns="91440" tIns="45720" rIns="91440" bIns="45720" numCol="1" spcCol="0" rtlCol="0" fromWordArt="0" anchor="t" anchorCtr="0" forceAA="0" compatLnSpc="1">
+                        <a:prstTxWarp prst="textNoShape">
+                          <a:avLst/>
+                        </a:prstTxWarp>
+                        <a:noAutofit/>
+                      </wps:bodyPr>
+                    </wps:wsp>
+                  </a:graphicData>
+                </a:graphic>
+                <wp14:sizeRelH relativeFrom="margin">
+                  <wp14:pctWidth>0</wp14:pctWidth>
+                </wp14:sizeRelH>
+                <wp14:sizeRelV relativeFrom="margin">
+                  <wp14:pctHeight>0</wp14:pctHeight>
+                </wp14:sizeRelV>
+              </wp:anchor>
+            </w:drawing>
+          </mc:Choice>
+          <mc:Fallback>
+            <w:pict>
+              <v:shapetype w14:anchorId="5D9414C7" id="_x0000_t202" coordsize="21600,21600" o:spt="202" path="m0,0l0,21600,21600,21600,21600,0xe">
+                <v:stroke joinstyle="miter"/>
+                <v:path gradientshapeok="t" o:connecttype="rect"/>
+              </v:shapetype>
+              <v:shape id="Text Box 7" o:spid="_x0000_s1026" type="#_x0000_t202" style="position:absolute;margin-left:264.45pt;margin-top:750.65pt;width:125.7pt;height:27pt;z-index:251666432;visibility:visible;mso-wrap-style:square;mso-width-percent:0;mso-height-percent:0;mso-wrap-distance-left:9pt;mso-wrap-distance-top:0;mso-wrap-distance-right:9pt;mso-wrap-distance-bottom:0;mso-position-horizontal:absolute;mso-position-horizontal-relative:text;mso-position-vertical:absolute;mso-position-vertical-relative:text;mso-width-percent:0;mso-height-percent:0;mso-width-relative:margin;mso-height-relative:margin;v-text-anchor:top" o:gfxdata="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" filled="f" stroked="f">
+                <v:textbox>
+                  <w:txbxContent>
+                    <w:p>
+                      <w:pPr>
+                        <w:rPr>
+                          <w:rFonts w:ascii="Consolas" w:hAnsi="Consolas" w:cs="Consolas"/>
+                          <w:color w:val="A6A6A6" w:themeColor="background1" w:themeShade="A6"/>
+                          <w:sz w:val="16"/>
+                          <w:szCs w:val="16"/>
+                        </w:rPr>
+                      </w:pPr>
+                      <w:r>
+                        <w:rPr>
+                          <w:rFonts w:ascii="Consolas" w:hAnsi="Consolas" w:cs="Consolas"/>
+                          <w:color w:val="A6A6A6" w:themeColor="background1" w:themeShade="A6"/>
+                          <w:sz w:val="16"/>
+                          <w:szCs w:val="16"/>
+                        </w:rPr>
+                        <w:t xml:space="preserve">For digital copy: </w:t>
+                      </w:r>
+                      <w:hyperlink r:id="rId10" w:history="1">
+                        <w:r>
+                          <w:rPr>
+                            <w:rStyle w:val="Hyperlink"/>
+                            <w:rFonts w:ascii="Consolas" w:hAnsi="Consolas" w:cs="Consolas"/>
+                            <w:color w:val="262626" w:themeColor="text1" w:themeTint="D9"/>
+                            <w:sz w:val="16"/>
+                            <w:szCs w:val="16"/>
+                          </w:rPr>
+                          <w:t>http://kalua.im/resume</w:t>
+                        </w:r>
+                        <w:r>
+                          <w:rPr>
+                            <w:rStyle w:val="Hyperlink"/>
+                            <w:rFonts w:ascii="Consolas" w:hAnsi="Consolas" w:cs="Consolas"/>
+                            <w:color w:val="262626" w:themeColor="text1" w:themeTint="D9"/>
+                            <w:sz w:val="16"/>
+                            <w:szCs w:val="16"/>
+                          </w:rPr>
+                          <w:t>/</w:t>
+                        </w:r>
+                      </w:hyperlink>
+                    </w:p>
+                    <w:p>
+                      <w:pPr>
+                        <w:rPr>
+                          <w:sz w:val="16"/>
+                          <w:szCs w:val="16"/>
+                        </w:rPr>
+                      </w:pPr>
+                    </w:p>
+                  </w:txbxContent>
+                </v:textbox>
+                <w10:wrap type="square"/>
+              </v:shape>
+            </w:pict>
+          </mc:Fallback>
+        </mc:AlternateContent>
+      </w:r>
+      <w:r>
+        <w:rPr>
+          <w:noProof/>
+        </w:rPr>
+        <mc:AlternateContent>
+          <mc:Choice Requires="wps">
+            <w:drawing>
+              <wp:anchor distT="0" distB="0" distL="114300" distR="114300" simplePos="0" relativeHeight="251665408" behindDoc="0" locked="0" layoutInCell="1" allowOverlap="1" wp14:anchorId="6FD66C99" wp14:editId="46B1A780">
+                <wp:simplePos x="0" y="0"/>
+                <wp:positionH relativeFrom="column">
+                  <wp:posOffset>3359150</wp:posOffset>
+                </wp:positionH>
+                <wp:positionV relativeFrom="paragraph">
+                  <wp:posOffset>9821691</wp:posOffset>
+                </wp:positionV>
+                <wp:extent cx="1273996" cy="205483"/>
+                <wp:effectExtent l="0" t="0" r="0" b="0"/>
+                <wp:wrapSquare wrapText="bothSides"/>
+                <wp:docPr id="6" name="Text Box 6"/>
+                <wp:cNvGraphicFramePr/>
+                <a:graphic xmlns:a="http://schemas.openxmlformats.org/drawingml/2006/main">
+                  <a:graphicData uri="http://schemas.microsoft.com/office/word/2010/wordprocessingShape">
+                    <wps:wsp>
+                      <wps:cNvSpPr txBox="1"/>
+                      <wps:spPr>
+                        <a:xfrm>
+                          <a:off x="0" y="0"/>
+                          <a:ext cx="1273996" cy="205483"/>
+                        </a:xfrm>
+                        <a:prstGeom prst="rect">
+                          <a:avLst/>
+                        </a:prstGeom>
+                        <a:noFill/>
+                        <a:ln>
+                          <a:noFill/>
+                        </a:ln>
+                        <a:effectLst/>
+                      </wps:spPr>
+                      <wps:style>
+                        <a:lnRef idx="0">
+                          <a:schemeClr val="accent1"/>
+                        </a:lnRef>
+                        <a:fillRef idx="0">
+                          <a:schemeClr val="accent1"/>
+                        </a:fillRef>
+                        <a:effectRef idx="0">
+                          <a:schemeClr val="accent1"/>
+                        </a:effectRef>
+                        <a:fontRef idx="minor">
+                          <a:schemeClr val="dk1"/>
+                        </a:fontRef>
+                      </wps:style>
+                      <wps:txbx>
+                        <w:txbxContent>
+                          <w:p>
+                            <w:pPr>
+                              <w:rPr>
+                                <w:rFonts w:ascii="Consolas" w:hAnsi="Consolas" w:cs="Consolas"/>
+                                <w:color w:val="A6A6A6" w:themeColor="background1" w:themeShade="A6"/>
+                                <w:sz w:val="12"/>
+                                <w:szCs w:val="12"/>
+                              </w:rPr>
+                            </w:pPr>
+                            <w:r>
+                              <w:rPr>
+                                <w:rFonts w:ascii="Consolas" w:hAnsi="Consolas" w:cs="Consolas"/>
+                                <w:color w:val="A6A6A6" w:themeColor="background1" w:themeShade="A6"/>
+                                <w:sz w:val="12"/>
+                                <w:szCs w:val="12"/>
+                              </w:rPr>
+                              <w:t>V</w:t>
+                            </w:r>
+                            <w:r>
+                              <w:rPr>
+                                <w:rFonts w:ascii="Consolas" w:hAnsi="Consolas" w:cs="Consolas"/>
+                                <w:color w:val="A6A6A6" w:themeColor="background1" w:themeShade="A6"/>
+                                <w:sz w:val="12"/>
+                                <w:szCs w:val="12"/>
+                              </w:rPr>
+                              <w:t>ersion 2017.03.002</w:t>
+                            </w:r>
+                          </w:p>
+                          <w:p/>
+                        </w:txbxContent>
+                      </wps:txbx>
+                      <wps:bodyPr rot="0" spcFirstLastPara="0" vertOverflow="overflow" horzOverflow="overflow" vert="horz" wrap="square" lIns="91440" tIns="45720" rIns="91440" bIns="45720" numCol="1" spcCol="0" rtlCol="0" fromWordArt="0" anchor="t" anchorCtr="0" forceAA="0" compatLnSpc="1">
+                        <a:prstTxWarp prst="textNoShape">
+                          <a:avLst/>
+                        </a:prstTxWarp>
+                        <a:noAutofit/>
+                      </wps:bodyPr>
+                    </wps:wsp>
+                  </a:graphicData>
+                </a:graphic>
+                <wp14:sizeRelH relativeFrom="margin">
+                  <wp14:pctWidth>0</wp14:pctWidth>
+                </wp14:sizeRelH>
+                <wp14:sizeRelV relativeFrom="margin">
+                  <wp14:pctHeight>0</wp14:pctHeight>
+                </wp14:sizeRelV>
+              </wp:anchor>
+            </w:drawing>
+          </mc:Choice>
+          <mc:Fallback>
+            <w:pict>
+              <v:shape w14:anchorId="6FD66C99" id="Text Box 6" o:spid="_x0000_s1029" type="#_x0000_t202" style="position:absolute;margin-left:264.5pt;margin-top:773.35pt;width:100.3pt;height:16.2pt;z-index:251665408;visibility:visible;mso-wrap-style:square;mso-width-percent:0;mso-height-percent:0;mso-wrap-distance-left:9pt;mso-wrap-distance-top:0;mso-wrap-distance-right:9pt;mso-wrap-distance-bottom:0;mso-position-horizontal:absolute;mso-position-horizontal-relative:text;mso-position-vertical:absolute;mso-position-vertical-relative:text;mso-width-percent:0;mso-height-percent:0;mso-width-relative:margin;mso-height-relative:margin;v-text-anchor:top" o:gfxdata="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" filled="f" stroked="f">
+                <v:textbox>
+                  <w:txbxContent>
+                    <w:p>
+                      <w:pPr>
+                        <w:rPr>
+                          <w:rFonts w:ascii="Consolas" w:hAnsi="Consolas" w:cs="Consolas"/>
+                          <w:color w:val="A6A6A6" w:themeColor="background1" w:themeShade="A6"/>
+                          <w:sz w:val="12"/>
+                          <w:szCs w:val="12"/>
+                        </w:rPr>
+                      </w:pPr>
+                      <w:r>
+                        <w:rPr>
+                          <w:rFonts w:ascii="Consolas" w:hAnsi="Consolas" w:cs="Consolas"/>
+                          <w:color w:val="A6A6A6" w:themeColor="background1" w:themeShade="A6"/>
+                          <w:sz w:val="12"/>
+                          <w:szCs w:val="12"/>
+                        </w:rPr>
+                        <w:t>V</w:t>
+                      </w:r>
+                      <w:r>
+                        <w:rPr>
+                          <w:rFonts w:ascii="Consolas" w:hAnsi="Consolas" w:cs="Consolas"/>
+                          <w:color w:val="A6A6A6" w:themeColor="background1" w:themeShade="A6"/>
+                          <w:sz w:val="12"/>
+                          <w:szCs w:val="12"/>
+                        </w:rPr>
+                        <w:t>ersion 2017.03.002</w:t>
                       </w:r>
                     </w:p>
                     <w:p/>
@@ -2836,7 +3983,7 @@
                     </pic:cNvPicPr>
                   </pic:nvPicPr>
                   <pic:blipFill>
-                    <a:blip r:embed="rId9">
+                    <a:blip r:embed="rId11">
                       <a:extLst>
                         <a:ext uri="{28A0092B-C50C-407E-A947-70E740481C1C}">
                           <a14:useLocalDpi xmlns:a14="http://schemas.microsoft.com/office/drawing/2010/main" val="0"/>
@@ -2903,7 +4050,7 @@
                     </pic:cNvPicPr>
                   </pic:nvPicPr>
                   <pic:blipFill>
-                    <a:blip r:embed="rId10">
+                    <a:blip r:embed="rId12">
                       <a:extLst>
                         <a:ext uri="{28A0092B-C50C-407E-A947-70E740481C1C}">
                           <a14:useLocalDpi xmlns:a14="http://schemas.microsoft.com/office/drawing/2010/main" val="0"/>
@@ -2968,7 +4115,7 @@
                     <pic:cNvPicPr/>
                   </pic:nvPicPr>
                   <pic:blipFill>
-                    <a:blip r:embed="rId11">
+                    <a:blip r:embed="rId13">
                       <a:extLst>
                         <a:ext uri="{28A0092B-C50C-407E-A947-70E740481C1C}">
                           <a14:useLocalDpi xmlns:a14="http://schemas.microsoft.com/office/drawing/2010/main" val="0"/>
@@ -3170,7 +4317,7 @@
           </mc:Choice>
           <mc:Fallback>
             <w:pict>
-              <v:shape w14:anchorId="7564701D" id="Text Box 17" o:spid="_x0000_s1027" type="#_x0000_t202" style="position:absolute;margin-left:443.05pt;margin-top:39.3pt;width:156pt;height:17.05pt;z-index:251680768;visibility:visible;mso-wrap-style:square;mso-width-percent:0;mso-height-percent:0;mso-wrap-distance-left:9pt;mso-wrap-distance-top:0;mso-wrap-distance-right:9pt;mso-wrap-distance-bottom:0;mso-position-horizontal:absolute;mso-position-horizontal-relative:text;mso-position-vertical:absolute;mso-position-vertical-relative:text;mso-width-percent:0;mso-height-percent:0;mso-width-relative:margin;mso-height-relative:margin;v-text-anchor:top" o:gfxdata="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" filled="f" stroked="f">
+              <v:shape w14:anchorId="7564701D" id="Text Box 17" o:spid="_x0000_s1030" type="#_x0000_t202" style="position:absolute;margin-left:443.05pt;margin-top:39.3pt;width:156pt;height:17.05pt;z-index:251680768;visibility:visible;mso-wrap-style:square;mso-width-percent:0;mso-height-percent:0;mso-wrap-distance-left:9pt;mso-wrap-distance-top:0;mso-wrap-distance-right:9pt;mso-wrap-distance-bottom:0;mso-position-horizontal:absolute;mso-position-horizontal-relative:text;mso-position-vertical:absolute;mso-position-vertical-relative:text;mso-width-percent:0;mso-height-percent:0;mso-width-relative:margin;mso-height-relative:margin;v-text-anchor:top" o:gfxdata="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" filled="f" stroked="f">
                 <v:textbox>
                   <w:txbxContent>
                     <w:p>
@@ -3275,7 +4422,7 @@
                           <w:p>
                             <w:pPr>
                               <w:pStyle w:val="Heading2"/>
-                              <w:spacing w:line="240" w:lineRule="auto"/>
+                              <w:spacing w:before="120" w:line="240" w:lineRule="auto"/>
                               <w:suppressOverlap/>
                               <w:jc w:val="both"/>
                               <w:rPr>
@@ -3392,7 +4539,7 @@
                               </w:rPr>
                               <w:t xml:space="preserve">Details: </w:t>
                             </w:r>
-                            <w:hyperlink r:id="rId12" w:history="1">
+                            <w:hyperlink r:id="rId14" w:history="1">
                               <w:r>
                                 <w:rPr>
                                   <w:rStyle w:val="Hyperlink"/>
@@ -3426,7 +4573,7 @@
                               </w:rPr>
                               <w:t xml:space="preserve">App Store: </w:t>
                             </w:r>
-                            <w:hyperlink r:id="rId13" w:history="1">
+                            <w:hyperlink r:id="rId15" w:history="1">
                               <w:r>
                                 <w:rPr>
                                   <w:rStyle w:val="Hyperlink"/>
@@ -3476,7 +4623,70 @@
                                 <w:color w:val="595959" w:themeColor="text1" w:themeTint="A6"/>
                                 <w:kern w:val="0"/>
                               </w:rPr>
-                              <w:t xml:space="preserve">Worked as the main developer; developing all app’s views that retrieves the user's data from a backend DB by consuming an API. In addition, managing the user's session and implementing some of the iOS 10 SDK features like: </w:t>
+                              <w:t>Worked as the main develope</w:t>
+                            </w:r>
+                            <w:r>
+                              <w:rPr>
+                                <w:rFonts w:ascii="Helvetica" w:hAnsi="Helvetica"/>
+                                <w:caps w:val="0"/>
+                                <w:color w:val="595959" w:themeColor="text1" w:themeTint="A6"/>
+                                <w:kern w:val="0"/>
+                              </w:rPr>
+                              <w:t>r; developing all app</w:t>
+                            </w:r>
+                            <w:r>
+                              <w:rPr>
+                                <w:rFonts w:ascii="Helvetica" w:hAnsi="Helvetica"/>
+                                <w:caps w:val="0"/>
+                                <w:color w:val="595959" w:themeColor="text1" w:themeTint="A6"/>
+                                <w:kern w:val="0"/>
+                              </w:rPr>
+                              <w:t xml:space="preserve"> views that retrieve</w:t>
+                            </w:r>
+                            <w:r>
+                              <w:rPr>
+                                <w:rFonts w:ascii="Helvetica" w:hAnsi="Helvetica"/>
+                                <w:caps w:val="0"/>
+                                <w:color w:val="595959" w:themeColor="text1" w:themeTint="A6"/>
+                                <w:kern w:val="0"/>
+                              </w:rPr>
+                              <w:t xml:space="preserve"> the user's data from a backend DB </w:t>
+                            </w:r>
+                            <w:r>
+                              <w:rPr>
+                                <w:rFonts w:ascii="Helvetica" w:hAnsi="Helvetica"/>
+                                <w:caps w:val="0"/>
+                                <w:color w:val="595959" w:themeColor="text1" w:themeTint="A6"/>
+                                <w:kern w:val="0"/>
+                              </w:rPr>
+                              <w:t>using</w:t>
+                            </w:r>
+                            <w:r>
+                              <w:rPr>
+                                <w:rFonts w:ascii="Helvetica" w:hAnsi="Helvetica"/>
+                                <w:caps w:val="0"/>
+                                <w:color w:val="595959" w:themeColor="text1" w:themeTint="A6"/>
+                                <w:kern w:val="0"/>
+                              </w:rPr>
+                              <w:t xml:space="preserve"> an API. In addition, managing the user's session and implementing some of the iOS 10 SDK features </w:t>
+                            </w:r>
+                            <w:r>
+                              <w:rPr>
+                                <w:rFonts w:ascii="Helvetica" w:hAnsi="Helvetica"/>
+                                <w:caps w:val="0"/>
+                                <w:color w:val="595959" w:themeColor="text1" w:themeTint="A6"/>
+                                <w:kern w:val="0"/>
+                              </w:rPr>
+                              <w:t>such as</w:t>
+                            </w:r>
+                            <w:r>
+                              <w:rPr>
+                                <w:rFonts w:ascii="Helvetica" w:hAnsi="Helvetica"/>
+                                <w:caps w:val="0"/>
+                                <w:color w:val="595959" w:themeColor="text1" w:themeTint="A6"/>
+                                <w:kern w:val="0"/>
+                              </w:rPr>
+                              <w:t xml:space="preserve">: </w:t>
                             </w:r>
                             <w:r>
                               <w:rPr>
@@ -3720,7 +4930,7 @@
                               </w:rPr>
                               <w:t xml:space="preserve">Details: </w:t>
                             </w:r>
-                            <w:hyperlink r:id="rId14" w:history="1">
+                            <w:hyperlink r:id="rId16" w:history="1">
                               <w:r>
                                 <w:rPr>
                                   <w:rStyle w:val="Hyperlink"/>
@@ -3752,7 +4962,25 @@
                                 <w:color w:val="595959" w:themeColor="text1" w:themeTint="A6"/>
                                 <w:kern w:val="0"/>
                               </w:rPr>
-                              <w:t>A health tracking functionality for KFSHRC's patients so they be monitored by their physician.</w:t>
+                              <w:t xml:space="preserve">A health tracking </w:t>
+                            </w:r>
+                            <w:r>
+                              <w:rPr>
+                                <w:rFonts w:ascii="Helvetica" w:hAnsi="Helvetica"/>
+                                <w:caps w:val="0"/>
+                                <w:color w:val="595959" w:themeColor="text1" w:themeTint="A6"/>
+                                <w:kern w:val="0"/>
+                              </w:rPr>
+                              <w:t>application</w:t>
+                            </w:r>
+                            <w:r>
+                              <w:rPr>
+                                <w:rFonts w:ascii="Helvetica" w:hAnsi="Helvetica"/>
+                                <w:caps w:val="0"/>
+                                <w:color w:val="595959" w:themeColor="text1" w:themeTint="A6"/>
+                                <w:kern w:val="0"/>
+                              </w:rPr>
+                              <w:t xml:space="preserve"> for KFSHRC's patients so they be monitored by their physician.</w:t>
                             </w:r>
                           </w:p>
                           <w:p>
@@ -3820,6 +5048,7 @@
                                 <w:kern w:val="0"/>
                               </w:rPr>
                             </w:pPr>
+                            <w:proofErr w:type="spellStart"/>
                             <w:r>
                               <w:rPr>
                                 <w:rFonts w:ascii="Helvetica" w:hAnsi="Helvetica"/>
@@ -3844,7 +5073,21 @@
                                 <w:sz w:val="22"/>
                                 <w:szCs w:val="22"/>
                               </w:rPr>
-                              <w:t>hare Drive</w:t>
+                              <w:t>hare</w:t>
+                            </w:r>
+                            <w:proofErr w:type="spellEnd"/>
+                            <w:r>
+                              <w:rPr>
+                                <w:rFonts w:ascii="Helvetica" w:hAnsi="Helvetica"/>
+                                <w:b/>
+                                <w:bCs/>
+                                <w:caps w:val="0"/>
+                                <w:color w:val="auto"/>
+                                <w:kern w:val="0"/>
+                                <w:sz w:val="22"/>
+                                <w:szCs w:val="22"/>
+                              </w:rPr>
+                              <w:t xml:space="preserve"> Drive</w:t>
                             </w:r>
                           </w:p>
                           <w:p>
@@ -3956,7 +5199,7 @@
                               </w:rPr>
                               <w:t xml:space="preserve">Details: </w:t>
                             </w:r>
-                            <w:hyperlink r:id="rId15" w:history="1">
+                            <w:hyperlink r:id="rId17" w:history="1">
                               <w:r>
                                 <w:rPr>
                                   <w:rStyle w:val="Hyperlink"/>
@@ -3988,7 +5231,43 @@
                                 <w:color w:val="595959" w:themeColor="text1" w:themeTint="A6"/>
                                 <w:kern w:val="0"/>
                               </w:rPr>
-                              <w:t>A collection of Batch, VB Script, and registry files packaged inside of an .exe file that installs, configures, maintains, and monitors a WebDAV client (WebDrive) to connect to Alfresco (ECM). My job was to create all the necessary scripts that install the WebDAV client and configure it based on the user's location, in addition, my job was to ensure that the scripts run as stealth as possible without any popups or command prompts.</w:t>
+                              <w:t xml:space="preserve">A collection of Batch, VB Script, and registry files packaged inside of an .exe file that installs, configures, maintains, and monitors a WebDAV client (WebDrive) to connect to Alfresco (ECM). </w:t>
+                            </w:r>
+                            <w:r>
+                              <w:rPr>
+                                <w:rFonts w:ascii="Helvetica" w:hAnsi="Helvetica"/>
+                                <w:caps w:val="0"/>
+                                <w:color w:val="595959" w:themeColor="text1" w:themeTint="A6"/>
+                                <w:kern w:val="0"/>
+                              </w:rPr>
+                              <w:t>I</w:t>
+                            </w:r>
+                            <w:r>
+                              <w:rPr>
+                                <w:rFonts w:ascii="Helvetica" w:hAnsi="Helvetica"/>
+                                <w:caps w:val="0"/>
+                                <w:color w:val="595959" w:themeColor="text1" w:themeTint="A6"/>
+                                <w:kern w:val="0"/>
+                              </w:rPr>
+                              <w:t xml:space="preserve"> create</w:t>
+                            </w:r>
+                            <w:r>
+                              <w:rPr>
+                                <w:rFonts w:ascii="Helvetica" w:hAnsi="Helvetica"/>
+                                <w:caps w:val="0"/>
+                                <w:color w:val="595959" w:themeColor="text1" w:themeTint="A6"/>
+                                <w:kern w:val="0"/>
+                              </w:rPr>
+                              <w:t>d</w:t>
+                            </w:r>
+                            <w:r>
+                              <w:rPr>
+                                <w:rFonts w:ascii="Helvetica" w:hAnsi="Helvetica"/>
+                                <w:caps w:val="0"/>
+                                <w:color w:val="595959" w:themeColor="text1" w:themeTint="A6"/>
+                                <w:kern w:val="0"/>
+                              </w:rPr>
+                              <w:t xml:space="preserve"> all the necessary scripts that install the WebDAV client and configure it based on the user's location, in addition, my job was to ensure that the scripts run as stealth as possible without any popups or command prompts.</w:t>
                             </w:r>
                           </w:p>
                           <w:p>
@@ -4143,7 +5422,7 @@
                               </w:rPr>
                               <w:t xml:space="preserve">Details: </w:t>
                             </w:r>
-                            <w:hyperlink r:id="rId16" w:history="1">
+                            <w:hyperlink r:id="rId18" w:history="1">
                               <w:r>
                                 <w:rPr>
                                   <w:rStyle w:val="Hyperlink"/>
@@ -4373,7 +5652,7 @@
                               </w:rPr>
                               <w:t xml:space="preserve">Details: </w:t>
                             </w:r>
-                            <w:hyperlink r:id="rId17" w:history="1">
+                            <w:hyperlink r:id="rId19" w:history="1">
                               <w:r>
                                 <w:rPr>
                                   <w:rStyle w:val="Hyperlink"/>
@@ -4404,7 +5683,61 @@
                                 <w:sz w:val="18"/>
                                 <w:szCs w:val="18"/>
                               </w:rPr>
-                              <w:t>Analyzing the user contribution on Twitter to measure the impact on its followers, thru these steps: cleaning, classifying and measuring the impact, then the result is presented to the user in different forms, including the impact of the various hashtags.</w:t>
+                              <w:t>Analyzing user</w:t>
+                            </w:r>
+                            <w:r>
+                              <w:rPr>
+                                <w:rFonts w:ascii="Helvetica" w:hAnsi="Helvetica"/>
+                                <w:color w:val="595959" w:themeColor="text1" w:themeTint="A6"/>
+                                <w:sz w:val="18"/>
+                                <w:szCs w:val="18"/>
+                              </w:rPr>
+                              <w:t>’s</w:t>
+                            </w:r>
+                            <w:r>
+                              <w:rPr>
+                                <w:rFonts w:ascii="Helvetica" w:hAnsi="Helvetica"/>
+                                <w:color w:val="595959" w:themeColor="text1" w:themeTint="A6"/>
+                                <w:sz w:val="18"/>
+                                <w:szCs w:val="18"/>
+                              </w:rPr>
+                              <w:t xml:space="preserve"> contribution</w:t>
+                            </w:r>
+                            <w:r>
+                              <w:rPr>
+                                <w:rFonts w:ascii="Helvetica" w:hAnsi="Helvetica"/>
+                                <w:color w:val="595959" w:themeColor="text1" w:themeTint="A6"/>
+                                <w:sz w:val="18"/>
+                                <w:szCs w:val="18"/>
+                              </w:rPr>
+                              <w:t>s</w:t>
+                            </w:r>
+                            <w:r>
+                              <w:rPr>
+                                <w:rFonts w:ascii="Helvetica" w:hAnsi="Helvetica"/>
+                                <w:color w:val="595959" w:themeColor="text1" w:themeTint="A6"/>
+                                <w:sz w:val="18"/>
+                                <w:szCs w:val="18"/>
+                              </w:rPr>
+                              <w:t xml:space="preserve"> on Twitter to measure the impact on its followers, </w:t>
+                            </w:r>
+                            <w:r>
+                              <w:rPr>
+                                <w:rFonts w:ascii="Helvetica" w:hAnsi="Helvetica"/>
+                                <w:color w:val="595959" w:themeColor="text1" w:themeTint="A6"/>
+                                <w:sz w:val="18"/>
+                                <w:szCs w:val="18"/>
+                              </w:rPr>
+                              <w:t xml:space="preserve">through </w:t>
+                            </w:r>
+                            <w:r>
+                              <w:rPr>
+                                <w:rFonts w:ascii="Helvetica" w:hAnsi="Helvetica"/>
+                                <w:color w:val="595959" w:themeColor="text1" w:themeTint="A6"/>
+                                <w:sz w:val="18"/>
+                                <w:szCs w:val="18"/>
+                              </w:rPr>
+                              <w:t>these steps: cleaning, classifying and measuring the impact, then the result is presented to the user in different forms, including the impact of the various hashtags.</w:t>
                             </w:r>
                             <w:r>
                               <w:rPr>
@@ -4454,7 +5787,7 @@
           </mc:Choice>
           <mc:Fallback>
             <w:pict>
-              <v:shape w14:anchorId="3072F5AA" id="Text Box 3" o:spid="_x0000_s1028" type="#_x0000_t202" style="position:absolute;margin-left:252.4pt;margin-top:63.75pt;width:353.55pt;height:684.1pt;z-index:251662336;visibility:visible;mso-wrap-style:square;mso-width-percent:0;mso-height-percent:0;mso-wrap-distance-left:9pt;mso-wrap-distance-top:0;mso-wrap-distance-right:9pt;mso-wrap-distance-bottom:0;mso-position-horizontal:absolute;mso-position-horizontal-relative:text;mso-position-vertical:absolute;mso-position-vertical-relative:text;mso-width-percent:0;mso-height-percent:0;mso-width-relative:margin;mso-height-relative:margin;v-text-anchor:top" o:gfxdata="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" filled="f" stroked="f">
+              <v:shape w14:anchorId="3072F5AA" id="Text Box 3" o:spid="_x0000_s1031" type="#_x0000_t202" style="position:absolute;margin-left:252.4pt;margin-top:63.75pt;width:353.55pt;height:684.1pt;z-index:251662336;visibility:visible;mso-wrap-style:square;mso-width-percent:0;mso-height-percent:0;mso-wrap-distance-left:9pt;mso-wrap-distance-top:0;mso-wrap-distance-right:9pt;mso-wrap-distance-bottom:0;mso-position-horizontal:absolute;mso-position-horizontal-relative:text;mso-position-vertical:absolute;mso-position-vertical-relative:text;mso-width-percent:0;mso-height-percent:0;mso-width-relative:margin;mso-height-relative:margin;v-text-anchor:top" o:gfxdata="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" filled="f" stroked="f">
                 <v:textbox>
                   <w:txbxContent>
                     <w:p>
@@ -4474,6 +5807,34 @@
                           <w:szCs w:val="36"/>
                         </w:rPr>
                         <w:t>Projects</w:t>
+                      </w:r>
+                    </w:p>
+                    <w:p>
+                      <w:pPr>
+                        <w:pStyle w:val="Heading2"/>
+                        <w:spacing w:before="120" w:line="240" w:lineRule="auto"/>
+                        <w:suppressOverlap/>
+                        <w:jc w:val="both"/>
+                        <w:rPr>
+                          <w:b/>
+                          <w:bCs/>
+                          <w:caps w:val="0"/>
+                          <w:color w:val="auto"/>
+                          <w:kern w:val="0"/>
+                        </w:rPr>
+                      </w:pPr>
+                      <w:r>
+                        <w:rPr>
+                          <w:rFonts w:ascii="Helvetica" w:hAnsi="Helvetica"/>
+                          <w:b/>
+                          <w:bCs/>
+                          <w:caps w:val="0"/>
+                          <w:color w:val="auto"/>
+                          <w:kern w:val="0"/>
+                          <w:sz w:val="22"/>
+                          <w:szCs w:val="22"/>
+                        </w:rPr>
+                        <w:t>Sehaty (My Health)</w:t>
                       </w:r>
                     </w:p>
                     <w:p>
@@ -4492,34 +5853,6 @@
                       </w:pPr>
                       <w:r>
                         <w:rPr>
-                          <w:rFonts w:ascii="Helvetica" w:hAnsi="Helvetica"/>
-                          <w:b/>
-                          <w:bCs/>
-                          <w:caps w:val="0"/>
-                          <w:color w:val="auto"/>
-                          <w:kern w:val="0"/>
-                          <w:sz w:val="22"/>
-                          <w:szCs w:val="22"/>
-                        </w:rPr>
-                        <w:t>Sehaty (My Health)</w:t>
-                      </w:r>
-                    </w:p>
-                    <w:p>
-                      <w:pPr>
-                        <w:pStyle w:val="Heading2"/>
-                        <w:spacing w:line="240" w:lineRule="auto"/>
-                        <w:suppressOverlap/>
-                        <w:jc w:val="both"/>
-                        <w:rPr>
-                          <w:b/>
-                          <w:bCs/>
-                          <w:caps w:val="0"/>
-                          <w:color w:val="auto"/>
-                          <w:kern w:val="0"/>
-                        </w:rPr>
-                      </w:pPr>
-                      <w:r>
-                        <w:rPr>
                           <w:rFonts w:ascii="Consolas" w:hAnsi="Consolas" w:cs="Consolas"/>
                           <w:caps w:val="0"/>
                           <w:color w:val="808080" w:themeColor="background1" w:themeShade="80"/>
@@ -4596,7 +5929,7 @@
                         </w:rPr>
                         <w:t xml:space="preserve">Details: </w:t>
                       </w:r>
-                      <w:hyperlink r:id="rId18" w:history="1">
+                      <w:hyperlink r:id="rId20" w:history="1">
                         <w:r>
                           <w:rPr>
                             <w:rStyle w:val="Hyperlink"/>
@@ -4630,7 +5963,7 @@
                         </w:rPr>
                         <w:t xml:space="preserve">App Store: </w:t>
                       </w:r>
-                      <w:hyperlink r:id="rId19" w:history="1">
+                      <w:hyperlink r:id="rId21" w:history="1">
                         <w:r>
                           <w:rPr>
                             <w:rStyle w:val="Hyperlink"/>
@@ -4680,7 +6013,70 @@
                           <w:color w:val="595959" w:themeColor="text1" w:themeTint="A6"/>
                           <w:kern w:val="0"/>
                         </w:rPr>
-                        <w:t xml:space="preserve">Worked as the main developer; developing all app’s views that retrieves the user's data from a backend DB by consuming an API. In addition, managing the user's session and implementing some of the iOS 10 SDK features like: </w:t>
+                        <w:t>Worked as the main develope</w:t>
+                      </w:r>
+                      <w:r>
+                        <w:rPr>
+                          <w:rFonts w:ascii="Helvetica" w:hAnsi="Helvetica"/>
+                          <w:caps w:val="0"/>
+                          <w:color w:val="595959" w:themeColor="text1" w:themeTint="A6"/>
+                          <w:kern w:val="0"/>
+                        </w:rPr>
+                        <w:t>r; developing all app</w:t>
+                      </w:r>
+                      <w:r>
+                        <w:rPr>
+                          <w:rFonts w:ascii="Helvetica" w:hAnsi="Helvetica"/>
+                          <w:caps w:val="0"/>
+                          <w:color w:val="595959" w:themeColor="text1" w:themeTint="A6"/>
+                          <w:kern w:val="0"/>
+                        </w:rPr>
+                        <w:t xml:space="preserve"> views that retrieve</w:t>
+                      </w:r>
+                      <w:r>
+                        <w:rPr>
+                          <w:rFonts w:ascii="Helvetica" w:hAnsi="Helvetica"/>
+                          <w:caps w:val="0"/>
+                          <w:color w:val="595959" w:themeColor="text1" w:themeTint="A6"/>
+                          <w:kern w:val="0"/>
+                        </w:rPr>
+                        <w:t xml:space="preserve"> the user's data from a backend DB </w:t>
+                      </w:r>
+                      <w:r>
+                        <w:rPr>
+                          <w:rFonts w:ascii="Helvetica" w:hAnsi="Helvetica"/>
+                          <w:caps w:val="0"/>
+                          <w:color w:val="595959" w:themeColor="text1" w:themeTint="A6"/>
+                          <w:kern w:val="0"/>
+                        </w:rPr>
+                        <w:t>using</w:t>
+                      </w:r>
+                      <w:r>
+                        <w:rPr>
+                          <w:rFonts w:ascii="Helvetica" w:hAnsi="Helvetica"/>
+                          <w:caps w:val="0"/>
+                          <w:color w:val="595959" w:themeColor="text1" w:themeTint="A6"/>
+                          <w:kern w:val="0"/>
+                        </w:rPr>
+                        <w:t xml:space="preserve"> an API. In addition, managing the user's session and implementing some of the iOS 10 SDK features </w:t>
+                      </w:r>
+                      <w:r>
+                        <w:rPr>
+                          <w:rFonts w:ascii="Helvetica" w:hAnsi="Helvetica"/>
+                          <w:caps w:val="0"/>
+                          <w:color w:val="595959" w:themeColor="text1" w:themeTint="A6"/>
+                          <w:kern w:val="0"/>
+                        </w:rPr>
+                        <w:t>such as</w:t>
+                      </w:r>
+                      <w:r>
+                        <w:rPr>
+                          <w:rFonts w:ascii="Helvetica" w:hAnsi="Helvetica"/>
+                          <w:caps w:val="0"/>
+                          <w:color w:val="595959" w:themeColor="text1" w:themeTint="A6"/>
+                          <w:kern w:val="0"/>
+                        </w:rPr>
+                        <w:t xml:space="preserve">: </w:t>
                       </w:r>
                       <w:r>
                         <w:rPr>
@@ -4924,7 +6320,7 @@
                         </w:rPr>
                         <w:t xml:space="preserve">Details: </w:t>
                       </w:r>
-                      <w:hyperlink r:id="rId20" w:history="1">
+                      <w:hyperlink r:id="rId22" w:history="1">
                         <w:r>
                           <w:rPr>
                             <w:rStyle w:val="Hyperlink"/>
@@ -4956,7 +6352,25 @@
                           <w:color w:val="595959" w:themeColor="text1" w:themeTint="A6"/>
                           <w:kern w:val="0"/>
                         </w:rPr>
-                        <w:t>A health tracking functionality for KFSHRC's patients so they be monitored by their physician.</w:t>
+                        <w:t xml:space="preserve">A health tracking </w:t>
+                      </w:r>
+                      <w:r>
+                        <w:rPr>
+                          <w:rFonts w:ascii="Helvetica" w:hAnsi="Helvetica"/>
+                          <w:caps w:val="0"/>
+                          <w:color w:val="595959" w:themeColor="text1" w:themeTint="A6"/>
+                          <w:kern w:val="0"/>
+                        </w:rPr>
+                        <w:t>application</w:t>
+                      </w:r>
+                      <w:r>
+                        <w:rPr>
+                          <w:rFonts w:ascii="Helvetica" w:hAnsi="Helvetica"/>
+                          <w:caps w:val="0"/>
+                          <w:color w:val="595959" w:themeColor="text1" w:themeTint="A6"/>
+                          <w:kern w:val="0"/>
+                        </w:rPr>
+                        <w:t xml:space="preserve"> for KFSHRC's patients so they be monitored by their physician.</w:t>
                       </w:r>
                     </w:p>
                     <w:p>
@@ -5175,7 +6589,7 @@
                         </w:rPr>
                         <w:t xml:space="preserve">Details: </w:t>
                       </w:r>
-                      <w:hyperlink r:id="rId21" w:history="1">
+                      <w:hyperlink r:id="rId23" w:history="1">
                         <w:r>
                           <w:rPr>
                             <w:rStyle w:val="Hyperlink"/>
@@ -5207,7 +6621,43 @@
                           <w:color w:val="595959" w:themeColor="text1" w:themeTint="A6"/>
                           <w:kern w:val="0"/>
                         </w:rPr>
-                        <w:t>A collection of Batch, VB Script, and registry files packaged inside of an .exe file that installs, configures, maintains, and monitors a WebDAV client (WebDrive) to connect to Alfresco (ECM). My job was to create all the necessary scripts that install the WebDAV client and configure it based on the user's location, in addition, my job was to ensure that the scripts run as stealth as possible without any popups or command prompts.</w:t>
+                        <w:t xml:space="preserve">A collection of Batch, VB Script, and registry files packaged inside of an .exe file that installs, configures, maintains, and monitors a WebDAV client (WebDrive) to connect to Alfresco (ECM). </w:t>
+                      </w:r>
+                      <w:r>
+                        <w:rPr>
+                          <w:rFonts w:ascii="Helvetica" w:hAnsi="Helvetica"/>
+                          <w:caps w:val="0"/>
+                          <w:color w:val="595959" w:themeColor="text1" w:themeTint="A6"/>
+                          <w:kern w:val="0"/>
+                        </w:rPr>
+                        <w:t>I</w:t>
+                      </w:r>
+                      <w:r>
+                        <w:rPr>
+                          <w:rFonts w:ascii="Helvetica" w:hAnsi="Helvetica"/>
+                          <w:caps w:val="0"/>
+                          <w:color w:val="595959" w:themeColor="text1" w:themeTint="A6"/>
+                          <w:kern w:val="0"/>
+                        </w:rPr>
+                        <w:t xml:space="preserve"> create</w:t>
+                      </w:r>
+                      <w:r>
+                        <w:rPr>
+                          <w:rFonts w:ascii="Helvetica" w:hAnsi="Helvetica"/>
+                          <w:caps w:val="0"/>
+                          <w:color w:val="595959" w:themeColor="text1" w:themeTint="A6"/>
+                          <w:kern w:val="0"/>
+                        </w:rPr>
+                        <w:t>d</w:t>
+                      </w:r>
+                      <w:r>
+                        <w:rPr>
+                          <w:rFonts w:ascii="Helvetica" w:hAnsi="Helvetica"/>
+                          <w:caps w:val="0"/>
+                          <w:color w:val="595959" w:themeColor="text1" w:themeTint="A6"/>
+                          <w:kern w:val="0"/>
+                        </w:rPr>
+                        <w:t xml:space="preserve"> all the necessary scripts that install the WebDAV client and configure it based on the user's location, in addition, my job was to ensure that the scripts run as stealth as possible without any popups or command prompts.</w:t>
                       </w:r>
                     </w:p>
                     <w:p>
@@ -5362,7 +6812,7 @@
                         </w:rPr>
                         <w:t xml:space="preserve">Details: </w:t>
                       </w:r>
-                      <w:hyperlink r:id="rId22" w:history="1">
+                      <w:hyperlink r:id="rId24" w:history="1">
                         <w:r>
                           <w:rPr>
                             <w:rStyle w:val="Hyperlink"/>
@@ -5592,7 +7042,7 @@
                         </w:rPr>
                         <w:t xml:space="preserve">Details: </w:t>
                       </w:r>
-                      <w:hyperlink r:id="rId23" w:history="1">
+                      <w:hyperlink r:id="rId25" w:history="1">
                         <w:r>
                           <w:rPr>
                             <w:rStyle w:val="Hyperlink"/>
@@ -5623,7 +7073,61 @@
                           <w:sz w:val="18"/>
                           <w:szCs w:val="18"/>
                         </w:rPr>
-                        <w:t>Analyzing the user contribution on Twitter to measure the impact on its followers, thru these steps: cleaning, classifying and measuring the impact, then the result is presented to the user in different forms, including the impact of the various hashtags.</w:t>
+                        <w:t>Analyzing user</w:t>
+                      </w:r>
+                      <w:r>
+                        <w:rPr>
+                          <w:rFonts w:ascii="Helvetica" w:hAnsi="Helvetica"/>
+                          <w:color w:val="595959" w:themeColor="text1" w:themeTint="A6"/>
+                          <w:sz w:val="18"/>
+                          <w:szCs w:val="18"/>
+                        </w:rPr>
+                        <w:t>’s</w:t>
+                      </w:r>
+                      <w:r>
+                        <w:rPr>
+                          <w:rFonts w:ascii="Helvetica" w:hAnsi="Helvetica"/>
+                          <w:color w:val="595959" w:themeColor="text1" w:themeTint="A6"/>
+                          <w:sz w:val="18"/>
+                          <w:szCs w:val="18"/>
+                        </w:rPr>
+                        <w:t xml:space="preserve"> contribution</w:t>
+                      </w:r>
+                      <w:r>
+                        <w:rPr>
+                          <w:rFonts w:ascii="Helvetica" w:hAnsi="Helvetica"/>
+                          <w:color w:val="595959" w:themeColor="text1" w:themeTint="A6"/>
+                          <w:sz w:val="18"/>
+                          <w:szCs w:val="18"/>
+                        </w:rPr>
+                        <w:t>s</w:t>
+                      </w:r>
+                      <w:r>
+                        <w:rPr>
+                          <w:rFonts w:ascii="Helvetica" w:hAnsi="Helvetica"/>
+                          <w:color w:val="595959" w:themeColor="text1" w:themeTint="A6"/>
+                          <w:sz w:val="18"/>
+                          <w:szCs w:val="18"/>
+                        </w:rPr>
+                        <w:t xml:space="preserve"> on Twitter to measure the impact on its followers, </w:t>
+                      </w:r>
+                      <w:r>
+                        <w:rPr>
+                          <w:rFonts w:ascii="Helvetica" w:hAnsi="Helvetica"/>
+                          <w:color w:val="595959" w:themeColor="text1" w:themeTint="A6"/>
+                          <w:sz w:val="18"/>
+                          <w:szCs w:val="18"/>
+                        </w:rPr>
+                        <w:t xml:space="preserve">through </w:t>
+                      </w:r>
+                      <w:r>
+                        <w:rPr>
+                          <w:rFonts w:ascii="Helvetica" w:hAnsi="Helvetica"/>
+                          <w:color w:val="595959" w:themeColor="text1" w:themeTint="A6"/>
+                          <w:sz w:val="18"/>
+                          <w:szCs w:val="18"/>
+                        </w:rPr>
+                        <w:t>these steps: cleaning, classifying and measuring the impact, then the result is presented to the user in different forms, including the impact of the various hashtags.</w:t>
                       </w:r>
                       <w:r>
                         <w:rPr>
@@ -5720,7 +7224,7 @@
                                 <w:szCs w:val="14"/>
                               </w:rPr>
                             </w:pPr>
-                            <w:hyperlink r:id="rId24" w:history="1">
+                            <w:hyperlink r:id="rId26" w:history="1">
                               <w:r>
                                 <w:rPr>
                                   <w:rStyle w:val="Hyperlink"/>
@@ -5755,7 +7259,7 @@
           </mc:Choice>
           <mc:Fallback>
             <w:pict>
-              <v:shape w14:anchorId="169F81FA" id="Text Box 14" o:spid="_x0000_s1029" type="#_x0000_t202" style="position:absolute;margin-left:347.6pt;margin-top:19.7pt;width:74.8pt;height:15.35pt;z-index:251674624;visibility:visible;mso-wrap-style:square;mso-width-percent:0;mso-height-percent:0;mso-wrap-distance-left:9pt;mso-wrap-distance-top:0;mso-wrap-distance-right:9pt;mso-wrap-distance-bottom:0;mso-position-horizontal:absolute;mso-position-horizontal-relative:text;mso-position-vertical:absolute;mso-position-vertical-relative:text;mso-width-percent:0;mso-height-percent:0;mso-width-relative:margin;mso-height-relative:margin;v-text-anchor:top" o:gfxdata="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" filled="f" stroked="f">
+              <v:shape w14:anchorId="169F81FA" id="Text Box 14" o:spid="_x0000_s1032" type="#_x0000_t202" style="position:absolute;margin-left:347.6pt;margin-top:19.7pt;width:74.8pt;height:15.35pt;z-index:251674624;visibility:visible;mso-wrap-style:square;mso-width-percent:0;mso-height-percent:0;mso-wrap-distance-left:9pt;mso-wrap-distance-top:0;mso-wrap-distance-right:9pt;mso-wrap-distance-bottom:0;mso-position-horizontal:absolute;mso-position-horizontal-relative:text;mso-position-vertical:absolute;mso-position-vertical-relative:text;mso-width-percent:0;mso-height-percent:0;mso-width-relative:margin;mso-height-relative:margin;v-text-anchor:top" o:gfxdata="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" filled="f" stroked="f">
                 <v:textbox>
                   <w:txbxContent>
                     <w:p>
@@ -5765,7 +7269,7 @@
                           <w:szCs w:val="14"/>
                         </w:rPr>
                       </w:pPr>
-                      <w:hyperlink r:id="rId25" w:history="1">
+                      <w:hyperlink r:id="rId27" w:history="1">
                         <w:r>
                           <w:rPr>
                             <w:rStyle w:val="Hyperlink"/>
@@ -5848,7 +7352,7 @@
                                 <w:szCs w:val="14"/>
                               </w:rPr>
                             </w:pPr>
-                            <w:hyperlink r:id="rId26" w:history="1">
+                            <w:hyperlink r:id="rId28" w:history="1">
                               <w:r>
                                 <w:rPr>
                                   <w:rStyle w:val="Hyperlink"/>
@@ -5883,7 +7387,7 @@
           </mc:Choice>
           <mc:Fallback>
             <w:pict>
-              <v:shape w14:anchorId="382A1761" id="Text Box 15" o:spid="_x0000_s1030" type="#_x0000_t202" style="position:absolute;margin-left:348.4pt;margin-top:38.95pt;width:84pt;height:16.15pt;z-index:251676672;visibility:visible;mso-wrap-style:square;mso-width-percent:0;mso-height-percent:0;mso-wrap-distance-left:9pt;mso-wrap-distance-top:0;mso-wrap-distance-right:9pt;mso-wrap-distance-bottom:0;mso-position-horizontal:absolute;mso-position-horizontal-relative:text;mso-position-vertical:absolute;mso-position-vertical-relative:text;mso-width-percent:0;mso-height-percent:0;mso-width-relative:margin;mso-height-relative:margin;v-text-anchor:top" o:gfxdata="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" filled="f" stroked="f">
+              <v:shape w14:anchorId="382A1761" id="Text Box 15" o:spid="_x0000_s1033" type="#_x0000_t202" style="position:absolute;margin-left:348.4pt;margin-top:38.95pt;width:84pt;height:16.15pt;z-index:251676672;visibility:visible;mso-wrap-style:square;mso-width-percent:0;mso-height-percent:0;mso-wrap-distance-left:9pt;mso-wrap-distance-top:0;mso-wrap-distance-right:9pt;mso-wrap-distance-bottom:0;mso-position-horizontal:absolute;mso-position-horizontal-relative:text;mso-position-vertical:absolute;mso-position-vertical-relative:text;mso-width-percent:0;mso-height-percent:0;mso-width-relative:margin;mso-height-relative:margin;v-text-anchor:top" o:gfxdata="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" filled="f" stroked="f">
                 <v:textbox>
                   <w:txbxContent>
                     <w:p>
@@ -5894,7 +7398,7 @@
                           <w:szCs w:val="14"/>
                         </w:rPr>
                       </w:pPr>
-                      <w:hyperlink r:id="rId27" w:history="1">
+                      <w:hyperlink r:id="rId29" w:history="1">
                         <w:r>
                           <w:rPr>
                             <w:rStyle w:val="Hyperlink"/>
@@ -5922,7 +7426,7 @@
         <mc:AlternateContent>
           <mc:Choice Requires="wps">
             <w:drawing>
-              <wp:anchor distT="0" distB="0" distL="114300" distR="114300" simplePos="0" relativeHeight="251673600" behindDoc="0" locked="0" layoutInCell="1" allowOverlap="1" wp14:anchorId="6D86ECB5" wp14:editId="78B78284">
+              <wp:anchor distT="0" distB="0" distL="114300" distR="114300" simplePos="0" relativeHeight="251673600" behindDoc="0" locked="0" layoutInCell="1" allowOverlap="1" wp14:anchorId="6D86ECB5" wp14:editId="1CC97391">
                 <wp:simplePos x="0" y="0"/>
                 <wp:positionH relativeFrom="column">
                   <wp:posOffset>5023485</wp:posOffset>
@@ -6012,7 +7516,7 @@
                               </w:rPr>
                               <w:t xml:space="preserve"> </w:t>
                             </w:r>
-                            <w:hyperlink r:id="rId28" w:history="1">
+                            <w:hyperlink r:id="rId30" w:history="1">
                               <w:r>
                                 <w:rPr>
                                   <w:rStyle w:val="Hyperlink"/>
@@ -6056,7 +7560,7 @@
           </mc:Choice>
           <mc:Fallback>
             <w:pict>
-              <v:shape w14:anchorId="6D86ECB5" id="Text Box 9" o:spid="_x0000_s1031" type="#_x0000_t202" style="position:absolute;margin-left:395.55pt;margin-top:737.6pt;width:209.55pt;height:19.4pt;z-index:251673600;visibility:visible;mso-wrap-style:square;mso-width-percent:0;mso-height-percent:0;mso-wrap-distance-left:9pt;mso-wrap-distance-top:0;mso-wrap-distance-right:9pt;mso-wrap-distance-bottom:0;mso-position-horizontal:absolute;mso-position-horizontal-relative:text;mso-position-vertical:absolute;mso-position-vertical-relative:text;mso-width-percent:0;mso-height-percent:0;mso-width-relative:margin;mso-height-relative:margin;v-text-anchor:top" o:gfxdata="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" filled="f" stroked="f">
+              <v:shape w14:anchorId="6D86ECB5" id="Text Box 9" o:spid="_x0000_s1034" type="#_x0000_t202" style="position:absolute;margin-left:395.55pt;margin-top:737.6pt;width:209.55pt;height:19.4pt;z-index:251673600;visibility:visible;mso-wrap-style:square;mso-width-percent:0;mso-height-percent:0;mso-wrap-distance-left:9pt;mso-wrap-distance-top:0;mso-wrap-distance-right:9pt;mso-wrap-distance-bottom:0;mso-position-horizontal:absolute;mso-position-horizontal-relative:text;mso-position-vertical:absolute;mso-position-vertical-relative:text;mso-width-percent:0;mso-height-percent:0;mso-width-relative:margin;mso-height-relative:margin;v-text-anchor:top" o:gfxdata="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" filled="f" stroked="f">
                 <v:textbox>
                   <w:txbxContent>
                     <w:p>
@@ -6102,7 +7606,7 @@
                         </w:rPr>
                         <w:t xml:space="preserve"> </w:t>
                       </w:r>
-                      <w:hyperlink r:id="rId29" w:history="1">
+                      <w:hyperlink r:id="rId31" w:history="1">
                         <w:r>
                           <w:rPr>
                             <w:rStyle w:val="Hyperlink"/>
@@ -6136,320 +7640,8 @@
         <w:rPr>
           <w:noProof/>
         </w:rPr>
-        <mc:AlternateContent>
-          <mc:Choice Requires="wps">
-            <w:drawing>
-              <wp:anchor distT="0" distB="0" distL="114300" distR="114300" simplePos="0" relativeHeight="251665408" behindDoc="0" locked="0" layoutInCell="1" allowOverlap="1" wp14:anchorId="6FD66C99" wp14:editId="3316E84E">
-                <wp:simplePos x="0" y="0"/>
-                <wp:positionH relativeFrom="column">
-                  <wp:posOffset>3359475</wp:posOffset>
-                </wp:positionH>
-                <wp:positionV relativeFrom="paragraph">
-                  <wp:posOffset>9800590</wp:posOffset>
-                </wp:positionV>
-                <wp:extent cx="1273996" cy="205483"/>
-                <wp:effectExtent l="0" t="0" r="0" b="0"/>
-                <wp:wrapSquare wrapText="bothSides"/>
-                <wp:docPr id="6" name="Text Box 6"/>
-                <wp:cNvGraphicFramePr/>
-                <a:graphic xmlns:a="http://schemas.openxmlformats.org/drawingml/2006/main">
-                  <a:graphicData uri="http://schemas.microsoft.com/office/word/2010/wordprocessingShape">
-                    <wps:wsp>
-                      <wps:cNvSpPr txBox="1"/>
-                      <wps:spPr>
-                        <a:xfrm>
-                          <a:off x="0" y="0"/>
-                          <a:ext cx="1273996" cy="205483"/>
-                        </a:xfrm>
-                        <a:prstGeom prst="rect">
-                          <a:avLst/>
-                        </a:prstGeom>
-                        <a:noFill/>
-                        <a:ln>
-                          <a:noFill/>
-                        </a:ln>
-                        <a:effectLst/>
-                      </wps:spPr>
-                      <wps:style>
-                        <a:lnRef idx="0">
-                          <a:schemeClr val="accent1"/>
-                        </a:lnRef>
-                        <a:fillRef idx="0">
-                          <a:schemeClr val="accent1"/>
-                        </a:fillRef>
-                        <a:effectRef idx="0">
-                          <a:schemeClr val="accent1"/>
-                        </a:effectRef>
-                        <a:fontRef idx="minor">
-                          <a:schemeClr val="dk1"/>
-                        </a:fontRef>
-                      </wps:style>
-                      <wps:txbx>
-                        <w:txbxContent>
-                          <w:p>
-                            <w:pPr>
-                              <w:rPr>
-                                <w:rFonts w:ascii="Consolas" w:hAnsi="Consolas" w:cs="Consolas"/>
-                                <w:color w:val="A6A6A6" w:themeColor="background1" w:themeShade="A6"/>
-                                <w:sz w:val="16"/>
-                                <w:szCs w:val="16"/>
-                              </w:rPr>
-                            </w:pPr>
-                            <w:r>
-                              <w:rPr>
-                                <w:rFonts w:ascii="Consolas" w:hAnsi="Consolas" w:cs="Consolas"/>
-                                <w:color w:val="A6A6A6" w:themeColor="background1" w:themeShade="A6"/>
-                                <w:sz w:val="16"/>
-                                <w:szCs w:val="16"/>
-                              </w:rPr>
-                              <w:t>Version 2017.03.001</w:t>
-                            </w:r>
-                          </w:p>
-                          <w:p/>
-                        </w:txbxContent>
-                      </wps:txbx>
-                      <wps:bodyPr rot="0" spcFirstLastPara="0" vertOverflow="overflow" horzOverflow="overflow" vert="horz" wrap="square" lIns="91440" tIns="45720" rIns="91440" bIns="45720" numCol="1" spcCol="0" rtlCol="0" fromWordArt="0" anchor="t" anchorCtr="0" forceAA="0" compatLnSpc="1">
-                        <a:prstTxWarp prst="textNoShape">
-                          <a:avLst/>
-                        </a:prstTxWarp>
-                        <a:noAutofit/>
-                      </wps:bodyPr>
-                    </wps:wsp>
-                  </a:graphicData>
-                </a:graphic>
-                <wp14:sizeRelH relativeFrom="margin">
-                  <wp14:pctWidth>0</wp14:pctWidth>
-                </wp14:sizeRelH>
-                <wp14:sizeRelV relativeFrom="margin">
-                  <wp14:pctHeight>0</wp14:pctHeight>
-                </wp14:sizeRelV>
-              </wp:anchor>
-            </w:drawing>
-          </mc:Choice>
-          <mc:Fallback>
-            <w:pict>
-              <v:shape w14:anchorId="6FD66C99" id="Text Box 6" o:spid="_x0000_s1032" type="#_x0000_t202" style="position:absolute;margin-left:264.55pt;margin-top:771.7pt;width:100.3pt;height:16.2pt;z-index:251665408;visibility:visible;mso-wrap-style:square;mso-width-percent:0;mso-height-percent:0;mso-wrap-distance-left:9pt;mso-wrap-distance-top:0;mso-wrap-distance-right:9pt;mso-wrap-distance-bottom:0;mso-position-horizontal:absolute;mso-position-horizontal-relative:text;mso-position-vertical:absolute;mso-position-vertical-relative:text;mso-width-percent:0;mso-height-percent:0;mso-width-relative:margin;mso-height-relative:margin;v-text-anchor:top" o:gfxdata="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" filled="f" stroked="f">
-                <v:textbox>
-                  <w:txbxContent>
-                    <w:p>
-                      <w:pPr>
-                        <w:rPr>
-                          <w:rFonts w:ascii="Consolas" w:hAnsi="Consolas" w:cs="Consolas"/>
-                          <w:color w:val="A6A6A6" w:themeColor="background1" w:themeShade="A6"/>
-                          <w:sz w:val="16"/>
-                          <w:szCs w:val="16"/>
-                        </w:rPr>
-                      </w:pPr>
-                      <w:r>
-                        <w:rPr>
-                          <w:rFonts w:ascii="Consolas" w:hAnsi="Consolas" w:cs="Consolas"/>
-                          <w:color w:val="A6A6A6" w:themeColor="background1" w:themeShade="A6"/>
-                          <w:sz w:val="16"/>
-                          <w:szCs w:val="16"/>
-                        </w:rPr>
-                        <w:t>Version 2017.03.001</w:t>
-                      </w:r>
-                    </w:p>
-                    <w:p/>
-                  </w:txbxContent>
-                </v:textbox>
-                <w10:wrap type="square"/>
-              </v:shape>
-            </w:pict>
-          </mc:Fallback>
-        </mc:AlternateContent>
-      </w:r>
-      <w:r>
-        <w:rPr>
-          <w:noProof/>
-        </w:rPr>
-        <mc:AlternateContent>
-          <mc:Choice Requires="wps">
-            <w:drawing>
-              <wp:anchor distT="0" distB="0" distL="114300" distR="114300" simplePos="0" relativeHeight="251666432" behindDoc="0" locked="0" layoutInCell="1" allowOverlap="1" wp14:anchorId="5D9414C7" wp14:editId="10DAD6F9">
-                <wp:simplePos x="0" y="0"/>
-                <wp:positionH relativeFrom="column">
-                  <wp:posOffset>3358515</wp:posOffset>
-                </wp:positionH>
-                <wp:positionV relativeFrom="paragraph">
-                  <wp:posOffset>9528175</wp:posOffset>
-                </wp:positionV>
-                <wp:extent cx="1596390" cy="342900"/>
-                <wp:effectExtent l="0" t="0" r="0" b="12700"/>
-                <wp:wrapSquare wrapText="bothSides"/>
-                <wp:docPr id="7" name="Text Box 7"/>
-                <wp:cNvGraphicFramePr/>
-                <a:graphic xmlns:a="http://schemas.openxmlformats.org/drawingml/2006/main">
-                  <a:graphicData uri="http://schemas.microsoft.com/office/word/2010/wordprocessingShape">
-                    <wps:wsp>
-                      <wps:cNvSpPr txBox="1"/>
-                      <wps:spPr>
-                        <a:xfrm>
-                          <a:off x="0" y="0"/>
-                          <a:ext cx="1596390" cy="342900"/>
-                        </a:xfrm>
-                        <a:prstGeom prst="rect">
-                          <a:avLst/>
-                        </a:prstGeom>
-                        <a:noFill/>
-                        <a:ln>
-                          <a:noFill/>
-                        </a:ln>
-                        <a:effectLst/>
-                      </wps:spPr>
-                      <wps:style>
-                        <a:lnRef idx="0">
-                          <a:schemeClr val="accent1"/>
-                        </a:lnRef>
-                        <a:fillRef idx="0">
-                          <a:schemeClr val="accent1"/>
-                        </a:fillRef>
-                        <a:effectRef idx="0">
-                          <a:schemeClr val="accent1"/>
-                        </a:effectRef>
-                        <a:fontRef idx="minor">
-                          <a:schemeClr val="dk1"/>
-                        </a:fontRef>
-                      </wps:style>
-                      <wps:txbx>
-                        <w:txbxContent>
-                          <w:p>
-                            <w:pPr>
-                              <w:rPr>
-                                <w:rFonts w:ascii="Consolas" w:hAnsi="Consolas" w:cs="Consolas"/>
-                                <w:color w:val="A6A6A6" w:themeColor="background1" w:themeShade="A6"/>
-                                <w:sz w:val="16"/>
-                                <w:szCs w:val="16"/>
-                              </w:rPr>
-                            </w:pPr>
-                            <w:r>
-                              <w:rPr>
-                                <w:rFonts w:ascii="Consolas" w:hAnsi="Consolas" w:cs="Consolas"/>
-                                <w:color w:val="A6A6A6" w:themeColor="background1" w:themeShade="A6"/>
-                                <w:sz w:val="16"/>
-                                <w:szCs w:val="16"/>
-                              </w:rPr>
-                              <w:t xml:space="preserve">For a digital copy: </w:t>
-                            </w:r>
-                            <w:hyperlink r:id="rId30" w:history="1">
-                              <w:r>
-                                <w:rPr>
-                                  <w:rStyle w:val="Hyperlink"/>
-                                  <w:rFonts w:ascii="Consolas" w:hAnsi="Consolas" w:cs="Consolas"/>
-                                  <w:color w:val="262626" w:themeColor="text1" w:themeTint="D9"/>
-                                  <w:sz w:val="16"/>
-                                  <w:szCs w:val="16"/>
-                                </w:rPr>
-                                <w:t>http://kalua.im/resume</w:t>
-                              </w:r>
-                              <w:r>
-                                <w:rPr>
-                                  <w:rStyle w:val="Hyperlink"/>
-                                  <w:rFonts w:ascii="Consolas" w:hAnsi="Consolas" w:cs="Consolas"/>
-                                  <w:color w:val="262626" w:themeColor="text1" w:themeTint="D9"/>
-                                  <w:sz w:val="16"/>
-                                  <w:szCs w:val="16"/>
-                                </w:rPr>
-                                <w:t>/</w:t>
-                              </w:r>
-                            </w:hyperlink>
-                          </w:p>
-                          <w:p>
-                            <w:pPr>
-                              <w:rPr>
-                                <w:sz w:val="16"/>
-                                <w:szCs w:val="16"/>
-                              </w:rPr>
-                            </w:pPr>
-                          </w:p>
-                        </w:txbxContent>
-                      </wps:txbx>
-                      <wps:bodyPr rot="0" spcFirstLastPara="0" vertOverflow="overflow" horzOverflow="overflow" vert="horz" wrap="square" lIns="91440" tIns="45720" rIns="91440" bIns="45720" numCol="1" spcCol="0" rtlCol="0" fromWordArt="0" anchor="t" anchorCtr="0" forceAA="0" compatLnSpc="1">
-                        <a:prstTxWarp prst="textNoShape">
-                          <a:avLst/>
-                        </a:prstTxWarp>
-                        <a:noAutofit/>
-                      </wps:bodyPr>
-                    </wps:wsp>
-                  </a:graphicData>
-                </a:graphic>
-                <wp14:sizeRelH relativeFrom="margin">
-                  <wp14:pctWidth>0</wp14:pctWidth>
-                </wp14:sizeRelH>
-                <wp14:sizeRelV relativeFrom="margin">
-                  <wp14:pctHeight>0</wp14:pctHeight>
-                </wp14:sizeRelV>
-              </wp:anchor>
-            </w:drawing>
-          </mc:Choice>
-          <mc:Fallback>
-            <w:pict>
-              <v:shape w14:anchorId="5D9414C7" id="Text Box 7" o:spid="_x0000_s1033" type="#_x0000_t202" style="position:absolute;margin-left:264.45pt;margin-top:750.25pt;width:125.7pt;height:27pt;z-index:251666432;visibility:visible;mso-wrap-style:square;mso-width-percent:0;mso-height-percent:0;mso-wrap-distance-left:9pt;mso-wrap-distance-top:0;mso-wrap-distance-right:9pt;mso-wrap-distance-bottom:0;mso-position-horizontal:absolute;mso-position-horizontal-relative:text;mso-position-vertical:absolute;mso-position-vertical-relative:text;mso-width-percent:0;mso-height-percent:0;mso-width-relative:margin;mso-height-relative:margin;v-text-anchor:top" o:gfxdata="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" filled="f" stroked="f">
-                <v:textbox>
-                  <w:txbxContent>
-                    <w:p>
-                      <w:pPr>
-                        <w:rPr>
-                          <w:rFonts w:ascii="Consolas" w:hAnsi="Consolas" w:cs="Consolas"/>
-                          <w:color w:val="A6A6A6" w:themeColor="background1" w:themeShade="A6"/>
-                          <w:sz w:val="16"/>
-                          <w:szCs w:val="16"/>
-                        </w:rPr>
-                      </w:pPr>
-                      <w:r>
-                        <w:rPr>
-                          <w:rFonts w:ascii="Consolas" w:hAnsi="Consolas" w:cs="Consolas"/>
-                          <w:color w:val="A6A6A6" w:themeColor="background1" w:themeShade="A6"/>
-                          <w:sz w:val="16"/>
-                          <w:szCs w:val="16"/>
-                        </w:rPr>
-                        <w:t xml:space="preserve">For a digital copy: </w:t>
-                      </w:r>
-                      <w:hyperlink r:id="rId31" w:history="1">
-                        <w:r>
-                          <w:rPr>
-                            <w:rStyle w:val="Hyperlink"/>
-                            <w:rFonts w:ascii="Consolas" w:hAnsi="Consolas" w:cs="Consolas"/>
-                            <w:color w:val="262626" w:themeColor="text1" w:themeTint="D9"/>
-                            <w:sz w:val="16"/>
-                            <w:szCs w:val="16"/>
-                          </w:rPr>
-                          <w:t>http://kalua.im/resume</w:t>
-                        </w:r>
-                        <w:r>
-                          <w:rPr>
-                            <w:rStyle w:val="Hyperlink"/>
-                            <w:rFonts w:ascii="Consolas" w:hAnsi="Consolas" w:cs="Consolas"/>
-                            <w:color w:val="262626" w:themeColor="text1" w:themeTint="D9"/>
-                            <w:sz w:val="16"/>
-                            <w:szCs w:val="16"/>
-                          </w:rPr>
-                          <w:t>/</w:t>
-                        </w:r>
-                      </w:hyperlink>
-                    </w:p>
-                    <w:p>
-                      <w:pPr>
-                        <w:rPr>
-                          <w:sz w:val="16"/>
-                          <w:szCs w:val="16"/>
-                        </w:rPr>
-                      </w:pPr>
-                    </w:p>
-                  </w:txbxContent>
-                </v:textbox>
-                <w10:wrap type="square"/>
-              </v:shape>
-            </w:pict>
-          </mc:Fallback>
-        </mc:AlternateContent>
-      </w:r>
-      <w:r>
-        <w:rPr>
-          <w:noProof/>
-        </w:rPr>
         <w:drawing>
-          <wp:anchor distT="0" distB="0" distL="114300" distR="114300" simplePos="0" relativeHeight="251667456" behindDoc="0" locked="0" layoutInCell="1" allowOverlap="1" wp14:anchorId="4F522C9F" wp14:editId="3675D1BE">
+          <wp:anchor distT="0" distB="0" distL="114300" distR="114300" simplePos="0" relativeHeight="251667456" behindDoc="0" locked="0" layoutInCell="1" allowOverlap="1" wp14:anchorId="4F522C9F" wp14:editId="2A1E3651">
             <wp:simplePos x="0" y="0"/>
             <wp:positionH relativeFrom="column">
               <wp:posOffset>2991795</wp:posOffset>
@@ -6510,307 +7702,6 @@
             </wp14:sizeRelV>
           </wp:anchor>
         </w:drawing>
-      </w:r>
-      <w:r>
-        <w:rPr>
-          <w:noProof/>
-        </w:rPr>
-        <mc:AlternateContent>
-          <mc:Choice Requires="wps">
-            <w:drawing>
-              <wp:anchor distT="0" distB="0" distL="114300" distR="114300" simplePos="0" relativeHeight="251661312" behindDoc="0" locked="0" layoutInCell="1" allowOverlap="1" wp14:anchorId="5FA23F48" wp14:editId="60FC4435">
-                <wp:simplePos x="0" y="0"/>
-                <wp:positionH relativeFrom="column">
-                  <wp:posOffset>154236</wp:posOffset>
-                </wp:positionH>
-                <wp:positionV relativeFrom="paragraph">
-                  <wp:posOffset>688554</wp:posOffset>
-                </wp:positionV>
-                <wp:extent cx="2893695" cy="454446"/>
-                <wp:effectExtent l="0" t="0" r="0" b="3175"/>
-                <wp:wrapSquare wrapText="bothSides"/>
-                <wp:docPr id="4" name="Text Box 4"/>
-                <wp:cNvGraphicFramePr/>
-                <a:graphic xmlns:a="http://schemas.openxmlformats.org/drawingml/2006/main">
-                  <a:graphicData uri="http://schemas.microsoft.com/office/word/2010/wordprocessingShape">
-                    <wps:wsp>
-                      <wps:cNvSpPr txBox="1"/>
-                      <wps:spPr>
-                        <a:xfrm>
-                          <a:off x="0" y="0"/>
-                          <a:ext cx="2893695" cy="454446"/>
-                        </a:xfrm>
-                        <a:prstGeom prst="rect">
-                          <a:avLst/>
-                        </a:prstGeom>
-                        <a:noFill/>
-                        <a:ln>
-                          <a:noFill/>
-                        </a:ln>
-                        <a:effectLst/>
-                      </wps:spPr>
-                      <wps:style>
-                        <a:lnRef idx="0">
-                          <a:schemeClr val="accent1"/>
-                        </a:lnRef>
-                        <a:fillRef idx="0">
-                          <a:schemeClr val="accent1"/>
-                        </a:fillRef>
-                        <a:effectRef idx="0">
-                          <a:schemeClr val="accent1"/>
-                        </a:effectRef>
-                        <a:fontRef idx="minor">
-                          <a:schemeClr val="dk1"/>
-                        </a:fontRef>
-                      </wps:style>
-                      <wps:txbx>
-                        <w:txbxContent>
-                          <w:p>
-                            <w:pPr>
-                              <w:pStyle w:val="NoSpacing"/>
-                              <w:suppressOverlap/>
-                              <w:rPr>
-                                <w:rStyle w:val="Hyperlink"/>
-                                <w:rFonts w:ascii="Consolas" w:hAnsi="Consolas" w:cs="Consolas"/>
-                                <w:color w:val="7F7F7F" w:themeColor="text1" w:themeTint="80"/>
-                              </w:rPr>
-                            </w:pPr>
-                            <w:r>
-                              <w:rPr>
-                                <w:rFonts w:ascii="Consolas" w:hAnsi="Consolas" w:cs="Consolas"/>
-                                <w:color w:val="7F7F7F" w:themeColor="text1" w:themeTint="80"/>
-                              </w:rPr>
-                              <w:t xml:space="preserve">Riyadh, Saudi Arabia </w:t>
-                            </w:r>
-                            <w:r>
-                              <w:rPr>
-                                <w:rStyle w:val="Emphasis"/>
-                                <w:rFonts w:ascii="Consolas" w:hAnsi="Consolas" w:cs="Consolas"/>
-                                <w:b/>
-                                <w:bCs/>
-                                <w:color w:val="000000" w:themeColor="text1"/>
-                              </w:rPr>
-                              <w:t>|</w:t>
-                            </w:r>
-                            <w:r>
-                              <w:rPr>
-                                <w:rStyle w:val="Emphasis"/>
-                                <w:rFonts w:ascii="Consolas" w:hAnsi="Consolas" w:cs="Consolas"/>
-                                <w:color w:val="7F7F7F" w:themeColor="text1" w:themeTint="80"/>
-                              </w:rPr>
-                              <w:t xml:space="preserve"> </w:t>
-                            </w:r>
-                            <w:r>
-                              <w:rPr>
-                                <w:rStyle w:val="Emphasis"/>
-                                <w:rFonts w:ascii="Consolas" w:hAnsi="Consolas" w:cs="Consolas"/>
-                                <w:color w:val="7F7F7F" w:themeColor="text1" w:themeTint="80"/>
-                              </w:rPr>
-                              <w:t>(</w:t>
-                            </w:r>
-                            <w:r>
-                              <w:rPr>
-                                <w:rFonts w:ascii="Consolas" w:hAnsi="Consolas" w:cs="Consolas"/>
-                                <w:color w:val="7F7F7F" w:themeColor="text1" w:themeTint="80"/>
-                              </w:rPr>
-                              <w:t>+966) 505 250 666</w:t>
-                            </w:r>
-                          </w:p>
-                          <w:p>
-                            <w:pPr>
-                              <w:pStyle w:val="NoSpacing"/>
-                              <w:suppressOverlap/>
-                              <w:rPr>
-                                <w:rFonts w:ascii="Consolas" w:hAnsi="Consolas" w:cs="Consolas"/>
-                                <w:color w:val="7F7F7F" w:themeColor="text1" w:themeTint="80"/>
-                              </w:rPr>
-                            </w:pPr>
-                            <w:r>
-                              <w:rPr>
-                                <w:rFonts w:ascii="Consolas" w:hAnsi="Consolas" w:cs="Consolas"/>
-                                <w:color w:val="7F7F7F" w:themeColor="text1" w:themeTint="80"/>
-                              </w:rPr>
-                              <w:t xml:space="preserve">New York, NY, USA    </w:t>
-                            </w:r>
-                            <w:r>
-                              <w:rPr>
-                                <w:rStyle w:val="Emphasis"/>
-                                <w:rFonts w:ascii="Consolas" w:hAnsi="Consolas" w:cs="Consolas"/>
-                                <w:b/>
-                                <w:bCs/>
-                                <w:color w:val="000000" w:themeColor="text1"/>
-                              </w:rPr>
-                              <w:t>|</w:t>
-                            </w:r>
-                            <w:r>
-                              <w:rPr>
-                                <w:rFonts w:ascii="Consolas" w:hAnsi="Consolas" w:cs="Consolas"/>
-                                <w:color w:val="7F7F7F" w:themeColor="text1" w:themeTint="80"/>
-                              </w:rPr>
-                              <w:t xml:space="preserve"> </w:t>
-                            </w:r>
-                            <w:r>
-                              <w:rPr>
-                                <w:rFonts w:ascii="Consolas" w:hAnsi="Consolas" w:cs="Consolas"/>
-                                <w:color w:val="7F7F7F" w:themeColor="text1" w:themeTint="80"/>
-                              </w:rPr>
-                              <w:t>+</w:t>
-                            </w:r>
-                            <w:r>
-                              <w:rPr>
-                                <w:rFonts w:ascii="Consolas" w:hAnsi="Consolas" w:cs="Consolas"/>
-                                <w:color w:val="7F7F7F" w:themeColor="text1" w:themeTint="80"/>
-                              </w:rPr>
-                              <w:t xml:space="preserve">1(312) 286 - 2828 </w:t>
-                            </w:r>
-                          </w:p>
-                          <w:p>
-                            <w:pPr>
-                              <w:rPr>
-                                <w:sz w:val="26"/>
-                                <w:szCs w:val="26"/>
-                              </w:rPr>
-                            </w:pPr>
-                          </w:p>
-                        </w:txbxContent>
-                      </wps:txbx>
-                      <wps:bodyPr rot="0" spcFirstLastPara="0" vertOverflow="overflow" horzOverflow="overflow" vert="horz" wrap="square" lIns="91440" tIns="45720" rIns="91440" bIns="45720" numCol="1" spcCol="0" rtlCol="0" fromWordArt="0" anchor="t" anchorCtr="0" forceAA="0" compatLnSpc="1">
-                        <a:prstTxWarp prst="textNoShape">
-                          <a:avLst/>
-                        </a:prstTxWarp>
-                        <a:noAutofit/>
-                      </wps:bodyPr>
-                    </wps:wsp>
-                  </a:graphicData>
-                </a:graphic>
-                <wp14:sizeRelH relativeFrom="margin">
-                  <wp14:pctWidth>0</wp14:pctWidth>
-                </wp14:sizeRelH>
-                <wp14:sizeRelV relativeFrom="margin">
-                  <wp14:pctHeight>0</wp14:pctHeight>
-                </wp14:sizeRelV>
-              </wp:anchor>
-            </w:drawing>
-          </mc:Choice>
-          <mc:Fallback>
-            <w:pict>
-              <v:shape w14:anchorId="5FA23F48" id="Text Box 4" o:spid="_x0000_s1034" type="#_x0000_t202" style="position:absolute;margin-left:12.15pt;margin-top:54.2pt;width:227.85pt;height:35.8pt;z-index:251661312;visibility:visible;mso-wrap-style:square;mso-width-percent:0;mso-height-percent:0;mso-wrap-distance-left:9pt;mso-wrap-distance-top:0;mso-wrap-distance-right:9pt;mso-wrap-distance-bottom:0;mso-position-horizontal:absolute;mso-position-horizontal-relative:text;mso-position-vertical:absolute;mso-position-vertical-relative:text;mso-width-percent:0;mso-height-percent:0;mso-width-relative:margin;mso-height-relative:margin;v-text-anchor:top" o:gfxdata="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" filled="f" stroked="f">
-                <v:textbox>
-                  <w:txbxContent>
-                    <w:p>
-                      <w:pPr>
-                        <w:pStyle w:val="NoSpacing"/>
-                        <w:suppressOverlap/>
-                        <w:rPr>
-                          <w:rStyle w:val="Hyperlink"/>
-                          <w:rFonts w:ascii="Consolas" w:hAnsi="Consolas" w:cs="Consolas"/>
-                          <w:color w:val="7F7F7F" w:themeColor="text1" w:themeTint="80"/>
-                        </w:rPr>
-                      </w:pPr>
-                      <w:r>
-                        <w:rPr>
-                          <w:rFonts w:ascii="Consolas" w:hAnsi="Consolas" w:cs="Consolas"/>
-                          <w:color w:val="7F7F7F" w:themeColor="text1" w:themeTint="80"/>
-                        </w:rPr>
-                        <w:t xml:space="preserve">Riyadh, Saudi Arabia </w:t>
-                      </w:r>
-                      <w:r>
-                        <w:rPr>
-                          <w:rStyle w:val="Emphasis"/>
-                          <w:rFonts w:ascii="Consolas" w:hAnsi="Consolas" w:cs="Consolas"/>
-                          <w:b/>
-                          <w:bCs/>
-                          <w:color w:val="000000" w:themeColor="text1"/>
-                        </w:rPr>
-                        <w:t>|</w:t>
-                      </w:r>
-                      <w:r>
-                        <w:rPr>
-                          <w:rStyle w:val="Emphasis"/>
-                          <w:rFonts w:ascii="Consolas" w:hAnsi="Consolas" w:cs="Consolas"/>
-                          <w:color w:val="7F7F7F" w:themeColor="text1" w:themeTint="80"/>
-                        </w:rPr>
-                        <w:t xml:space="preserve"> </w:t>
-                      </w:r>
-                      <w:r>
-                        <w:rPr>
-                          <w:rStyle w:val="Emphasis"/>
-                          <w:rFonts w:ascii="Consolas" w:hAnsi="Consolas" w:cs="Consolas"/>
-                          <w:color w:val="7F7F7F" w:themeColor="text1" w:themeTint="80"/>
-                        </w:rPr>
-                        <w:t>(</w:t>
-                      </w:r>
-                      <w:r>
-                        <w:rPr>
-                          <w:rFonts w:ascii="Consolas" w:hAnsi="Consolas" w:cs="Consolas"/>
-                          <w:color w:val="7F7F7F" w:themeColor="text1" w:themeTint="80"/>
-                        </w:rPr>
-                        <w:t>+966) 505 250 666</w:t>
-                      </w:r>
-                    </w:p>
-                    <w:p>
-                      <w:pPr>
-                        <w:pStyle w:val="NoSpacing"/>
-                        <w:suppressOverlap/>
-                        <w:rPr>
-                          <w:rFonts w:ascii="Consolas" w:hAnsi="Consolas" w:cs="Consolas"/>
-                          <w:color w:val="7F7F7F" w:themeColor="text1" w:themeTint="80"/>
-                        </w:rPr>
-                      </w:pPr>
-                      <w:r>
-                        <w:rPr>
-                          <w:rFonts w:ascii="Consolas" w:hAnsi="Consolas" w:cs="Consolas"/>
-                          <w:color w:val="7F7F7F" w:themeColor="text1" w:themeTint="80"/>
-                        </w:rPr>
-                        <w:t xml:space="preserve">New York, NY, USA    </w:t>
-                      </w:r>
-                      <w:r>
-                        <w:rPr>
-                          <w:rStyle w:val="Emphasis"/>
-                          <w:rFonts w:ascii="Consolas" w:hAnsi="Consolas" w:cs="Consolas"/>
-                          <w:b/>
-                          <w:bCs/>
-                          <w:color w:val="000000" w:themeColor="text1"/>
-                        </w:rPr>
-                        <w:t>|</w:t>
-                      </w:r>
-                      <w:r>
-                        <w:rPr>
-                          <w:rFonts w:ascii="Consolas" w:hAnsi="Consolas" w:cs="Consolas"/>
-                          <w:color w:val="7F7F7F" w:themeColor="text1" w:themeTint="80"/>
-                        </w:rPr>
-                        <w:t xml:space="preserve"> </w:t>
-                      </w:r>
-                      <w:r>
-                        <w:rPr>
-                          <w:rFonts w:ascii="Consolas" w:hAnsi="Consolas" w:cs="Consolas"/>
-                          <w:color w:val="7F7F7F" w:themeColor="text1" w:themeTint="80"/>
-                        </w:rPr>
-                        <w:t>+</w:t>
-                      </w:r>
-                      <w:r>
-                        <w:rPr>
-                          <w:rFonts w:ascii="Consolas" w:hAnsi="Consolas" w:cs="Consolas"/>
-                          <w:color w:val="7F7F7F" w:themeColor="text1" w:themeTint="80"/>
-                        </w:rPr>
-                        <w:t xml:space="preserve">1(312) 286 - 2828 </w:t>
-                      </w:r>
-                    </w:p>
-                    <w:p>
-                      <w:pPr>
-                        <w:rPr>
-                          <w:sz w:val="26"/>
-                          <w:szCs w:val="26"/>
-                        </w:rPr>
-                      </w:pPr>
-                    </w:p>
-                  </w:txbxContent>
-                </v:textbox>
-                <w10:wrap type="square"/>
-              </v:shape>
-            </w:pict>
-          </mc:Fallback>
-        </mc:AlternateContent>
       </w:r>
       <w:r>
         <w:rPr>
@@ -8069,7 +8960,7 @@
 </file>
 
 <file path=customXml/itemProps1.xml><?xml version="1.0" encoding="utf-8"?>
-<ds:datastoreItem xmlns:ds="http://schemas.openxmlformats.org/officeDocument/2006/customXml" ds:itemID="{5274FA11-491B-474B-85C7-77564650B061}">
+<ds:datastoreItem xmlns:ds="http://schemas.openxmlformats.org/officeDocument/2006/customXml" ds:itemID="{037135D1-C7DB-414D-BEE5-E67D3F2B76AF}">
   <ds:schemaRefs>
     <ds:schemaRef ds:uri="http://schemas.openxmlformats.org/officeDocument/2006/bibliography"/>
   </ds:schemaRefs>

</xml_diff>